<commit_message>
added bug backlog and made changes to lit review
</commit_message>
<xml_diff>
--- a/documents/סקר ספרות.docx
+++ b/documents/סקר ספרות.docx
@@ -5,6 +5,7 @@
     <w:p>
       <w:pPr>
         <w:rPr>
+          <w:rFonts w:hint="cs"/>
           <w:b/>
           <w:bCs/>
           <w:sz w:val="44"/>
@@ -52,7 +53,6 @@
           <w:lang w:val="en-US"/>
         </w:rPr>
       </w:pPr>
-      <w:proofErr w:type="spellStart"/>
       <w:r>
         <w:rPr>
           <w:b/>
@@ -63,7 +63,6 @@
         </w:rPr>
         <w:t>StudyBuddy</w:t>
       </w:r>
-      <w:proofErr w:type="spellEnd"/>
     </w:p>
     <w:p>
       <w:pPr>
@@ -1123,7 +1122,6 @@
         </w:rPr>
         <w:t>מכאן עלה הרעיון ל-</w:t>
       </w:r>
-      <w:proofErr w:type="spellStart"/>
       <w:r>
         <w:rPr>
           <w:sz w:val="24"/>
@@ -1132,7 +1130,6 @@
         </w:rPr>
         <w:t>StudyBuddy</w:t>
       </w:r>
-      <w:proofErr w:type="spellEnd"/>
       <w:r>
         <w:rPr>
           <w:rFonts w:hint="cs"/>
@@ -2111,7 +2108,6 @@
         <w:bidi/>
         <w:ind w:left="1500"/>
         <w:rPr>
-          <w:rFonts w:hint="cs"/>
           <w:sz w:val="24"/>
           <w:szCs w:val="24"/>
           <w:rtl/>
@@ -2616,6 +2612,52 @@
         <w:rPr>
           <w:sz w:val="24"/>
           <w:szCs w:val="24"/>
+          <w:rtl/>
+          <w:lang w:val="en-US"/>
+        </w:rPr>
+      </w:pPr>
+      <w:r>
+        <w:rPr>
+          <w:rFonts w:hint="cs"/>
+          <w:sz w:val="24"/>
+          <w:szCs w:val="24"/>
+          <w:rtl/>
+          <w:lang w:val="en-US"/>
+        </w:rPr>
+        <w:t>בפרויקט שלנו נשתמש בכלי זה מפני שנצטרך לשמור הרבה מידע בצד שרת.</w:t>
+      </w:r>
+    </w:p>
+    <w:p>
+      <w:pPr>
+        <w:pStyle w:val="ListParagraph"/>
+        <w:bidi/>
+        <w:ind w:left="1500"/>
+        <w:rPr>
+          <w:sz w:val="24"/>
+          <w:szCs w:val="24"/>
+          <w:rtl/>
+          <w:lang w:val="en-US"/>
+        </w:rPr>
+      </w:pPr>
+      <w:r>
+        <w:rPr>
+          <w:rFonts w:hint="cs"/>
+          <w:sz w:val="24"/>
+          <w:szCs w:val="24"/>
+          <w:rtl/>
+          <w:lang w:val="en-US"/>
+        </w:rPr>
+        <w:t xml:space="preserve">בין היתר, פרטי משתמשים, רמת הגישה שלהם למערכת וקבצים. </w:t>
+      </w:r>
+    </w:p>
+    <w:p>
+      <w:pPr>
+        <w:pStyle w:val="ListParagraph"/>
+        <w:bidi/>
+        <w:ind w:left="1500"/>
+        <w:rPr>
+          <w:sz w:val="24"/>
+          <w:szCs w:val="24"/>
           <w:lang w:val="en-US"/>
         </w:rPr>
       </w:pPr>
@@ -2635,18 +2677,38 @@
           <w:rtl/>
           <w:lang w:val="en-US"/>
         </w:rPr>
-        <w:t xml:space="preserve"> הוא בסיס נתונים מסוג </w:t>
-      </w:r>
-      <w:r>
-        <w:rPr>
-          <w:sz w:val="24"/>
-          <w:szCs w:val="24"/>
+        <w:t xml:space="preserve"> הוא בסיס נתונים מסוג</w:t>
+      </w:r>
+      <w:r>
+        <w:rPr>
+          <w:rFonts w:hint="cs"/>
+          <w:sz w:val="24"/>
+          <w:szCs w:val="24"/>
+          <w:rtl/>
           <w:lang w:val="en-US"/>
         </w:rPr>
         <w:t xml:space="preserve"> </w:t>
       </w:r>
       <w:r>
         <w:rPr>
+          <w:sz w:val="24"/>
+          <w:szCs w:val="24"/>
+          <w:lang w:val="en-US"/>
+        </w:rPr>
+        <w:t>NoSQL</w:t>
+      </w:r>
+      <w:r>
+        <w:rPr>
+          <w:rFonts w:hint="cs"/>
+          <w:sz w:val="24"/>
+          <w:szCs w:val="24"/>
+          <w:rtl/>
+          <w:lang w:val="en-US"/>
+        </w:rPr>
+        <w:t>,</w:t>
+      </w:r>
+      <w:r>
+        <w:rPr>
           <w:rFonts w:hint="cs"/>
           <w:sz w:val="24"/>
           <w:szCs w:val="24"/>
@@ -2657,21 +2719,13 @@
       </w:r>
       <w:r>
         <w:rPr>
-          <w:sz w:val="24"/>
-          <w:szCs w:val="24"/>
-          <w:lang w:val="en-US"/>
-        </w:rPr>
-        <w:t>NoSQL</w:t>
-      </w:r>
-      <w:r>
-        <w:rPr>
-          <w:rFonts w:hint="cs"/>
-          <w:sz w:val="24"/>
-          <w:szCs w:val="24"/>
-          <w:rtl/>
-          <w:lang w:val="en-US"/>
-        </w:rPr>
-        <w:t xml:space="preserve">,זאת אומרת שבניגוד לבסיסי נתונים אחרים שעובדים עם טבלאות הוא נשען  על מסמך מסוג </w:t>
+          <w:rFonts w:hint="cs"/>
+          <w:sz w:val="24"/>
+          <w:szCs w:val="24"/>
+          <w:rtl/>
+          <w:lang w:val="en-US"/>
+        </w:rPr>
+        <w:t xml:space="preserve">זאת אומרת שבניגוד לבסיסי נתונים אחרים שעובדים עם טבלאות הוא נשען על מסמך מסוג </w:t>
       </w:r>
       <w:r>
         <w:rPr>
@@ -2690,31 +2744,695 @@
           <w:rtl/>
           <w:lang w:val="en-US"/>
         </w:rPr>
+        <w:t>בנוסף הוא מאפשר לשמור את המידע בענן.</w:t>
+      </w:r>
+    </w:p>
+    <w:p>
+      <w:pPr>
+        <w:pStyle w:val="ListParagraph"/>
+        <w:bidi/>
+        <w:ind w:left="1500"/>
+        <w:rPr>
+          <w:sz w:val="24"/>
+          <w:szCs w:val="24"/>
+          <w:rtl/>
+          <w:lang w:val="en-US"/>
+        </w:rPr>
+      </w:pPr>
+      <w:r>
+        <w:rPr>
+          <w:sz w:val="24"/>
+          <w:szCs w:val="24"/>
+          <w:lang w:val="en-US"/>
+        </w:rPr>
+        <w:t>MongoDB</w:t>
+      </w:r>
+      <w:r>
+        <w:rPr>
+          <w:rFonts w:hint="cs"/>
+          <w:sz w:val="24"/>
+          <w:szCs w:val="24"/>
+          <w:rtl/>
+          <w:lang w:val="en-US"/>
+        </w:rPr>
+        <w:t xml:space="preserve"> </w:t>
+      </w:r>
+      <w:r>
+        <w:rPr>
+          <w:rFonts w:hint="cs"/>
+          <w:sz w:val="24"/>
+          <w:szCs w:val="24"/>
+          <w:rtl/>
+          <w:lang w:val="en-US"/>
+        </w:rPr>
+        <w:t xml:space="preserve">נותן פתרון סקאלבילי, מהיר </w:t>
+      </w:r>
+      <w:r>
+        <w:rPr>
+          <w:rFonts w:hint="cs"/>
+          <w:sz w:val="24"/>
+          <w:szCs w:val="24"/>
+          <w:rtl/>
+          <w:lang w:val="en-US"/>
+        </w:rPr>
+        <w:t>ובעל יכולת לבצע שאילתות מורכבות על בסיס נתונים גדול.</w:t>
+      </w:r>
+    </w:p>
+    <w:p>
+      <w:pPr>
+        <w:pStyle w:val="ListParagraph"/>
+        <w:bidi/>
+        <w:ind w:left="1500"/>
+        <w:rPr>
+          <w:sz w:val="24"/>
+          <w:szCs w:val="24"/>
+          <w:rtl/>
+          <w:lang w:val="en-US"/>
+        </w:rPr>
+      </w:pPr>
+      <w:r>
+        <w:rPr>
+          <w:rFonts w:hint="cs"/>
+          <w:sz w:val="24"/>
+          <w:szCs w:val="24"/>
+          <w:rtl/>
+          <w:lang w:val="en-US"/>
+        </w:rPr>
+        <w:t>בפרויקט שלנו נשתמש בכלי זה מפני שנצטרך לשמור הרבה מידע בצד שרת.</w:t>
+      </w:r>
+    </w:p>
+    <w:p>
+      <w:pPr>
+        <w:pStyle w:val="ListParagraph"/>
+        <w:bidi/>
+        <w:ind w:left="1500"/>
+        <w:rPr>
+          <w:sz w:val="24"/>
+          <w:szCs w:val="24"/>
+          <w:rtl/>
+          <w:lang w:val="en-US"/>
+        </w:rPr>
+      </w:pPr>
+      <w:r>
+        <w:rPr>
+          <w:rFonts w:hint="cs"/>
+          <w:sz w:val="24"/>
+          <w:szCs w:val="24"/>
+          <w:rtl/>
+          <w:lang w:val="en-US"/>
+        </w:rPr>
+        <w:t xml:space="preserve">בין היתר, פרטי משתמשים, רמת הגישה שלהם למערכת וקבצים. </w:t>
+      </w:r>
+    </w:p>
+    <w:p>
+      <w:pPr>
+        <w:pStyle w:val="ListParagraph"/>
+        <w:bidi/>
+        <w:ind w:left="1500"/>
+        <w:rPr>
+          <w:sz w:val="24"/>
+          <w:szCs w:val="24"/>
+          <w:rtl/>
+          <w:lang w:val="en-US"/>
+        </w:rPr>
+      </w:pPr>
+    </w:p>
+    <w:p>
+      <w:pPr>
+        <w:pStyle w:val="ListParagraph"/>
+        <w:bidi/>
+        <w:ind w:left="1500"/>
+        <w:rPr>
+          <w:sz w:val="24"/>
+          <w:szCs w:val="24"/>
+          <w:u w:val="single"/>
+          <w:rtl/>
+          <w:lang w:val="en-US"/>
+        </w:rPr>
+      </w:pPr>
+      <w:r>
+        <w:rPr>
+          <w:sz w:val="24"/>
+          <w:szCs w:val="24"/>
+          <w:u w:val="single"/>
+          <w:lang w:val="en-US"/>
+        </w:rPr>
+        <w:t>Express</w:t>
+      </w:r>
+      <w:r>
+        <w:rPr>
+          <w:rFonts w:hint="cs"/>
+          <w:sz w:val="24"/>
+          <w:szCs w:val="24"/>
+          <w:u w:val="single"/>
+          <w:rtl/>
+          <w:lang w:val="en-US"/>
+        </w:rPr>
+        <w:t>:</w:t>
+      </w:r>
+    </w:p>
+    <w:p>
+      <w:pPr>
+        <w:pStyle w:val="ListParagraph"/>
+        <w:bidi/>
+        <w:ind w:left="1500"/>
+        <w:rPr>
+          <w:sz w:val="24"/>
+          <w:szCs w:val="24"/>
+          <w:rtl/>
+          <w:lang w:val="en-US"/>
+        </w:rPr>
+      </w:pPr>
+      <w:r>
+        <w:rPr>
+          <w:rFonts w:hint="cs"/>
+          <w:sz w:val="24"/>
+          <w:szCs w:val="24"/>
+          <w:rtl/>
+          <w:lang w:val="en-US"/>
+        </w:rPr>
+        <w:t xml:space="preserve">אקספרס היא </w:t>
+      </w:r>
+      <w:r>
+        <w:rPr>
+          <w:sz w:val="24"/>
+          <w:szCs w:val="24"/>
+          <w:lang w:val="en-US"/>
+        </w:rPr>
+        <w:t>Framework</w:t>
+      </w:r>
+      <w:r>
+        <w:rPr>
+          <w:rFonts w:hint="cs"/>
+          <w:sz w:val="24"/>
+          <w:szCs w:val="24"/>
+          <w:rtl/>
+          <w:lang w:val="en-US"/>
+        </w:rPr>
+        <w:t xml:space="preserve"> קוד פתוח המיועד לעבודה עם </w:t>
+      </w:r>
+      <w:r>
+        <w:rPr>
+          <w:sz w:val="24"/>
+          <w:szCs w:val="24"/>
+          <w:lang w:val="en-US"/>
+        </w:rPr>
+        <w:t>NodeJS</w:t>
+      </w:r>
+      <w:r>
+        <w:rPr>
+          <w:rFonts w:hint="cs"/>
+          <w:sz w:val="24"/>
+          <w:szCs w:val="24"/>
+          <w:rtl/>
+          <w:lang w:val="en-US"/>
+        </w:rPr>
+        <w:t xml:space="preserve"> המאפשרת פיתוח בצד שרת אשר חוסכת ומפשטת הרבה "עבודה שחורה", הופכת את הקוד להרבה יותר קריא ומובן וכתוצאה מכך משפרת את יכולת התחזוקה של האפליקציה.</w:t>
+      </w:r>
+    </w:p>
+    <w:p>
+      <w:pPr>
+        <w:pStyle w:val="ListParagraph"/>
+        <w:bidi/>
+        <w:ind w:left="1500"/>
+        <w:rPr>
+          <w:sz w:val="24"/>
+          <w:szCs w:val="24"/>
+          <w:rtl/>
+          <w:lang w:val="en-US"/>
+        </w:rPr>
+      </w:pPr>
+    </w:p>
+    <w:p>
+      <w:pPr>
+        <w:pStyle w:val="ListParagraph"/>
+        <w:bidi/>
+        <w:ind w:left="1500"/>
+        <w:rPr>
+          <w:sz w:val="24"/>
+          <w:szCs w:val="24"/>
+          <w:u w:val="single"/>
+          <w:rtl/>
+          <w:lang w:val="en-US"/>
+        </w:rPr>
+      </w:pPr>
+      <w:r>
+        <w:rPr>
+          <w:sz w:val="24"/>
+          <w:szCs w:val="24"/>
+          <w:u w:val="single"/>
+          <w:lang w:val="en-US"/>
+        </w:rPr>
+        <w:t>NodeJS</w:t>
+      </w:r>
+      <w:r>
+        <w:rPr>
+          <w:rFonts w:hint="cs"/>
+          <w:sz w:val="24"/>
+          <w:szCs w:val="24"/>
+          <w:u w:val="single"/>
+          <w:rtl/>
+          <w:lang w:val="en-US"/>
+        </w:rPr>
+        <w:t>:</w:t>
+      </w:r>
+    </w:p>
+    <w:p>
+      <w:pPr>
+        <w:pStyle w:val="ListParagraph"/>
+        <w:bidi/>
+        <w:ind w:left="1500"/>
+        <w:rPr>
+          <w:sz w:val="24"/>
+          <w:szCs w:val="24"/>
+          <w:rtl/>
+          <w:lang w:val="en-US"/>
+        </w:rPr>
+      </w:pPr>
+      <w:r>
+        <w:rPr>
+          <w:rFonts w:hint="cs"/>
+          <w:sz w:val="24"/>
+          <w:szCs w:val="24"/>
+          <w:rtl/>
+          <w:lang w:val="en-US"/>
+        </w:rPr>
+        <w:t xml:space="preserve">בפרויקט שלנו נשתמש בכלי זה כדי </w:t>
+      </w:r>
+      <w:r>
+        <w:rPr>
+          <w:rFonts w:hint="cs"/>
+          <w:sz w:val="24"/>
+          <w:szCs w:val="24"/>
+          <w:rtl/>
+          <w:lang w:val="en-US"/>
+        </w:rPr>
+        <w:t>ליצור</w:t>
+      </w:r>
+      <w:r>
+        <w:rPr>
+          <w:rFonts w:hint="cs"/>
+          <w:sz w:val="24"/>
+          <w:szCs w:val="24"/>
+          <w:rtl/>
+          <w:lang w:val="en-US"/>
+        </w:rPr>
+        <w:t xml:space="preserve"> שרת משלנו ועל ידי כך נוכל לשלוט בבסיס הנתונים אליו יהיה מחובר, במידע ש</w:t>
+      </w:r>
+      <w:r>
+        <w:rPr>
+          <w:rFonts w:hint="cs"/>
+          <w:sz w:val="24"/>
+          <w:szCs w:val="24"/>
+          <w:rtl/>
+          <w:lang w:val="en-US"/>
+        </w:rPr>
+        <w:t>הוא מחזיק ובתקשורת שבין השרת ללקוח.</w:t>
+      </w:r>
+    </w:p>
+    <w:p>
+      <w:pPr>
+        <w:pStyle w:val="ListParagraph"/>
+        <w:bidi/>
+        <w:ind w:left="1500"/>
+        <w:rPr>
+          <w:sz w:val="24"/>
+          <w:szCs w:val="24"/>
+          <w:rtl/>
+          <w:lang w:val="en-US"/>
+        </w:rPr>
+      </w:pPr>
+      <w:r>
+        <w:rPr>
+          <w:sz w:val="24"/>
+          <w:szCs w:val="24"/>
+          <w:lang w:val="en-US"/>
+        </w:rPr>
+        <w:t>NodeJS</w:t>
+      </w:r>
+      <w:r>
+        <w:rPr>
+          <w:rFonts w:hint="cs"/>
+          <w:sz w:val="24"/>
+          <w:szCs w:val="24"/>
+          <w:rtl/>
+          <w:lang w:val="en-US"/>
+        </w:rPr>
+        <w:t xml:space="preserve"> היא </w:t>
+      </w:r>
+      <w:r>
+        <w:rPr>
+          <w:sz w:val="24"/>
+          <w:szCs w:val="24"/>
+          <w:lang w:val="en-US"/>
+        </w:rPr>
+        <w:t>framework</w:t>
+      </w:r>
+      <w:r>
+        <w:rPr>
+          <w:rFonts w:hint="cs"/>
+          <w:sz w:val="24"/>
+          <w:szCs w:val="24"/>
+          <w:rtl/>
+          <w:lang w:val="en-US"/>
+        </w:rPr>
+        <w:t xml:space="preserve"> לפית</w:t>
+      </w:r>
+      <w:r>
+        <w:rPr>
+          <w:rFonts w:hint="cs"/>
+          <w:sz w:val="24"/>
+          <w:szCs w:val="24"/>
+          <w:rtl/>
+          <w:lang w:val="en-US"/>
+        </w:rPr>
+        <w:t>ו</w:t>
+      </w:r>
+      <w:r>
+        <w:rPr>
+          <w:rFonts w:hint="cs"/>
+          <w:sz w:val="24"/>
+          <w:szCs w:val="24"/>
+          <w:rtl/>
+          <w:lang w:val="en-US"/>
+        </w:rPr>
+        <w:t xml:space="preserve">ח צד שרת בשפת </w:t>
+      </w:r>
+      <w:r>
+        <w:rPr>
+          <w:sz w:val="24"/>
+          <w:szCs w:val="24"/>
+          <w:lang w:val="en-US"/>
+        </w:rPr>
+        <w:t>JavaScript</w:t>
+      </w:r>
+      <w:r>
+        <w:rPr>
+          <w:rFonts w:hint="cs"/>
+          <w:sz w:val="24"/>
+          <w:szCs w:val="24"/>
+          <w:rtl/>
+          <w:lang w:val="en-US"/>
+        </w:rPr>
+        <w:t xml:space="preserve">. </w:t>
+      </w:r>
+    </w:p>
+    <w:p>
+      <w:pPr>
+        <w:pStyle w:val="ListParagraph"/>
+        <w:bidi/>
+        <w:ind w:left="1500"/>
+        <w:rPr>
+          <w:sz w:val="24"/>
+          <w:szCs w:val="24"/>
+          <w:rtl/>
+          <w:lang w:val="en-US"/>
+        </w:rPr>
+      </w:pPr>
+      <w:r>
+        <w:rPr>
+          <w:rFonts w:hint="cs"/>
+          <w:sz w:val="24"/>
+          <w:szCs w:val="24"/>
+          <w:rtl/>
+          <w:lang w:val="en-US"/>
+        </w:rPr>
+        <w:t xml:space="preserve">היא פופולרית מאד בשוק, יש לה מגוון גדול של ספריות עשירות עם דוקומנטציה טובה ולכן מאד נוחה למפתחים. בנוסף, יש לה קהילת משתמשים גדולה </w:t>
+      </w:r>
+      <w:r>
+        <w:rPr>
+          <w:rFonts w:hint="cs"/>
+          <w:sz w:val="24"/>
+          <w:szCs w:val="24"/>
+          <w:rtl/>
+          <w:lang w:val="en-US"/>
+        </w:rPr>
+        <w:t>ופעילה שעוזרת אחד לשני, דבר המקל הפיתוח.</w:t>
+      </w:r>
+    </w:p>
+    <w:p>
+      <w:pPr>
+        <w:pStyle w:val="ListParagraph"/>
+        <w:bidi/>
+        <w:ind w:left="1500"/>
+        <w:rPr>
+          <w:sz w:val="24"/>
+          <w:szCs w:val="24"/>
+          <w:rtl/>
+          <w:lang w:val="en-US"/>
+        </w:rPr>
+      </w:pPr>
+    </w:p>
+    <w:p>
+      <w:pPr>
+        <w:pStyle w:val="ListParagraph"/>
+        <w:bidi/>
+        <w:ind w:left="1500"/>
+        <w:rPr>
+          <w:sz w:val="24"/>
+          <w:szCs w:val="24"/>
+          <w:u w:val="single"/>
+          <w:lang w:val="en-US"/>
+        </w:rPr>
+      </w:pPr>
+      <w:r>
+        <w:rPr>
+          <w:sz w:val="24"/>
+          <w:szCs w:val="24"/>
+          <w:u w:val="single"/>
+          <w:lang w:val="en-US"/>
+        </w:rPr>
+        <w:t>React</w:t>
+      </w:r>
+      <w:r>
+        <w:rPr>
+          <w:rFonts w:hint="cs"/>
+          <w:sz w:val="24"/>
+          <w:szCs w:val="24"/>
+          <w:u w:val="single"/>
+          <w:rtl/>
+          <w:lang w:val="en-US"/>
+        </w:rPr>
+        <w:t>:</w:t>
+      </w:r>
+    </w:p>
+    <w:p>
+      <w:pPr>
+        <w:pStyle w:val="ListParagraph"/>
+        <w:bidi/>
+        <w:ind w:left="1500"/>
+        <w:rPr>
+          <w:sz w:val="24"/>
+          <w:szCs w:val="24"/>
+          <w:rtl/>
+          <w:lang w:val="en-US"/>
+        </w:rPr>
+      </w:pPr>
+      <w:r>
+        <w:rPr>
+          <w:rFonts w:hint="cs"/>
+          <w:sz w:val="24"/>
+          <w:szCs w:val="24"/>
+          <w:rtl/>
+          <w:lang w:val="en-US"/>
+        </w:rPr>
+        <w:t>פריימוורק</w:t>
+      </w:r>
+      <w:r>
+        <w:rPr>
+          <w:rFonts w:hint="cs"/>
+          <w:sz w:val="24"/>
+          <w:szCs w:val="24"/>
+          <w:rtl/>
+          <w:lang w:val="en-US"/>
+        </w:rPr>
+        <w:t xml:space="preserve"> קוד פתוח</w:t>
+      </w:r>
+      <w:r>
+        <w:rPr>
+          <w:rFonts w:hint="cs"/>
+          <w:sz w:val="24"/>
+          <w:szCs w:val="24"/>
+          <w:rtl/>
+          <w:lang w:val="en-US"/>
+        </w:rPr>
+        <w:t xml:space="preserve"> בשפת</w:t>
+      </w:r>
+      <w:r>
+        <w:rPr>
+          <w:rFonts w:hint="cs"/>
+          <w:sz w:val="24"/>
+          <w:szCs w:val="24"/>
+          <w:rtl/>
+          <w:lang w:val="en-US"/>
+        </w:rPr>
+        <w:t xml:space="preserve"> </w:t>
+      </w:r>
+      <w:r>
+        <w:rPr>
+          <w:sz w:val="24"/>
+          <w:szCs w:val="24"/>
+          <w:lang w:val="en-US"/>
+        </w:rPr>
+        <w:t>JavaScript</w:t>
+      </w:r>
+      <w:r>
+        <w:rPr>
+          <w:rFonts w:hint="cs"/>
+          <w:sz w:val="24"/>
+          <w:szCs w:val="24"/>
+          <w:rtl/>
+          <w:lang w:val="en-US"/>
+        </w:rPr>
+        <w:t xml:space="preserve"> שפותח על ידי פייסבוק ונועד ל</w:t>
+      </w:r>
+      <w:r>
+        <w:rPr>
+          <w:rFonts w:hint="cs"/>
+          <w:sz w:val="24"/>
+          <w:szCs w:val="24"/>
+          <w:rtl/>
+          <w:lang w:val="en-US"/>
+        </w:rPr>
+        <w:t>פיתוח</w:t>
+      </w:r>
+      <w:r>
+        <w:rPr>
+          <w:rFonts w:hint="cs"/>
+          <w:sz w:val="24"/>
+          <w:szCs w:val="24"/>
+          <w:rtl/>
+          <w:lang w:val="en-US"/>
+        </w:rPr>
+        <w:t xml:space="preserve"> ממשקי משתמש</w:t>
+      </w:r>
+      <w:r>
+        <w:rPr>
+          <w:rFonts w:hint="cs"/>
+          <w:sz w:val="24"/>
+          <w:szCs w:val="24"/>
+          <w:rtl/>
+          <w:lang w:val="en-US"/>
+        </w:rPr>
         <w:t>.</w:t>
       </w:r>
-      <w:r>
-        <w:rPr>
-          <w:rFonts w:hint="cs"/>
-          <w:sz w:val="24"/>
-          <w:szCs w:val="24"/>
-          <w:rtl/>
-          <w:lang w:val="en-US"/>
-        </w:rPr>
-        <w:t>ובנוסף הוא מאפשר לשמור את המידע בענן.</w:t>
-      </w:r>
-    </w:p>
-    <w:p>
-      <w:pPr>
-        <w:pStyle w:val="ListParagraph"/>
-        <w:bidi/>
-        <w:ind w:left="1500"/>
-        <w:rPr>
-          <w:sz w:val="24"/>
-          <w:szCs w:val="24"/>
-          <w:rtl/>
-          <w:lang w:val="en-US"/>
-        </w:rPr>
-      </w:pPr>
+    </w:p>
+    <w:p>
+      <w:pPr>
+        <w:pStyle w:val="ListParagraph"/>
+        <w:bidi/>
+        <w:ind w:left="1500"/>
+        <w:rPr>
+          <w:sz w:val="24"/>
+          <w:szCs w:val="24"/>
+          <w:rtl/>
+          <w:lang w:val="en-US"/>
+        </w:rPr>
+      </w:pPr>
+      <w:r>
+        <w:rPr>
+          <w:rFonts w:hint="cs"/>
+          <w:sz w:val="24"/>
+          <w:szCs w:val="24"/>
+          <w:rtl/>
+          <w:lang w:val="en-US"/>
+        </w:rPr>
+        <w:t>מכיוון שאנו רוצים אפליקציה אינטראקטיבית, ריאקט היא המועמדת האולטימטיבית לפיתוח בצד לקוח. בזכות העובדה שניתן לעדכן קומפוננטות בודדות בניגוד לרינדור כל העמוד וספריות צד לקוח עשירות, ריאקט נותנת חוויה מעולה גם למשתמש וגם למפתח</w:t>
+      </w:r>
+      <w:r>
+        <w:rPr>
+          <w:rFonts w:hint="cs"/>
+          <w:sz w:val="24"/>
+          <w:szCs w:val="24"/>
+          <w:rtl/>
+          <w:lang w:val="en-US"/>
+        </w:rPr>
+        <w:t xml:space="preserve">, </w:t>
+      </w:r>
+      <w:r>
+        <w:rPr>
+          <w:rFonts w:hint="cs"/>
+          <w:sz w:val="24"/>
+          <w:szCs w:val="24"/>
+          <w:rtl/>
+          <w:lang w:val="en-US"/>
+        </w:rPr>
+        <w:t>ולכן בפרויקט שלנו נשתמש בריאקט כדי לבנות את כל צד הלקוח.</w:t>
+      </w:r>
+    </w:p>
+    <w:p>
+      <w:pPr>
+        <w:pStyle w:val="ListParagraph"/>
+        <w:bidi/>
+        <w:ind w:left="1500"/>
+        <w:rPr>
+          <w:sz w:val="24"/>
+          <w:szCs w:val="24"/>
+          <w:rtl/>
+          <w:lang w:val="en-US"/>
+        </w:rPr>
+      </w:pPr>
+    </w:p>
+    <w:p>
+      <w:pPr>
+        <w:pStyle w:val="ListParagraph"/>
+        <w:bidi/>
+        <w:ind w:left="1500"/>
+        <w:rPr>
+          <w:sz w:val="24"/>
+          <w:szCs w:val="24"/>
+          <w:rtl/>
+          <w:lang w:val="en-US"/>
+        </w:rPr>
+      </w:pPr>
+    </w:p>
+    <w:p>
+      <w:pPr>
+        <w:pStyle w:val="ListParagraph"/>
+        <w:bidi/>
+        <w:ind w:left="1500"/>
+        <w:rPr>
+          <w:sz w:val="24"/>
+          <w:szCs w:val="24"/>
+          <w:u w:val="single"/>
+          <w:rtl/>
+          <w:lang w:val="en-US"/>
+        </w:rPr>
+      </w:pPr>
+      <w:r>
+        <w:rPr>
+          <w:rFonts w:hint="cs"/>
+          <w:sz w:val="24"/>
+          <w:szCs w:val="24"/>
+          <w:u w:val="single"/>
+          <w:rtl/>
+          <w:lang w:val="en-US"/>
+        </w:rPr>
+        <w:t>בסיס נתונים נוסף:</w:t>
+      </w:r>
+    </w:p>
+    <w:p>
+      <w:pPr>
+        <w:pStyle w:val="ListParagraph"/>
+        <w:bidi/>
+        <w:ind w:left="1500"/>
+        <w:rPr>
+          <w:sz w:val="24"/>
+          <w:szCs w:val="24"/>
+          <w:rtl/>
+          <w:lang w:val="en-US"/>
+        </w:rPr>
+      </w:pPr>
+      <w:r>
+        <w:rPr>
+          <w:rFonts w:hint="cs"/>
+          <w:sz w:val="24"/>
+          <w:szCs w:val="24"/>
+          <w:rtl/>
+          <w:lang w:val="en-US"/>
+        </w:rPr>
+        <w:t>ל-</w:t>
+      </w:r>
       <w:r>
         <w:rPr>
           <w:sz w:val="24"/>
@@ -2731,534 +3449,253 @@
           <w:rtl/>
           <w:lang w:val="en-US"/>
         </w:rPr>
-        <w:t xml:space="preserve"> </w:t>
-      </w:r>
-      <w:r>
-        <w:rPr>
-          <w:rFonts w:hint="cs"/>
-          <w:sz w:val="24"/>
-          <w:szCs w:val="24"/>
-          <w:rtl/>
-          <w:lang w:val="en-US"/>
-        </w:rPr>
-        <w:t xml:space="preserve">נותן פתרון סקאלבילי, מהיר </w:t>
-      </w:r>
-      <w:r>
-        <w:rPr>
-          <w:rFonts w:hint="cs"/>
-          <w:sz w:val="24"/>
-          <w:szCs w:val="24"/>
-          <w:rtl/>
-          <w:lang w:val="en-US"/>
-        </w:rPr>
-        <w:t>ובעל יכולת לבצע שאילתות מורכבות על בסיס נתונים גדול.</w:t>
-      </w:r>
-    </w:p>
-    <w:p>
-      <w:pPr>
-        <w:pStyle w:val="ListParagraph"/>
-        <w:bidi/>
-        <w:ind w:left="1500"/>
-        <w:rPr>
-          <w:sz w:val="24"/>
-          <w:szCs w:val="24"/>
-          <w:rtl/>
-          <w:lang w:val="en-US"/>
-        </w:rPr>
-      </w:pPr>
-      <w:r>
-        <w:rPr>
-          <w:rFonts w:hint="cs"/>
-          <w:sz w:val="24"/>
-          <w:szCs w:val="24"/>
-          <w:rtl/>
-          <w:lang w:val="en-US"/>
-        </w:rPr>
-        <w:t>בפרויקט שלנו נשתמש בכלי זה מפני שנצטרך לשמור הרבה מידע בצד שרת.</w:t>
-      </w:r>
-    </w:p>
-    <w:p>
-      <w:pPr>
-        <w:pStyle w:val="ListParagraph"/>
-        <w:bidi/>
-        <w:ind w:left="1500"/>
-        <w:rPr>
-          <w:sz w:val="24"/>
-          <w:szCs w:val="24"/>
-          <w:rtl/>
-          <w:lang w:val="en-US"/>
-        </w:rPr>
-      </w:pPr>
-      <w:r>
-        <w:rPr>
-          <w:rFonts w:hint="cs"/>
-          <w:sz w:val="24"/>
-          <w:szCs w:val="24"/>
-          <w:rtl/>
-          <w:lang w:val="en-US"/>
-        </w:rPr>
-        <w:t xml:space="preserve">בין היתר, פרטי משתמשים, רמת הגישה שלהם למערכת וקבצים. </w:t>
-      </w:r>
-    </w:p>
-    <w:p>
-      <w:pPr>
-        <w:pStyle w:val="ListParagraph"/>
-        <w:bidi/>
-        <w:ind w:left="1500"/>
-        <w:rPr>
-          <w:sz w:val="24"/>
-          <w:szCs w:val="24"/>
-          <w:rtl/>
-          <w:lang w:val="en-US"/>
-        </w:rPr>
-      </w:pPr>
-    </w:p>
-    <w:p>
-      <w:pPr>
-        <w:pStyle w:val="ListParagraph"/>
-        <w:bidi/>
-        <w:ind w:left="1500"/>
-        <w:rPr>
-          <w:sz w:val="24"/>
-          <w:szCs w:val="24"/>
-          <w:u w:val="single"/>
-          <w:rtl/>
-          <w:lang w:val="en-US"/>
-        </w:rPr>
-      </w:pPr>
-      <w:r>
-        <w:rPr>
-          <w:sz w:val="24"/>
-          <w:szCs w:val="24"/>
-          <w:u w:val="single"/>
-          <w:lang w:val="en-US"/>
-        </w:rPr>
-        <w:t>Express</w:t>
-      </w:r>
-      <w:r>
-        <w:rPr>
-          <w:rFonts w:hint="cs"/>
-          <w:sz w:val="24"/>
-          <w:szCs w:val="24"/>
-          <w:u w:val="single"/>
-          <w:rtl/>
-          <w:lang w:val="en-US"/>
-        </w:rPr>
-        <w:t>:</w:t>
-      </w:r>
-    </w:p>
-    <w:p>
-      <w:pPr>
-        <w:pStyle w:val="ListParagraph"/>
-        <w:bidi/>
-        <w:ind w:left="1500"/>
-        <w:rPr>
-          <w:sz w:val="24"/>
-          <w:szCs w:val="24"/>
-          <w:rtl/>
-          <w:lang w:val="en-US"/>
-        </w:rPr>
-      </w:pPr>
-      <w:r>
-        <w:rPr>
-          <w:rFonts w:hint="cs"/>
-          <w:sz w:val="24"/>
-          <w:szCs w:val="24"/>
-          <w:rtl/>
-          <w:lang w:val="en-US"/>
-        </w:rPr>
-        <w:t xml:space="preserve">אקספרס היא </w:t>
-      </w:r>
-      <w:r>
-        <w:rPr>
-          <w:sz w:val="24"/>
-          <w:szCs w:val="24"/>
-          <w:lang w:val="en-US"/>
-        </w:rPr>
-        <w:t>Framework</w:t>
-      </w:r>
-      <w:r>
-        <w:rPr>
-          <w:rFonts w:hint="cs"/>
-          <w:sz w:val="24"/>
-          <w:szCs w:val="24"/>
-          <w:rtl/>
-          <w:lang w:val="en-US"/>
-        </w:rPr>
-        <w:t xml:space="preserve"> קוד פתוח המיועד לעבודה עם </w:t>
-      </w:r>
-      <w:r>
-        <w:rPr>
-          <w:sz w:val="24"/>
-          <w:szCs w:val="24"/>
-          <w:lang w:val="en-US"/>
-        </w:rPr>
-        <w:t>NodeJS</w:t>
-      </w:r>
-      <w:r>
-        <w:rPr>
-          <w:rFonts w:hint="cs"/>
-          <w:sz w:val="24"/>
-          <w:szCs w:val="24"/>
-          <w:rtl/>
-          <w:lang w:val="en-US"/>
-        </w:rPr>
-        <w:t xml:space="preserve"> המאפשרת פיתוח בצד שרת אשר חוסכת ומפשטת הרבה "עבודה שחורה", הופכת את הקוד להרבה יותר קריא ומובן וכתוצאה מכך משפרת את יכולת התחזוקה של האפליקציה.</w:t>
-      </w:r>
-    </w:p>
-    <w:p>
-      <w:pPr>
-        <w:pStyle w:val="ListParagraph"/>
-        <w:bidi/>
-        <w:ind w:left="1500"/>
-        <w:rPr>
-          <w:sz w:val="24"/>
-          <w:szCs w:val="24"/>
-          <w:rtl/>
-          <w:lang w:val="en-US"/>
-        </w:rPr>
-      </w:pPr>
-    </w:p>
-    <w:p>
-      <w:pPr>
-        <w:pStyle w:val="ListParagraph"/>
-        <w:bidi/>
-        <w:ind w:left="1500"/>
-        <w:rPr>
-          <w:sz w:val="24"/>
-          <w:szCs w:val="24"/>
-          <w:u w:val="single"/>
-          <w:rtl/>
-          <w:lang w:val="en-US"/>
-        </w:rPr>
-      </w:pPr>
-      <w:r>
-        <w:rPr>
-          <w:sz w:val="24"/>
-          <w:szCs w:val="24"/>
-          <w:u w:val="single"/>
-          <w:lang w:val="en-US"/>
-        </w:rPr>
-        <w:t>NodeJS</w:t>
-      </w:r>
-      <w:r>
-        <w:rPr>
-          <w:rFonts w:hint="cs"/>
-          <w:sz w:val="24"/>
-          <w:szCs w:val="24"/>
-          <w:u w:val="single"/>
-          <w:rtl/>
-          <w:lang w:val="en-US"/>
-        </w:rPr>
-        <w:t>:</w:t>
-      </w:r>
-    </w:p>
-    <w:p>
-      <w:pPr>
-        <w:pStyle w:val="ListParagraph"/>
-        <w:bidi/>
-        <w:ind w:left="1500"/>
-        <w:rPr>
-          <w:sz w:val="24"/>
-          <w:szCs w:val="24"/>
-          <w:rtl/>
-          <w:lang w:val="en-US"/>
-        </w:rPr>
-      </w:pPr>
-      <w:r>
-        <w:rPr>
-          <w:sz w:val="24"/>
-          <w:szCs w:val="24"/>
-          <w:lang w:val="en-US"/>
-        </w:rPr>
-        <w:t>NodeJS</w:t>
-      </w:r>
-      <w:r>
-        <w:rPr>
-          <w:rFonts w:hint="cs"/>
-          <w:sz w:val="24"/>
-          <w:szCs w:val="24"/>
-          <w:rtl/>
-          <w:lang w:val="en-US"/>
-        </w:rPr>
-        <w:t xml:space="preserve"> היא </w:t>
-      </w:r>
-      <w:r>
-        <w:rPr>
-          <w:sz w:val="24"/>
-          <w:szCs w:val="24"/>
-          <w:lang w:val="en-US"/>
-        </w:rPr>
-        <w:t>framework</w:t>
-      </w:r>
-      <w:r>
-        <w:rPr>
-          <w:rFonts w:hint="cs"/>
-          <w:sz w:val="24"/>
-          <w:szCs w:val="24"/>
-          <w:rtl/>
-          <w:lang w:val="en-US"/>
-        </w:rPr>
-        <w:t xml:space="preserve"> לפית</w:t>
-      </w:r>
-      <w:r>
-        <w:rPr>
-          <w:rFonts w:hint="cs"/>
-          <w:sz w:val="24"/>
-          <w:szCs w:val="24"/>
-          <w:rtl/>
-          <w:lang w:val="en-US"/>
-        </w:rPr>
-        <w:t>ו</w:t>
-      </w:r>
-      <w:r>
-        <w:rPr>
-          <w:rFonts w:hint="cs"/>
-          <w:sz w:val="24"/>
-          <w:szCs w:val="24"/>
-          <w:rtl/>
-          <w:lang w:val="en-US"/>
-        </w:rPr>
-        <w:t xml:space="preserve">ח צד שרת בשפת </w:t>
-      </w:r>
-      <w:r>
-        <w:rPr>
-          <w:sz w:val="24"/>
-          <w:szCs w:val="24"/>
-          <w:lang w:val="en-US"/>
-        </w:rPr>
-        <w:t>JavaScript</w:t>
-      </w:r>
-      <w:r>
-        <w:rPr>
-          <w:rFonts w:hint="cs"/>
-          <w:sz w:val="24"/>
-          <w:szCs w:val="24"/>
-          <w:rtl/>
-          <w:lang w:val="en-US"/>
-        </w:rPr>
-        <w:t xml:space="preserve">. </w:t>
-      </w:r>
-    </w:p>
-    <w:p>
-      <w:pPr>
-        <w:pStyle w:val="ListParagraph"/>
-        <w:bidi/>
-        <w:ind w:left="1500"/>
-        <w:rPr>
-          <w:sz w:val="24"/>
-          <w:szCs w:val="24"/>
-          <w:rtl/>
-          <w:lang w:val="en-US"/>
-        </w:rPr>
-      </w:pPr>
-      <w:r>
-        <w:rPr>
-          <w:rFonts w:hint="cs"/>
-          <w:sz w:val="24"/>
-          <w:szCs w:val="24"/>
-          <w:rtl/>
-          <w:lang w:val="en-US"/>
-        </w:rPr>
-        <w:t xml:space="preserve">היא פופולרית מאד בשוק, יש לה מגוון גדול של ספריות עשירות עם דוקומנטציה טובה ולכן מאד נוחה למפתחים. בנוסף, יש לה קהילת משתמשים גדולה </w:t>
-      </w:r>
-      <w:r>
-        <w:rPr>
-          <w:rFonts w:hint="cs"/>
-          <w:sz w:val="24"/>
-          <w:szCs w:val="24"/>
-          <w:rtl/>
-          <w:lang w:val="en-US"/>
-        </w:rPr>
-        <w:t>ופעילה שעוזרת אחד לשני, דבר המקל הפיתוח.</w:t>
-      </w:r>
-    </w:p>
-    <w:p>
-      <w:pPr>
-        <w:pStyle w:val="ListParagraph"/>
-        <w:bidi/>
-        <w:ind w:left="1500"/>
-        <w:rPr>
-          <w:sz w:val="24"/>
-          <w:szCs w:val="24"/>
-          <w:rtl/>
-          <w:lang w:val="en-US"/>
-        </w:rPr>
-      </w:pPr>
-      <w:r>
-        <w:rPr>
-          <w:rFonts w:hint="cs"/>
-          <w:sz w:val="24"/>
-          <w:szCs w:val="24"/>
-          <w:rtl/>
-          <w:lang w:val="en-US"/>
-        </w:rPr>
-        <w:t>בפרויקט</w:t>
-      </w:r>
-      <w:r>
-        <w:rPr>
-          <w:rFonts w:hint="cs"/>
-          <w:sz w:val="24"/>
-          <w:szCs w:val="24"/>
-          <w:rtl/>
-          <w:lang w:val="en-US"/>
-        </w:rPr>
-        <w:t xml:space="preserve"> שלנו נשתמש בכלי זה כדי שניצור שרת משלנו ועל ידי כך נוכל </w:t>
-      </w:r>
-      <w:r>
-        <w:rPr>
-          <w:rFonts w:hint="cs"/>
-          <w:sz w:val="24"/>
-          <w:szCs w:val="24"/>
-          <w:rtl/>
-          <w:lang w:val="en-US"/>
-        </w:rPr>
-        <w:t>לשלוט בבסיס הנתונים אליו יהיה מחובר, במידע שנמצא אצלו ובהודעות שמקבל מהלקוח ושולח ואליו.</w:t>
-      </w:r>
-    </w:p>
-    <w:p>
-      <w:pPr>
-        <w:pStyle w:val="ListParagraph"/>
-        <w:bidi/>
-        <w:ind w:left="1500"/>
-        <w:rPr>
-          <w:sz w:val="24"/>
-          <w:szCs w:val="24"/>
-          <w:rtl/>
-          <w:lang w:val="en-US"/>
-        </w:rPr>
-      </w:pPr>
-    </w:p>
-    <w:p>
-      <w:pPr>
-        <w:pStyle w:val="ListParagraph"/>
-        <w:bidi/>
-        <w:ind w:left="1500"/>
-        <w:rPr>
-          <w:sz w:val="24"/>
-          <w:szCs w:val="24"/>
-          <w:u w:val="single"/>
-          <w:lang w:val="en-US"/>
-        </w:rPr>
-      </w:pPr>
-      <w:r>
-        <w:rPr>
-          <w:sz w:val="24"/>
-          <w:szCs w:val="24"/>
-          <w:u w:val="single"/>
-          <w:lang w:val="en-US"/>
-        </w:rPr>
-        <w:t>React</w:t>
-      </w:r>
-      <w:r>
-        <w:rPr>
-          <w:rFonts w:hint="cs"/>
-          <w:sz w:val="24"/>
-          <w:szCs w:val="24"/>
-          <w:u w:val="single"/>
-          <w:rtl/>
-          <w:lang w:val="en-US"/>
-        </w:rPr>
-        <w:t>:</w:t>
-      </w:r>
-    </w:p>
-    <w:p>
-      <w:pPr>
-        <w:pStyle w:val="ListParagraph"/>
-        <w:bidi/>
-        <w:ind w:left="1500"/>
-        <w:rPr>
-          <w:sz w:val="24"/>
-          <w:szCs w:val="24"/>
-          <w:rtl/>
-          <w:lang w:val="en-US"/>
-        </w:rPr>
-      </w:pPr>
-      <w:r>
-        <w:rPr>
-          <w:rFonts w:hint="cs"/>
-          <w:sz w:val="24"/>
-          <w:szCs w:val="24"/>
-          <w:rtl/>
-          <w:lang w:val="en-US"/>
-        </w:rPr>
-        <w:lastRenderedPageBreak/>
-        <w:t xml:space="preserve">ספריית קוד פתוח </w:t>
-      </w:r>
-      <w:r>
-        <w:rPr>
-          <w:sz w:val="24"/>
-          <w:szCs w:val="24"/>
-          <w:lang w:val="en-US"/>
-        </w:rPr>
-        <w:t>JavaScript</w:t>
-      </w:r>
-      <w:r>
-        <w:rPr>
-          <w:rFonts w:hint="cs"/>
-          <w:sz w:val="24"/>
-          <w:szCs w:val="24"/>
-          <w:rtl/>
-          <w:lang w:val="en-US"/>
-        </w:rPr>
-        <w:t xml:space="preserve"> שפותחה על ידי פייסבוק ונועדה לספק ממשקי משתמש</w:t>
-      </w:r>
-      <w:r>
-        <w:rPr>
-          <w:rFonts w:hint="cs"/>
-          <w:sz w:val="24"/>
-          <w:szCs w:val="24"/>
-          <w:rtl/>
-          <w:lang w:val="en-US"/>
-        </w:rPr>
-        <w:t>.</w:t>
-      </w:r>
-    </w:p>
-    <w:p>
-      <w:pPr>
-        <w:pStyle w:val="ListParagraph"/>
-        <w:bidi/>
-        <w:ind w:left="1500"/>
-        <w:rPr>
-          <w:sz w:val="24"/>
-          <w:szCs w:val="24"/>
-          <w:rtl/>
-          <w:lang w:val="en-US"/>
-        </w:rPr>
-      </w:pPr>
-      <w:r>
-        <w:rPr>
-          <w:rFonts w:hint="cs"/>
-          <w:sz w:val="24"/>
-          <w:szCs w:val="24"/>
-          <w:rtl/>
-          <w:lang w:val="en-US"/>
-        </w:rPr>
-        <w:t>מכיוון שאנו רוצים אפליקציה אינטראקטיבית, ריאקט היא המועמדת האולטימטיבית לפיתוח בצד לקוח. בזכות העובדה שניתן לעדכן קומפוננטות בודדות בניגוד לרינדור כל העמוד וספריות צד לקוח עשירות, ריאקט נותנת חוויה מעולה גם למשתמש וגם למפתח.</w:t>
-      </w:r>
-    </w:p>
-    <w:p>
-      <w:pPr>
-        <w:pStyle w:val="ListParagraph"/>
-        <w:bidi/>
-        <w:ind w:left="1500"/>
-        <w:rPr>
-          <w:sz w:val="24"/>
-          <w:szCs w:val="24"/>
-          <w:rtl/>
-          <w:lang w:val="en-US"/>
-        </w:rPr>
-      </w:pPr>
-      <w:r>
-        <w:rPr>
-          <w:rFonts w:hint="cs"/>
-          <w:sz w:val="24"/>
-          <w:szCs w:val="24"/>
-          <w:rtl/>
-          <w:lang w:val="en-US"/>
-        </w:rPr>
-        <w:t>ולכן בפרויקט שלנו נשתמש בריאקט כדי לבנות את כל צד הלקוח.</w:t>
-      </w:r>
+        <w:t xml:space="preserve"> יש חוזקות רבות, אך עבודה עם קבצים היא לא אחת מהן. </w:t>
+      </w:r>
+    </w:p>
+    <w:p>
+      <w:pPr>
+        <w:pStyle w:val="ListParagraph"/>
+        <w:bidi/>
+        <w:ind w:left="1500"/>
+        <w:rPr>
+          <w:sz w:val="24"/>
+          <w:szCs w:val="24"/>
+          <w:rtl/>
+          <w:lang w:val="en-US"/>
+        </w:rPr>
+      </w:pPr>
+      <w:r>
+        <w:rPr>
+          <w:rFonts w:hint="cs"/>
+          <w:sz w:val="24"/>
+          <w:szCs w:val="24"/>
+          <w:rtl/>
+          <w:lang w:val="en-US"/>
+        </w:rPr>
+        <w:t>מכיוון ש-</w:t>
+      </w:r>
+      <w:r>
+        <w:rPr>
+          <w:sz w:val="24"/>
+          <w:szCs w:val="24"/>
+          <w:lang w:val="en-US"/>
+        </w:rPr>
+        <w:t>MongoDB</w:t>
+      </w:r>
+      <w:r>
+        <w:rPr>
+          <w:rFonts w:hint="cs"/>
+          <w:sz w:val="24"/>
+          <w:szCs w:val="24"/>
+          <w:rtl/>
+          <w:lang w:val="en-US"/>
+        </w:rPr>
+        <w:t xml:space="preserve"> עובד על בסיס קבצי טקסט (</w:t>
+      </w:r>
+      <w:r>
+        <w:rPr>
+          <w:sz w:val="24"/>
+          <w:szCs w:val="24"/>
+          <w:lang w:val="en-US"/>
+        </w:rPr>
+        <w:t>JSON</w:t>
+      </w:r>
+      <w:r>
+        <w:rPr>
+          <w:rFonts w:hint="cs"/>
+          <w:sz w:val="24"/>
+          <w:szCs w:val="24"/>
+          <w:rtl/>
+          <w:lang w:val="en-US"/>
+        </w:rPr>
+        <w:t xml:space="preserve">), העלאת קבצי </w:t>
+      </w:r>
+      <w:r>
+        <w:rPr>
+          <w:rFonts w:hint="cs"/>
+          <w:sz w:val="24"/>
+          <w:szCs w:val="24"/>
+          <w:lang w:val="en-US"/>
+        </w:rPr>
+        <w:t>PDF</w:t>
+      </w:r>
+      <w:r>
+        <w:rPr>
+          <w:rFonts w:hint="cs"/>
+          <w:sz w:val="24"/>
+          <w:szCs w:val="24"/>
+          <w:rtl/>
+          <w:lang w:val="en-US"/>
+        </w:rPr>
+        <w:t>\תמונות</w:t>
+      </w:r>
+    </w:p>
+    <w:p>
+      <w:pPr>
+        <w:pStyle w:val="ListParagraph"/>
+        <w:bidi/>
+        <w:ind w:left="1500"/>
+        <w:rPr>
+          <w:sz w:val="24"/>
+          <w:szCs w:val="24"/>
+          <w:rtl/>
+          <w:lang w:val="en-US"/>
+        </w:rPr>
+      </w:pPr>
+      <w:r>
+        <w:rPr>
+          <w:rFonts w:hint="cs"/>
+          <w:sz w:val="24"/>
+          <w:szCs w:val="24"/>
+          <w:rtl/>
+          <w:lang w:val="en-US"/>
+        </w:rPr>
+        <w:t xml:space="preserve">זו לא משימה טריויאלית. אמנם </w:t>
+      </w:r>
+      <w:r>
+        <w:rPr>
+          <w:sz w:val="24"/>
+          <w:szCs w:val="24"/>
+          <w:lang w:val="en-US"/>
+        </w:rPr>
+        <w:t>Mongo</w:t>
+      </w:r>
+      <w:r>
+        <w:rPr>
+          <w:rFonts w:hint="cs"/>
+          <w:sz w:val="24"/>
+          <w:szCs w:val="24"/>
+          <w:rtl/>
+          <w:lang w:val="en-US"/>
+        </w:rPr>
+        <w:t xml:space="preserve"> מספקים פתרון לבעיה בצורת מערכת ה-</w:t>
+      </w:r>
+      <w:r>
+        <w:rPr>
+          <w:sz w:val="24"/>
+          <w:szCs w:val="24"/>
+          <w:lang w:val="en-US"/>
+        </w:rPr>
+        <w:t>GridFS</w:t>
+      </w:r>
+      <w:r>
+        <w:rPr>
+          <w:rFonts w:hint="cs"/>
+          <w:sz w:val="24"/>
+          <w:szCs w:val="24"/>
+          <w:rtl/>
+          <w:lang w:val="en-US"/>
+        </w:rPr>
+        <w:t xml:space="preserve"> אשר עושה בינאריזציה לקבצים, לפתרון מגוון בעיות הנובעות בחוסר היעילות של הבינאריזציה העולות למערכת בז</w:t>
+      </w:r>
+      <w:r>
+        <w:rPr>
+          <w:rFonts w:hint="cs"/>
+          <w:sz w:val="24"/>
+          <w:szCs w:val="24"/>
+          <w:rtl/>
+          <w:lang w:val="en-US"/>
+        </w:rPr>
+        <w:t xml:space="preserve">מן ריצה ונפח אחסון. </w:t>
+      </w:r>
+    </w:p>
+    <w:p>
+      <w:pPr>
+        <w:pStyle w:val="ListParagraph"/>
+        <w:bidi/>
+        <w:ind w:left="1500"/>
+        <w:rPr>
+          <w:sz w:val="24"/>
+          <w:szCs w:val="24"/>
+          <w:rtl/>
+          <w:lang w:val="en-US"/>
+        </w:rPr>
+      </w:pPr>
+      <w:r>
+        <w:rPr>
+          <w:rFonts w:hint="cs"/>
+          <w:sz w:val="24"/>
+          <w:szCs w:val="24"/>
+          <w:rtl/>
+          <w:lang w:val="en-US"/>
+        </w:rPr>
+        <w:t>בנוסף, ההתעסקות בעיבוד הקבצים מאטה את ההתקדמות שלנו כמפתחים.</w:t>
+      </w:r>
+    </w:p>
+    <w:p>
+      <w:pPr>
+        <w:pStyle w:val="ListParagraph"/>
+        <w:bidi/>
+        <w:ind w:left="1500"/>
+        <w:rPr>
+          <w:sz w:val="24"/>
+          <w:szCs w:val="24"/>
+          <w:rtl/>
+          <w:lang w:val="en-US"/>
+        </w:rPr>
+      </w:pPr>
+    </w:p>
+    <w:p>
+      <w:pPr>
+        <w:pStyle w:val="ListParagraph"/>
+        <w:bidi/>
+        <w:ind w:left="1500"/>
+        <w:rPr>
+          <w:rFonts w:hint="cs"/>
+          <w:sz w:val="24"/>
+          <w:szCs w:val="24"/>
+          <w:rtl/>
+          <w:lang w:val="en-US"/>
+        </w:rPr>
+      </w:pPr>
+      <w:r>
+        <w:rPr>
+          <w:rFonts w:hint="cs"/>
+          <w:sz w:val="24"/>
+          <w:szCs w:val="24"/>
+          <w:rtl/>
+          <w:lang w:val="en-US"/>
+        </w:rPr>
+        <w:t xml:space="preserve">מסיבות אלה, החלטנו להשתמש בבסיס נתונים נוסף. אנו בודקים מגוון אפשרויות, בין היתר </w:t>
+      </w:r>
+      <w:r>
+        <w:rPr>
+          <w:sz w:val="24"/>
+          <w:szCs w:val="24"/>
+          <w:lang w:val="en-US"/>
+        </w:rPr>
+        <w:t>Firebase</w:t>
+      </w:r>
+      <w:r>
+        <w:rPr>
+          <w:rFonts w:hint="cs"/>
+          <w:sz w:val="24"/>
+          <w:szCs w:val="24"/>
+          <w:rtl/>
+          <w:lang w:val="en-US"/>
+        </w:rPr>
+        <w:t xml:space="preserve"> ו-</w:t>
+      </w:r>
+      <w:r>
+        <w:rPr>
+          <w:sz w:val="24"/>
+          <w:szCs w:val="24"/>
+          <w:lang w:val="en-US"/>
+        </w:rPr>
+        <w:t>AWS S3</w:t>
+      </w:r>
+      <w:r>
+        <w:rPr>
+          <w:rFonts w:hint="cs"/>
+          <w:sz w:val="24"/>
+          <w:szCs w:val="24"/>
+          <w:rtl/>
+          <w:lang w:val="en-US"/>
+        </w:rPr>
+        <w:t>, אך טרם הוחלט באיזה פתרון נשתמש.</w:t>
+      </w:r>
+      <w:bookmarkStart w:id="2" w:name="_GoBack"/>
+      <w:bookmarkEnd w:id="2"/>
     </w:p>
     <w:p>
       <w:pPr>
@@ -3268,7 +3705,7 @@
           <w:color w:val="auto"/>
         </w:rPr>
       </w:pPr>
-      <w:bookmarkStart w:id="2" w:name="_Toc55489470"/>
+      <w:bookmarkStart w:id="3" w:name="_Toc55489470"/>
       <w:r>
         <w:rPr>
           <w:rStyle w:val="SubtitleChar"/>
@@ -3279,7 +3716,7 @@
         </w:rPr>
         <w:t>תחרות</w:t>
       </w:r>
-      <w:bookmarkEnd w:id="2"/>
+      <w:bookmarkEnd w:id="3"/>
     </w:p>
     <w:p>
       <w:pPr>
@@ -3465,7 +3902,6 @@
           <w:lang w:val="en-US"/>
         </w:rPr>
       </w:pPr>
-      <w:proofErr w:type="spellStart"/>
       <w:r>
         <w:rPr>
           <w:sz w:val="24"/>
@@ -3474,7 +3910,6 @@
         </w:rPr>
         <w:t>StudyBuddy</w:t>
       </w:r>
-      <w:proofErr w:type="spellEnd"/>
       <w:r>
         <w:rPr>
           <w:rFonts w:hint="cs"/>
@@ -3597,7 +4032,6 @@
           <w:lang w:val="en-US"/>
         </w:rPr>
       </w:pPr>
-      <w:proofErr w:type="spellStart"/>
       <w:r>
         <w:rPr>
           <w:sz w:val="24"/>
@@ -3606,7 +4040,6 @@
         </w:rPr>
         <w:t>StudyBuddy</w:t>
       </w:r>
-      <w:proofErr w:type="spellEnd"/>
       <w:r>
         <w:rPr>
           <w:rFonts w:hint="cs"/>
@@ -3707,7 +4140,7 @@
           <w:lang w:val="en-US"/>
         </w:rPr>
       </w:pPr>
-      <w:bookmarkStart w:id="3" w:name="_Toc55489471"/>
+      <w:bookmarkStart w:id="4" w:name="_Toc55489471"/>
       <w:r>
         <w:rPr>
           <w:rFonts w:hint="cs"/>
@@ -3715,9 +4148,10 @@
           <w:rtl/>
           <w:lang w:val="en-US"/>
         </w:rPr>
+        <w:lastRenderedPageBreak/>
         <w:t>אבטחת היישום</w:t>
       </w:r>
-      <w:bookmarkEnd w:id="3"/>
+      <w:bookmarkEnd w:id="4"/>
     </w:p>
     <w:p>
       <w:pPr>
@@ -3763,7 +4197,7 @@
           <w:lang w:val="en-US"/>
         </w:rPr>
       </w:pPr>
-      <w:bookmarkStart w:id="4" w:name="_Toc55489472"/>
+      <w:bookmarkStart w:id="5" w:name="_Toc55489472"/>
       <w:r>
         <w:rPr>
           <w:rFonts w:hint="cs"/>
@@ -3773,7 +4207,7 @@
         </w:rPr>
         <w:t>מילון-מונחים</w:t>
       </w:r>
-      <w:bookmarkEnd w:id="4"/>
+      <w:bookmarkEnd w:id="5"/>
     </w:p>
     <w:p>
       <w:pPr>
@@ -3939,7 +4373,6 @@
         <w:bidi/>
         <w:ind w:left="644"/>
         <w:rPr>
-          <w:rFonts w:hint="cs"/>
           <w:rtl/>
           <w:lang w:val="en-US"/>
         </w:rPr>
@@ -3992,7 +4425,6 @@
           <w:rtl/>
           <w:lang w:val="en-US"/>
         </w:rPr>
-        <w:lastRenderedPageBreak/>
         <w:t>קוד פתוח-</w:t>
       </w:r>
       <w:r>
@@ -4085,8 +4517,6 @@
         </w:rPr>
         <w:t xml:space="preserve"> הפיכת טקסט (קוד) לתמונה. </w:t>
       </w:r>
-      <w:bookmarkStart w:id="5" w:name="_GoBack"/>
-      <w:bookmarkEnd w:id="5"/>
     </w:p>
     <w:p>
       <w:pPr>
@@ -4176,19 +4606,11 @@
           <w:lang w:val="en-US"/>
         </w:rPr>
       </w:pPr>
-      <w:proofErr w:type="spellStart"/>
-      <w:r>
-        <w:rPr>
-          <w:lang w:val="en-US"/>
-        </w:rPr>
-        <w:t>Vasan</w:t>
-      </w:r>
-      <w:proofErr w:type="spellEnd"/>
-      <w:r>
-        <w:rPr>
-          <w:lang w:val="en-US"/>
-        </w:rPr>
-        <w:t xml:space="preserve"> Subramanian </w:t>
+      <w:r>
+        <w:rPr>
+          <w:lang w:val="en-US"/>
+        </w:rPr>
+        <w:t xml:space="preserve">Vasan Subramanian </w:t>
       </w:r>
       <w:r>
         <w:rPr>
@@ -5876,7 +6298,7 @@
 </file>
 
 <file path=customXml/itemProps1.xml><?xml version="1.0" encoding="utf-8"?>
-<ds:datastoreItem xmlns:ds="http://schemas.openxmlformats.org/officeDocument/2006/customXml" ds:itemID="{65A1E2BB-828D-4F01-AF99-CD71DA4F213B}">
+<ds:datastoreItem xmlns:ds="http://schemas.openxmlformats.org/officeDocument/2006/customXml" ds:itemID="{ED28B02D-BCD3-4202-8D43-612C26CCDD1A}">
   <ds:schemaRefs>
     <ds:schemaRef ds:uri="http://schemas.openxmlformats.org/officeDocument/2006/bibliography"/>
   </ds:schemaRefs>

</xml_diff>

<commit_message>
updated the lit. review
</commit_message>
<xml_diff>
--- a/documents/סקר ספרות.docx
+++ b/documents/סקר ספרות.docx
@@ -317,7 +317,7 @@
       <w:sdtContent>
         <w:p>
           <w:pPr>
-            <w:pStyle w:val="a4"/>
+            <w:pStyle w:val="TOCHeading"/>
             <w:rPr>
               <w:color w:val="auto"/>
             </w:rPr>
@@ -340,7 +340,6 @@
             <w:rPr>
               <w:rFonts w:eastAsiaTheme="minorEastAsia"/>
               <w:noProof/>
-              <w:lang/>
             </w:rPr>
           </w:pPr>
           <w:r>
@@ -1029,7 +1028,7 @@
     <w:p/>
     <w:p>
       <w:pPr>
-        <w:pStyle w:val="1"/>
+        <w:pStyle w:val="Heading1"/>
         <w:bidi/>
         <w:rPr>
           <w:color w:val="auto"/>
@@ -1061,7 +1060,7 @@
     </w:p>
     <w:p>
       <w:pPr>
-        <w:pStyle w:val="2"/>
+        <w:pStyle w:val="Heading2"/>
         <w:bidi/>
         <w:rPr>
           <w:color w:val="auto"/>
@@ -1073,7 +1072,7 @@
       <w:bookmarkStart w:id="2" w:name="_Toc60659620"/>
       <w:r>
         <w:rPr>
-          <w:rStyle w:val="a7"/>
+          <w:rStyle w:val="Emphasis"/>
           <w:rFonts w:hint="cs"/>
           <w:color w:val="auto"/>
           <w:sz w:val="32"/>
@@ -1087,7 +1086,7 @@
     </w:p>
     <w:p>
       <w:pPr>
-        <w:pStyle w:val="a3"/>
+        <w:pStyle w:val="ListParagraph"/>
         <w:bidi/>
         <w:ind w:left="1500"/>
         <w:rPr>
@@ -1103,27 +1102,7 @@
           <w:szCs w:val="24"/>
           <w:rtl/>
         </w:rPr>
-        <w:t xml:space="preserve">כיום עם התפתחות הטכנולוגיה, סטודנטים נעזרים באמצעים טכנולוגיים במהלך לימודיהם על מנת לשתף לרכוש ולנהל קבצים, בין אם מדובר בשיתוף סיכומים, עבודות, פתרונות לתרגילים, מבחנים, רשימת הרצאות ודרכי תקשורת עם מרצים. האמצעים שעומדים בפני הסטודנטים הם לרוב קבוצות </w:t>
-      </w:r>
-      <w:proofErr w:type="spellStart"/>
-      <w:r>
-        <w:rPr>
-          <w:rFonts w:hint="cs"/>
-          <w:sz w:val="24"/>
-          <w:szCs w:val="24"/>
-          <w:rtl/>
-        </w:rPr>
-        <w:t>וואצאפ</w:t>
-      </w:r>
-      <w:proofErr w:type="spellEnd"/>
-      <w:r>
-        <w:rPr>
-          <w:rFonts w:hint="cs"/>
-          <w:sz w:val="24"/>
-          <w:szCs w:val="24"/>
-          <w:rtl/>
-        </w:rPr>
-        <w:t>, גוגל דרייב או כלי דומה לניהול קבצים ושיתופם ומודל. במהלך לימודינו, ובמיוחד בתקופת הקורונה, גילינו שהכלים האלה הרבה פעמים לא מספקים את כל צרכינו מכיוון שאינם ייעודיים לסטודנטים</w:t>
+        <w:t>כיום עם התפתחות הטכנולוגיה, סטודנטים נעזרים באמצעים טכנולוגיים במהלך לימודיהם על מנת לשתף לרכוש ולנהל קבצים, בין אם מדובר בשיתוף סיכומים, עבודות, פתרונות לתרגילים, מבחנים, רשימת הרצאות ודרכי תקשורת עם מרצים. האמצעים שעומדים בפני הסטודנטים הם לרוב קבוצות וואצאפ, גוגל דרייב או כלי דומה לניהול קבצים ושיתופם ומודל. במהלך לימודינו, ובמיוחד בתקופת הקורונה, גילינו שהכלים האלה הרבה פעמים לא מספקים את כל צרכינו מכיוון שאינם ייעודיים לסטודנטים</w:t>
       </w:r>
       <w:r>
         <w:rPr>
@@ -1162,7 +1141,7 @@
     </w:p>
     <w:p>
       <w:pPr>
-        <w:pStyle w:val="a3"/>
+        <w:pStyle w:val="ListParagraph"/>
         <w:bidi/>
         <w:ind w:left="1500"/>
         <w:rPr>
@@ -1215,7 +1194,7 @@
     </w:p>
     <w:p>
       <w:pPr>
-        <w:pStyle w:val="a3"/>
+        <w:pStyle w:val="ListParagraph"/>
         <w:bidi/>
         <w:ind w:left="1500"/>
         <w:rPr>
@@ -1235,7 +1214,7 @@
     </w:p>
     <w:p>
       <w:pPr>
-        <w:pStyle w:val="a3"/>
+        <w:pStyle w:val="ListParagraph"/>
         <w:bidi/>
         <w:ind w:left="1500"/>
         <w:rPr>
@@ -1255,7 +1234,7 @@
     </w:p>
     <w:p>
       <w:pPr>
-        <w:pStyle w:val="a3"/>
+        <w:pStyle w:val="ListParagraph"/>
         <w:bidi/>
         <w:ind w:left="1500"/>
         <w:rPr>
@@ -1267,10 +1246,10 @@
     </w:p>
     <w:p>
       <w:pPr>
-        <w:pStyle w:val="2"/>
-        <w:bidi/>
-        <w:rPr>
-          <w:rStyle w:val="a7"/>
+        <w:pStyle w:val="Heading2"/>
+        <w:bidi/>
+        <w:rPr>
+          <w:rStyle w:val="Emphasis"/>
           <w:i w:val="0"/>
           <w:iCs w:val="0"/>
           <w:color w:val="auto"/>
@@ -1283,7 +1262,7 @@
       <w:bookmarkStart w:id="4" w:name="_Toc60659621"/>
       <w:r>
         <w:rPr>
-          <w:rStyle w:val="a7"/>
+          <w:rStyle w:val="Emphasis"/>
           <w:rFonts w:hint="cs"/>
           <w:color w:val="auto"/>
           <w:sz w:val="32"/>
@@ -1305,7 +1284,7 @@
     </w:p>
     <w:p>
       <w:pPr>
-        <w:pStyle w:val="3"/>
+        <w:pStyle w:val="Heading3"/>
         <w:jc w:val="left"/>
         <w:rPr>
           <w:color w:val="auto"/>
@@ -1331,7 +1310,7 @@
     </w:p>
     <w:p>
       <w:pPr>
-        <w:pStyle w:val="a3"/>
+        <w:pStyle w:val="ListParagraph"/>
         <w:bidi/>
         <w:ind w:left="1500"/>
         <w:rPr>
@@ -1352,7 +1331,7 @@
     </w:p>
     <w:p>
       <w:pPr>
-        <w:pStyle w:val="a3"/>
+        <w:pStyle w:val="ListParagraph"/>
         <w:bidi/>
         <w:ind w:left="1500"/>
         <w:rPr>
@@ -1391,7 +1370,7 @@
     </w:p>
     <w:p>
       <w:pPr>
-        <w:pStyle w:val="a3"/>
+        <w:pStyle w:val="ListParagraph"/>
         <w:bidi/>
         <w:ind w:left="1500"/>
         <w:rPr>
@@ -1445,7 +1424,7 @@
     </w:p>
     <w:p>
       <w:pPr>
-        <w:pStyle w:val="a3"/>
+        <w:pStyle w:val="ListParagraph"/>
         <w:bidi/>
         <w:ind w:left="1500"/>
         <w:rPr>
@@ -1511,7 +1490,7 @@
     </w:p>
     <w:p>
       <w:pPr>
-        <w:pStyle w:val="a3"/>
+        <w:pStyle w:val="ListParagraph"/>
         <w:bidi/>
         <w:ind w:left="1500"/>
         <w:rPr>
@@ -1532,7 +1511,7 @@
     </w:p>
     <w:p>
       <w:pPr>
-        <w:pStyle w:val="a3"/>
+        <w:pStyle w:val="ListParagraph"/>
         <w:bidi/>
         <w:ind w:left="1500"/>
         <w:rPr>
@@ -1553,7 +1532,7 @@
     </w:p>
     <w:p>
       <w:pPr>
-        <w:pStyle w:val="a3"/>
+        <w:pStyle w:val="ListParagraph"/>
         <w:bidi/>
         <w:ind w:left="1500"/>
         <w:rPr>
@@ -1569,6 +1548,7 @@
           <w:szCs w:val="24"/>
           <w:rtl/>
         </w:rPr>
+        <w:lastRenderedPageBreak/>
         <w:t>בנוסף, משתמשים יהיו חשופים לחברי הקבוצה מה שיאפשר להם לצפות בפרופילי</w:t>
       </w:r>
       <w:r>
@@ -1619,7 +1599,7 @@
     </w:p>
     <w:p>
       <w:pPr>
-        <w:pStyle w:val="a3"/>
+        <w:pStyle w:val="ListParagraph"/>
         <w:bidi/>
         <w:ind w:left="1500"/>
         <w:rPr>
@@ -1634,7 +1614,6 @@
           <w:szCs w:val="24"/>
           <w:rtl/>
         </w:rPr>
-        <w:lastRenderedPageBreak/>
         <w:t>הקבצים שיועלו למערכת יהיו מאוחסנות בענן ולכן למשתמשים תהיה גישה אליהם מכל מקום, מה שיקנה לסטודנטים את הגמישות ללמוד גם כשאינם בבית או במוסד האקדמי</w:t>
       </w:r>
       <w:r>
@@ -1710,7 +1689,7 @@
     </w:p>
     <w:p>
       <w:pPr>
-        <w:pStyle w:val="a3"/>
+        <w:pStyle w:val="ListParagraph"/>
         <w:bidi/>
         <w:ind w:left="1500"/>
         <w:rPr>
@@ -1721,7 +1700,7 @@
     </w:p>
     <w:p>
       <w:pPr>
-        <w:pStyle w:val="a3"/>
+        <w:pStyle w:val="ListParagraph"/>
         <w:bidi/>
         <w:ind w:left="1500"/>
         <w:rPr>
@@ -1743,7 +1722,7 @@
     </w:p>
     <w:p>
       <w:pPr>
-        <w:pStyle w:val="3"/>
+        <w:pStyle w:val="Heading3"/>
         <w:jc w:val="left"/>
         <w:rPr>
           <w:color w:val="auto"/>
@@ -1777,7 +1756,7 @@
     </w:p>
     <w:p>
       <w:pPr>
-        <w:pStyle w:val="a3"/>
+        <w:pStyle w:val="ListParagraph"/>
         <w:bidi/>
         <w:ind w:left="1500"/>
         <w:rPr>
@@ -1808,7 +1787,7 @@
     </w:p>
     <w:p>
       <w:pPr>
-        <w:pStyle w:val="a3"/>
+        <w:pStyle w:val="ListParagraph"/>
         <w:bidi/>
         <w:ind w:left="1500"/>
         <w:rPr>
@@ -1824,32 +1803,12 @@
           <w:szCs w:val="24"/>
           <w:rtl/>
         </w:rPr>
-        <w:t xml:space="preserve">לצורך </w:t>
-      </w:r>
-      <w:proofErr w:type="spellStart"/>
-      <w:r>
-        <w:rPr>
-          <w:rFonts w:hint="cs"/>
-          <w:sz w:val="24"/>
-          <w:szCs w:val="24"/>
-          <w:rtl/>
-        </w:rPr>
-        <w:t>הפרוייקט</w:t>
-      </w:r>
-      <w:proofErr w:type="spellEnd"/>
-      <w:r>
-        <w:rPr>
-          <w:rFonts w:hint="cs"/>
-          <w:sz w:val="24"/>
-          <w:szCs w:val="24"/>
-          <w:rtl/>
-        </w:rPr>
-        <w:t xml:space="preserve"> שלנו, אנו נשתמש בטכנולוגיית ענן. </w:t>
-      </w:r>
-    </w:p>
-    <w:p>
-      <w:pPr>
-        <w:pStyle w:val="a3"/>
+        <w:t xml:space="preserve">לצורך הפרוייקט שלנו, אנו נשתמש בטכנולוגיית ענן. </w:t>
+      </w:r>
+    </w:p>
+    <w:p>
+      <w:pPr>
+        <w:pStyle w:val="ListParagraph"/>
         <w:bidi/>
         <w:ind w:left="1500"/>
         <w:rPr>
@@ -1870,7 +1829,7 @@
     </w:p>
     <w:p>
       <w:pPr>
-        <w:pStyle w:val="a3"/>
+        <w:pStyle w:val="ListParagraph"/>
         <w:bidi/>
         <w:ind w:left="1500"/>
         <w:rPr>
@@ -1902,7 +1861,7 @@
     </w:p>
     <w:p>
       <w:pPr>
-        <w:pStyle w:val="a3"/>
+        <w:pStyle w:val="ListParagraph"/>
         <w:bidi/>
         <w:ind w:left="1500"/>
         <w:rPr>
@@ -1939,7 +1898,7 @@
     </w:p>
     <w:p>
       <w:pPr>
-        <w:pStyle w:val="a3"/>
+        <w:pStyle w:val="ListParagraph"/>
         <w:bidi/>
         <w:ind w:left="1500"/>
         <w:rPr>
@@ -2048,7 +2007,7 @@
     </w:p>
     <w:p>
       <w:pPr>
-        <w:pStyle w:val="a3"/>
+        <w:pStyle w:val="ListParagraph"/>
         <w:bidi/>
         <w:ind w:left="1500"/>
         <w:rPr>
@@ -2125,7 +2084,7 @@
     </w:p>
     <w:p>
       <w:pPr>
-        <w:pStyle w:val="a3"/>
+        <w:pStyle w:val="ListParagraph"/>
         <w:bidi/>
         <w:ind w:left="1500"/>
         <w:rPr>
@@ -2162,7 +2121,7 @@
     </w:p>
     <w:p>
       <w:pPr>
-        <w:pStyle w:val="a3"/>
+        <w:pStyle w:val="ListParagraph"/>
         <w:bidi/>
         <w:ind w:left="1500"/>
         <w:rPr>
@@ -2190,7 +2149,7 @@
     </w:p>
     <w:p>
       <w:pPr>
-        <w:pStyle w:val="a3"/>
+        <w:pStyle w:val="ListParagraph"/>
         <w:bidi/>
         <w:ind w:left="1500"/>
         <w:rPr>
@@ -2202,7 +2161,7 @@
     </w:p>
     <w:p>
       <w:pPr>
-        <w:pStyle w:val="a3"/>
+        <w:pStyle w:val="ListParagraph"/>
         <w:bidi/>
         <w:ind w:left="1500"/>
         <w:rPr>
@@ -2211,171 +2170,687 @@
           <w:rtl/>
         </w:rPr>
       </w:pPr>
-    </w:p>
-    <w:p>
-      <w:pPr>
-        <w:pStyle w:val="a3"/>
+      <w:r>
+        <w:rPr>
+          <w:sz w:val="24"/>
+          <w:szCs w:val="24"/>
+          <w:u w:val="single"/>
+        </w:rPr>
+        <w:t>MongoDB</w:t>
+      </w:r>
+      <w:r>
+        <w:rPr>
+          <w:rFonts w:hint="cs"/>
+          <w:sz w:val="24"/>
+          <w:szCs w:val="24"/>
+          <w:u w:val="single"/>
+          <w:rtl/>
+        </w:rPr>
+        <w:t>:</w:t>
+      </w:r>
+      <w:r>
+        <w:rPr>
+          <w:rFonts w:hint="cs"/>
+          <w:sz w:val="24"/>
+          <w:szCs w:val="24"/>
+          <w:rtl/>
+        </w:rPr>
+        <w:t xml:space="preserve"> </w:t>
+      </w:r>
+    </w:p>
+    <w:p>
+      <w:pPr>
+        <w:pStyle w:val="ListParagraph"/>
         <w:bidi/>
         <w:ind w:left="1500"/>
         <w:rPr>
           <w:sz w:val="24"/>
           <w:szCs w:val="24"/>
-          <w:rtl/>
-        </w:rPr>
-      </w:pPr>
-      <w:r>
+        </w:rPr>
+      </w:pPr>
+      <w:r>
+        <w:rPr>
+          <w:sz w:val="24"/>
+          <w:szCs w:val="24"/>
+        </w:rPr>
+        <w:t>MongoDB</w:t>
+      </w:r>
+      <w:r>
+        <w:rPr>
+          <w:rFonts w:hint="cs"/>
+          <w:sz w:val="24"/>
+          <w:szCs w:val="24"/>
+          <w:rtl/>
+        </w:rPr>
+        <w:t xml:space="preserve"> הוא בסיס נתונים מסוג </w:t>
+      </w:r>
+      <w:r>
+        <w:rPr>
+          <w:sz w:val="24"/>
+          <w:szCs w:val="24"/>
+        </w:rPr>
+        <w:t xml:space="preserve"> </w:t>
+      </w:r>
+      <w:r>
+        <w:rPr>
+          <w:rFonts w:hint="cs"/>
+          <w:sz w:val="24"/>
+          <w:szCs w:val="24"/>
+          <w:rtl/>
+        </w:rPr>
+        <w:t xml:space="preserve"> </w:t>
+      </w:r>
+      <w:r>
+        <w:rPr>
+          <w:sz w:val="24"/>
+          <w:szCs w:val="24"/>
+        </w:rPr>
+        <w:t>NoSQL</w:t>
+      </w:r>
+      <w:r>
+        <w:rPr>
+          <w:rFonts w:hint="cs"/>
+          <w:sz w:val="24"/>
+          <w:szCs w:val="24"/>
+          <w:rtl/>
+        </w:rPr>
+        <w:t xml:space="preserve">, זאת אומרת שבניגוד לבסיסי נתונים אחרים שעובדים עם טבלאות הוא נשען גם על פורמט מסוג </w:t>
+      </w:r>
+      <w:r>
+        <w:rPr>
+          <w:rFonts w:hint="cs"/>
+          <w:sz w:val="24"/>
+          <w:szCs w:val="24"/>
+        </w:rPr>
+        <w:t>JSON</w:t>
+      </w:r>
+      <w:r>
+        <w:rPr>
+          <w:rFonts w:hint="cs"/>
+          <w:sz w:val="24"/>
+          <w:szCs w:val="24"/>
+          <w:rtl/>
+        </w:rPr>
+        <w:t xml:space="preserve"> ובנוסף הוא מאפשר לשמור את המידע בענן.</w:t>
+      </w:r>
+    </w:p>
+    <w:p>
+      <w:pPr>
+        <w:pStyle w:val="ListParagraph"/>
+        <w:bidi/>
+        <w:ind w:left="1500"/>
+        <w:rPr>
+          <w:sz w:val="24"/>
+          <w:szCs w:val="24"/>
+          <w:rtl/>
+        </w:rPr>
+      </w:pPr>
+      <w:r>
+        <w:rPr>
+          <w:sz w:val="24"/>
+          <w:szCs w:val="24"/>
+        </w:rPr>
+        <w:t>MongoDB</w:t>
+      </w:r>
+      <w:r>
+        <w:rPr>
+          <w:rFonts w:hint="cs"/>
+          <w:sz w:val="24"/>
+          <w:szCs w:val="24"/>
+          <w:rtl/>
+        </w:rPr>
+        <w:t xml:space="preserve"> נותן פתרון סקאלבילי, מהיר </w:t>
+      </w:r>
+      <w:r>
+        <w:rPr>
+          <w:rFonts w:hint="cs"/>
+          <w:sz w:val="24"/>
+          <w:szCs w:val="24"/>
+          <w:rtl/>
+        </w:rPr>
+        <w:t>ובעל יכולת לבצע שאילתות מורכבות על בסיס נתונים גדול.</w:t>
+      </w:r>
+      <w:r>
+        <w:rPr>
+          <w:rFonts w:hint="cs"/>
+          <w:sz w:val="24"/>
+          <w:szCs w:val="24"/>
+          <w:rtl/>
+        </w:rPr>
+        <w:t xml:space="preserve"> </w:t>
+      </w:r>
+    </w:p>
+    <w:p>
+      <w:pPr>
+        <w:pStyle w:val="ListParagraph"/>
+        <w:bidi/>
+        <w:ind w:left="1500"/>
+        <w:rPr>
+          <w:sz w:val="24"/>
+          <w:szCs w:val="24"/>
+          <w:rtl/>
+        </w:rPr>
+      </w:pPr>
+      <w:r>
+        <w:rPr>
+          <w:rFonts w:hint="cs"/>
+          <w:sz w:val="24"/>
+          <w:szCs w:val="24"/>
+          <w:rtl/>
+        </w:rPr>
+        <w:t xml:space="preserve">בפרויקט שלנו נשתמש בכלי זה מפני שהמערכת אמורה לתת מענה למספר גדול של משתמשים ולשמור את הנתונים הרלוונטיים בצד שרת(בין היתר, פרטי משתמשים, רמת הגישה שלהם למערכת וקבצים), מה שייצור בסיס נתונים ענק הדורש פתרון </w:t>
+      </w:r>
+      <w:r>
+        <w:rPr>
+          <w:rFonts w:asciiTheme="minorBidi" w:hAnsiTheme="minorBidi"/>
+          <w:sz w:val="24"/>
+          <w:szCs w:val="24"/>
+          <w:rtl/>
+        </w:rPr>
+        <w:t xml:space="preserve">סקלאבילי. </w:t>
+      </w:r>
+      <w:r>
+        <w:rPr>
+          <w:rFonts w:asciiTheme="minorBidi" w:hAnsiTheme="minorBidi"/>
+          <w:sz w:val="24"/>
+          <w:szCs w:val="24"/>
+        </w:rPr>
+        <w:t xml:space="preserve"> </w:t>
+      </w:r>
+      <w:r>
+        <w:rPr>
+          <w:rFonts w:asciiTheme="minorBidi" w:hAnsiTheme="minorBidi"/>
+          <w:sz w:val="24"/>
+          <w:szCs w:val="24"/>
+        </w:rPr>
+        <w:t>[1]</w:t>
+      </w:r>
+      <w:r>
+        <w:rPr>
+          <w:rFonts w:asciiTheme="minorBidi" w:hAnsiTheme="minorBidi"/>
+          <w:sz w:val="24"/>
+          <w:szCs w:val="24"/>
+        </w:rPr>
+        <w:t xml:space="preserve"> </w:t>
+      </w:r>
+      <w:r>
+        <w:rPr>
+          <w:rFonts w:asciiTheme="minorBidi" w:hAnsiTheme="minorBidi"/>
+          <w:sz w:val="24"/>
+          <w:szCs w:val="24"/>
+          <w:rtl/>
+        </w:rPr>
+        <w:t>[4]</w:t>
+      </w:r>
+      <w:r>
+        <w:rPr>
+          <w:rFonts w:asciiTheme="minorBidi" w:hAnsiTheme="minorBidi"/>
+          <w:sz w:val="24"/>
+          <w:szCs w:val="24"/>
+        </w:rPr>
+        <w:t xml:space="preserve"> </w:t>
+      </w:r>
+      <w:r>
+        <w:rPr>
+          <w:sz w:val="24"/>
+          <w:szCs w:val="24"/>
+        </w:rPr>
+        <w:t xml:space="preserve">  </w:t>
+      </w:r>
+    </w:p>
+    <w:p>
+      <w:pPr>
+        <w:pStyle w:val="ListParagraph"/>
+        <w:bidi/>
+        <w:ind w:left="1500"/>
+        <w:rPr>
+          <w:sz w:val="24"/>
+          <w:szCs w:val="24"/>
+        </w:rPr>
+      </w:pPr>
+    </w:p>
+    <w:p>
+      <w:pPr>
+        <w:pStyle w:val="ListParagraph"/>
+        <w:bidi/>
+        <w:ind w:left="1500"/>
         <w:rPr>
           <w:sz w:val="24"/>
           <w:szCs w:val="24"/>
           <w:u w:val="single"/>
-        </w:rPr>
-        <w:t>MongoDB</w:t>
-      </w:r>
-      <w:r>
-        <w:rPr>
-          <w:rFonts w:hint="cs"/>
+          <w:rtl/>
+          <w:lang w:val="en-US"/>
+        </w:rPr>
+      </w:pPr>
+      <w:r>
+        <w:rPr>
           <w:sz w:val="24"/>
           <w:szCs w:val="24"/>
           <w:u w:val="single"/>
-          <w:rtl/>
+          <w:lang w:val="en-US"/>
+        </w:rPr>
+        <w:t>Firebase Storage</w:t>
+      </w:r>
+      <w:r>
+        <w:rPr>
+          <w:rFonts w:hint="cs"/>
+          <w:sz w:val="24"/>
+          <w:szCs w:val="24"/>
+          <w:u w:val="single"/>
+          <w:rtl/>
+          <w:lang w:val="en-US"/>
         </w:rPr>
         <w:t>:</w:t>
       </w:r>
-      <w:r>
-        <w:rPr>
-          <w:rFonts w:hint="cs"/>
-          <w:sz w:val="24"/>
-          <w:szCs w:val="24"/>
-          <w:rtl/>
+    </w:p>
+    <w:p>
+      <w:pPr>
+        <w:pStyle w:val="ListParagraph"/>
+        <w:bidi/>
+        <w:ind w:left="1500"/>
+        <w:rPr>
+          <w:sz w:val="24"/>
+          <w:szCs w:val="24"/>
+          <w:rtl/>
+          <w:lang w:val="en-US"/>
+        </w:rPr>
+      </w:pPr>
+      <w:r>
+        <w:rPr>
+          <w:rFonts w:hint="cs"/>
+          <w:sz w:val="24"/>
+          <w:szCs w:val="24"/>
+          <w:rtl/>
+          <w:lang w:val="en-US"/>
+        </w:rPr>
+        <w:t>שירות האחסון של פיירבייס מאפשר למשתמשים לשמור קבצים בצורת אובייקטים בצורה פשוטה ומהירה, מה שהופך את השירות לנוח עבור המשתמשים והמפתחים כאחד.</w:t>
+      </w:r>
+    </w:p>
+    <w:p>
+      <w:pPr>
+        <w:pStyle w:val="ListParagraph"/>
+        <w:bidi/>
+        <w:ind w:left="1500"/>
+        <w:rPr>
+          <w:sz w:val="24"/>
+          <w:szCs w:val="24"/>
+          <w:rtl/>
+          <w:lang w:val="en-US"/>
+        </w:rPr>
+      </w:pPr>
+      <w:r>
+        <w:rPr>
+          <w:rFonts w:hint="cs"/>
+          <w:sz w:val="24"/>
+          <w:szCs w:val="24"/>
+          <w:rtl/>
+          <w:lang w:val="en-US"/>
+        </w:rPr>
+        <w:t>בכיוון שהאופן שמירת הקבצים בענן הוא בצורת אובייקים, קל לבצע פעולות כמו חיפוש, מיון ושליפה.</w:t>
+      </w:r>
+    </w:p>
+    <w:p>
+      <w:pPr>
+        <w:pStyle w:val="ListParagraph"/>
+        <w:bidi/>
+        <w:ind w:left="1500"/>
+        <w:rPr>
+          <w:sz w:val="24"/>
+          <w:szCs w:val="24"/>
+          <w:lang w:val="en-US"/>
+        </w:rPr>
+      </w:pPr>
+      <w:r>
+        <w:rPr>
+          <w:rFonts w:hint="cs"/>
+          <w:sz w:val="24"/>
+          <w:szCs w:val="24"/>
+          <w:rtl/>
+          <w:lang w:val="en-US"/>
+        </w:rPr>
+        <w:lastRenderedPageBreak/>
+        <w:t>יתרון נוסף הוא שבמידה וחיבור האינטרנט לא טוב, ניתן להפסיק הורדה ולהמשיך אותה מאותה נקודה כאשר חיבור האינטרנט חוזר.</w:t>
+      </w:r>
+    </w:p>
+    <w:p>
+      <w:pPr>
+        <w:pStyle w:val="ListParagraph"/>
+        <w:bidi/>
+        <w:ind w:left="1500"/>
+        <w:rPr>
+          <w:rFonts w:hint="cs"/>
+          <w:sz w:val="24"/>
+          <w:szCs w:val="24"/>
+          <w:rtl/>
+          <w:lang w:val="en-US"/>
+        </w:rPr>
+      </w:pPr>
+      <w:r>
+        <w:rPr>
+          <w:rFonts w:hint="cs"/>
+          <w:sz w:val="24"/>
+          <w:szCs w:val="24"/>
+          <w:rtl/>
+          <w:lang w:val="en-US"/>
+        </w:rPr>
+        <w:t>בפרויקט אנו משתמשים בפיירבייס כשירות אחסון הענן שלנו עבור מערכת הקבצים.</w:t>
+      </w:r>
+    </w:p>
+    <w:p>
+      <w:pPr>
+        <w:pStyle w:val="ListParagraph"/>
+        <w:bidi/>
+        <w:ind w:left="1500"/>
+        <w:rPr>
+          <w:sz w:val="24"/>
+          <w:szCs w:val="24"/>
+          <w:rtl/>
+        </w:rPr>
+      </w:pPr>
+    </w:p>
+    <w:p>
+      <w:pPr>
+        <w:pStyle w:val="ListParagraph"/>
+        <w:bidi/>
+        <w:ind w:left="1500"/>
+        <w:rPr>
+          <w:sz w:val="24"/>
+          <w:szCs w:val="24"/>
+          <w:u w:val="single"/>
+          <w:rtl/>
+        </w:rPr>
+      </w:pPr>
+      <w:r>
+        <w:rPr>
+          <w:sz w:val="24"/>
+          <w:szCs w:val="24"/>
+          <w:u w:val="single"/>
+        </w:rPr>
+        <w:t>Express</w:t>
+      </w:r>
+      <w:r>
+        <w:rPr>
+          <w:rFonts w:hint="cs"/>
+          <w:sz w:val="24"/>
+          <w:szCs w:val="24"/>
+          <w:u w:val="single"/>
+          <w:rtl/>
+        </w:rPr>
+        <w:t>:</w:t>
+      </w:r>
+    </w:p>
+    <w:p>
+      <w:pPr>
+        <w:pStyle w:val="ListParagraph"/>
+        <w:bidi/>
+        <w:ind w:left="1500"/>
+        <w:rPr>
+          <w:sz w:val="24"/>
+          <w:szCs w:val="24"/>
+        </w:rPr>
+      </w:pPr>
+      <w:r>
+        <w:rPr>
+          <w:rFonts w:hint="cs"/>
+          <w:sz w:val="24"/>
+          <w:szCs w:val="24"/>
+          <w:rtl/>
+        </w:rPr>
+        <w:t xml:space="preserve">אקספרס היא </w:t>
+      </w:r>
+      <w:r>
+        <w:rPr>
+          <w:sz w:val="24"/>
+          <w:szCs w:val="24"/>
+        </w:rPr>
+        <w:t>Framework</w:t>
+      </w:r>
+      <w:r>
+        <w:rPr>
+          <w:rFonts w:hint="cs"/>
+          <w:sz w:val="24"/>
+          <w:szCs w:val="24"/>
+          <w:rtl/>
+        </w:rPr>
+        <w:t xml:space="preserve"> קוד פתוח המיועד לעבודה עם </w:t>
+      </w:r>
+      <w:r>
+        <w:rPr>
+          <w:sz w:val="24"/>
+          <w:szCs w:val="24"/>
+        </w:rPr>
+        <w:t>NodeJS</w:t>
+      </w:r>
+      <w:r>
+        <w:rPr>
+          <w:rFonts w:hint="cs"/>
+          <w:sz w:val="24"/>
+          <w:szCs w:val="24"/>
+          <w:rtl/>
+        </w:rPr>
+        <w:t xml:space="preserve"> המאפשרת פיתוח בצד שרת אשר חוסכת ומפשטת הרבה "עבודה שחורה", הופכת את הקוד להרבה יותר קריא ומובן וכתוצאה מכך משפרת את יכולת התחזוקה של האפליקציה.</w:t>
+      </w:r>
+      <w:r>
+        <w:rPr>
+          <w:sz w:val="24"/>
+          <w:szCs w:val="24"/>
+        </w:rPr>
+        <w:t xml:space="preserve"> [1]</w:t>
+      </w:r>
+    </w:p>
+    <w:p>
+      <w:pPr>
+        <w:pStyle w:val="ListParagraph"/>
+        <w:bidi/>
+        <w:ind w:left="1500"/>
+        <w:rPr>
+          <w:sz w:val="24"/>
+          <w:szCs w:val="24"/>
+          <w:rtl/>
+        </w:rPr>
+      </w:pPr>
+    </w:p>
+    <w:p>
+      <w:pPr>
+        <w:pStyle w:val="ListParagraph"/>
+        <w:bidi/>
+        <w:ind w:left="1500"/>
+        <w:rPr>
+          <w:sz w:val="24"/>
+          <w:szCs w:val="24"/>
+          <w:u w:val="single"/>
+          <w:rtl/>
+        </w:rPr>
+      </w:pPr>
+      <w:r>
+        <w:rPr>
+          <w:sz w:val="24"/>
+          <w:szCs w:val="24"/>
+          <w:u w:val="single"/>
+        </w:rPr>
+        <w:t>NodeJS</w:t>
+      </w:r>
+      <w:r>
+        <w:rPr>
+          <w:rFonts w:hint="cs"/>
+          <w:sz w:val="24"/>
+          <w:szCs w:val="24"/>
+          <w:u w:val="single"/>
+          <w:rtl/>
+        </w:rPr>
+        <w:t>:</w:t>
+      </w:r>
+    </w:p>
+    <w:p>
+      <w:pPr>
+        <w:pStyle w:val="ListParagraph"/>
+        <w:bidi/>
+        <w:ind w:left="1500"/>
+        <w:rPr>
+          <w:sz w:val="24"/>
+          <w:szCs w:val="24"/>
+          <w:rtl/>
+        </w:rPr>
+      </w:pPr>
+      <w:r>
+        <w:rPr>
+          <w:sz w:val="24"/>
+          <w:szCs w:val="24"/>
+        </w:rPr>
+        <w:t>NodeJS</w:t>
+      </w:r>
+      <w:r>
+        <w:rPr>
+          <w:rFonts w:hint="cs"/>
+          <w:sz w:val="24"/>
+          <w:szCs w:val="24"/>
+          <w:rtl/>
+        </w:rPr>
+        <w:t xml:space="preserve"> היא </w:t>
+      </w:r>
+      <w:r>
+        <w:rPr>
+          <w:sz w:val="24"/>
+          <w:szCs w:val="24"/>
+        </w:rPr>
+        <w:t>framework</w:t>
+      </w:r>
+      <w:r>
+        <w:rPr>
+          <w:rFonts w:hint="cs"/>
+          <w:sz w:val="24"/>
+          <w:szCs w:val="24"/>
+          <w:rtl/>
+        </w:rPr>
+        <w:t xml:space="preserve"> לפיתוח צד שרת בשפת </w:t>
+      </w:r>
+      <w:r>
+        <w:rPr>
+          <w:sz w:val="24"/>
+          <w:szCs w:val="24"/>
+        </w:rPr>
+        <w:t>JavaScript</w:t>
+      </w:r>
+      <w:r>
+        <w:rPr>
+          <w:rFonts w:hint="cs"/>
+          <w:sz w:val="24"/>
+          <w:szCs w:val="24"/>
+          <w:rtl/>
+        </w:rPr>
+        <w:t xml:space="preserve">. </w:t>
+      </w:r>
+    </w:p>
+    <w:p>
+      <w:pPr>
+        <w:pStyle w:val="ListParagraph"/>
+        <w:bidi/>
+        <w:ind w:left="1500"/>
+        <w:rPr>
+          <w:sz w:val="24"/>
+          <w:szCs w:val="24"/>
+          <w:rtl/>
+        </w:rPr>
+      </w:pPr>
+      <w:r>
+        <w:rPr>
+          <w:rFonts w:hint="cs"/>
+          <w:sz w:val="24"/>
+          <w:szCs w:val="24"/>
+          <w:rtl/>
+        </w:rPr>
+        <w:t>היא פופולרית מאד בשוק, יש לה מגוון גדול של ספריות עשירות עם דוקומנטציה טובה ולכן מאד נוחה למפתחים. בנוסף, יש לה קהילת משתמשים גדולה ופעילה שעוזרת אחד לשני, דבר המקל הפיתוח.</w:t>
+      </w:r>
+    </w:p>
+    <w:p>
+      <w:pPr>
+        <w:pStyle w:val="ListParagraph"/>
+        <w:bidi/>
+        <w:ind w:left="1500"/>
+        <w:rPr>
+          <w:sz w:val="24"/>
+          <w:szCs w:val="24"/>
+          <w:rtl/>
+        </w:rPr>
+      </w:pPr>
+      <w:r>
+        <w:rPr>
+          <w:rFonts w:hint="cs"/>
+          <w:sz w:val="24"/>
+          <w:szCs w:val="24"/>
+          <w:rtl/>
+        </w:rPr>
+        <w:t>בפרויקט שלנו נשתמש בכלי זה כדי שניצור שרת משלנו ועל ידי כך נוכל לשלוט בבסיס הנתונים אליו יהיה מחובר, במידע שנמצא אצלו ובהודעות שמקבל מהלקוח ושולח ואליו.</w:t>
+      </w:r>
+      <w:r>
+        <w:rPr>
+          <w:sz w:val="24"/>
+          <w:szCs w:val="24"/>
         </w:rPr>
         <w:t xml:space="preserve"> </w:t>
       </w:r>
-    </w:p>
-    <w:p>
-      <w:pPr>
-        <w:pStyle w:val="a3"/>
+      <w:r>
+        <w:rPr>
+          <w:sz w:val="24"/>
+          <w:szCs w:val="24"/>
+        </w:rPr>
+        <w:t>[1]</w:t>
+      </w:r>
+    </w:p>
+    <w:p>
+      <w:pPr>
+        <w:pStyle w:val="ListParagraph"/>
         <w:bidi/>
         <w:ind w:left="1500"/>
         <w:rPr>
           <w:sz w:val="24"/>
           <w:szCs w:val="24"/>
-        </w:rPr>
-      </w:pPr>
-      <w:r>
-        <w:rPr>
-          <w:sz w:val="24"/>
-          <w:szCs w:val="24"/>
-        </w:rPr>
-        <w:t>MongoDB</w:t>
-      </w:r>
-      <w:r>
-        <w:rPr>
-          <w:rFonts w:hint="cs"/>
-          <w:sz w:val="24"/>
-          <w:szCs w:val="24"/>
-          <w:rtl/>
-        </w:rPr>
-        <w:t xml:space="preserve"> הוא בסיס נתונים מסוג </w:t>
-      </w:r>
-      <w:r>
-        <w:rPr>
-          <w:sz w:val="24"/>
-          <w:szCs w:val="24"/>
-        </w:rPr>
-        <w:t xml:space="preserve"> </w:t>
-      </w:r>
-      <w:r>
-        <w:rPr>
-          <w:rFonts w:hint="cs"/>
-          <w:sz w:val="24"/>
-          <w:szCs w:val="24"/>
-          <w:rtl/>
-        </w:rPr>
-        <w:t xml:space="preserve"> </w:t>
-      </w:r>
-      <w:r>
-        <w:rPr>
-          <w:sz w:val="24"/>
-          <w:szCs w:val="24"/>
-        </w:rPr>
-        <w:t>NoSQL</w:t>
-      </w:r>
-      <w:r>
-        <w:rPr>
-          <w:rFonts w:hint="cs"/>
-          <w:sz w:val="24"/>
-          <w:szCs w:val="24"/>
-          <w:rtl/>
-        </w:rPr>
-        <w:t xml:space="preserve">, זאת אומרת שבניגוד לבסיסי נתונים אחרים שעובדים עם טבלאות הוא נשען גם על פורמט מסוג </w:t>
-      </w:r>
-      <w:r>
-        <w:rPr>
-          <w:rFonts w:hint="cs"/>
-          <w:sz w:val="24"/>
-          <w:szCs w:val="24"/>
-        </w:rPr>
-        <w:t>JSON</w:t>
-      </w:r>
-      <w:r>
-        <w:rPr>
-          <w:rFonts w:hint="cs"/>
-          <w:sz w:val="24"/>
-          <w:szCs w:val="24"/>
-          <w:rtl/>
-        </w:rPr>
-        <w:t xml:space="preserve"> ובנוסף הוא מאפשר לשמור את המידע בענן.</w:t>
-      </w:r>
-    </w:p>
-    <w:p>
-      <w:pPr>
-        <w:pStyle w:val="a3"/>
+          <w:rtl/>
+        </w:rPr>
+      </w:pPr>
+    </w:p>
+    <w:p>
+      <w:pPr>
+        <w:pStyle w:val="ListParagraph"/>
         <w:bidi/>
         <w:ind w:left="1500"/>
         <w:rPr>
           <w:sz w:val="24"/>
           <w:szCs w:val="24"/>
-          <w:rtl/>
-        </w:rPr>
-      </w:pPr>
-      <w:r>
-        <w:rPr>
-          <w:sz w:val="24"/>
-          <w:szCs w:val="24"/>
-        </w:rPr>
-        <w:t>MongoDB</w:t>
-      </w:r>
-      <w:r>
-        <w:rPr>
-          <w:rFonts w:hint="cs"/>
-          <w:sz w:val="24"/>
-          <w:szCs w:val="24"/>
-          <w:rtl/>
-        </w:rPr>
-        <w:t xml:space="preserve"> נותן פתרון סקאלבילי, מהיר </w:t>
-      </w:r>
-      <w:r>
-        <w:rPr>
-          <w:rFonts w:hint="cs"/>
-          <w:sz w:val="24"/>
-          <w:szCs w:val="24"/>
-          <w:rtl/>
-        </w:rPr>
-        <w:t>ובעל יכולת לבצע שאילתות מורכבות על בסיס נתונים גדול.</w:t>
-      </w:r>
-      <w:r>
-        <w:rPr>
-          <w:rFonts w:hint="cs"/>
-          <w:sz w:val="24"/>
-          <w:szCs w:val="24"/>
-          <w:rtl/>
-        </w:rPr>
-        <w:t xml:space="preserve"> </w:t>
-      </w:r>
-    </w:p>
-    <w:p>
-      <w:pPr>
-        <w:pStyle w:val="a3"/>
+          <w:u w:val="single"/>
+        </w:rPr>
+      </w:pPr>
+      <w:r>
+        <w:rPr>
+          <w:sz w:val="24"/>
+          <w:szCs w:val="24"/>
+          <w:u w:val="single"/>
+          <w:rtl/>
+        </w:rPr>
+        <w:br/>
+      </w:r>
+      <w:r>
+        <w:rPr>
+          <w:sz w:val="24"/>
+          <w:szCs w:val="24"/>
+          <w:u w:val="single"/>
+        </w:rPr>
+        <w:t>React</w:t>
+      </w:r>
+      <w:r>
+        <w:rPr>
+          <w:rFonts w:hint="cs"/>
+          <w:sz w:val="24"/>
+          <w:szCs w:val="24"/>
+          <w:u w:val="single"/>
+          <w:rtl/>
+        </w:rPr>
+        <w:t>:</w:t>
+      </w:r>
+    </w:p>
+    <w:p>
+      <w:pPr>
+        <w:pStyle w:val="ListParagraph"/>
         <w:bidi/>
         <w:ind w:left="1500"/>
         <w:rPr>
@@ -2391,97 +2866,150 @@
           <w:szCs w:val="24"/>
           <w:rtl/>
         </w:rPr>
-        <w:t xml:space="preserve">בפרויקט שלנו נשתמש בכלי זה מפני שהמערכת אמורה לתת מענה למספר גדול של משתמשים ולשמור את הנתונים הרלוונטיים בצד שרת(בין היתר, פרטי משתמשים, רמת הגישה שלהם למערכת וקבצים), מה שייצור בסיס נתונים ענק הדורש פתרון </w:t>
-      </w:r>
-      <w:proofErr w:type="spellStart"/>
-      <w:r>
-        <w:rPr>
-          <w:rFonts w:asciiTheme="minorBidi" w:hAnsiTheme="minorBidi"/>
-          <w:sz w:val="24"/>
-          <w:szCs w:val="24"/>
-          <w:rtl/>
-        </w:rPr>
-        <w:t>סקלאבילי</w:t>
-      </w:r>
-      <w:proofErr w:type="spellEnd"/>
-      <w:r>
-        <w:rPr>
-          <w:rFonts w:asciiTheme="minorBidi" w:hAnsiTheme="minorBidi"/>
-          <w:sz w:val="24"/>
-          <w:szCs w:val="24"/>
-          <w:rtl/>
-        </w:rPr>
-        <w:t xml:space="preserve">. </w:t>
-      </w:r>
-      <w:r>
-        <w:rPr>
-          <w:rFonts w:asciiTheme="minorBidi" w:hAnsiTheme="minorBidi"/>
-          <w:sz w:val="24"/>
-          <w:szCs w:val="24"/>
-        </w:rPr>
-        <w:t xml:space="preserve"> </w:t>
-      </w:r>
-      <w:r>
-        <w:rPr>
-          <w:rFonts w:asciiTheme="minorBidi" w:hAnsiTheme="minorBidi"/>
+        <w:t xml:space="preserve">ספריית קוד פתוח </w:t>
+      </w:r>
+      <w:r>
+        <w:rPr>
+          <w:sz w:val="24"/>
+          <w:szCs w:val="24"/>
+        </w:rPr>
+        <w:t>JavaScript</w:t>
+      </w:r>
+      <w:r>
+        <w:rPr>
+          <w:rFonts w:hint="cs"/>
+          <w:sz w:val="24"/>
+          <w:szCs w:val="24"/>
+          <w:rtl/>
+        </w:rPr>
+        <w:t xml:space="preserve"> שפותחה על ידי פייסבוק ונועדה לספק ממשקי משתמש</w:t>
+      </w:r>
+      <w:r>
+        <w:rPr>
+          <w:rFonts w:hint="cs"/>
+          <w:sz w:val="24"/>
+          <w:szCs w:val="24"/>
+          <w:rtl/>
+        </w:rPr>
+        <w:t>.</w:t>
+      </w:r>
+    </w:p>
+    <w:p>
+      <w:pPr>
+        <w:pStyle w:val="ListParagraph"/>
+        <w:bidi/>
+        <w:ind w:left="1500"/>
+        <w:rPr>
+          <w:sz w:val="24"/>
+          <w:szCs w:val="24"/>
+          <w:rtl/>
+        </w:rPr>
+      </w:pPr>
+      <w:r>
+        <w:rPr>
+          <w:rFonts w:hint="cs"/>
+          <w:sz w:val="24"/>
+          <w:szCs w:val="24"/>
+          <w:rtl/>
+        </w:rPr>
+        <w:t>מכיוון שאנו רוצים אפליקציה אינטראקטיבית, ריאקט היא המועמדת האולטימטיבית לפיתוח בצד לקוח. בזכות העובדה שניתן לעדכן קומפוננטות בודדות בניגוד לרינדור כל העמוד וספריות צד לקוח עשירות, ריאקט נותנת חוויה מעולה גם למשתמש וגם למפתח.</w:t>
+      </w:r>
+    </w:p>
+    <w:p>
+      <w:pPr>
+        <w:pStyle w:val="ListParagraph"/>
+        <w:bidi/>
+        <w:ind w:left="1500"/>
+        <w:rPr>
+          <w:sz w:val="24"/>
+          <w:szCs w:val="24"/>
+          <w:rtl/>
+        </w:rPr>
+      </w:pPr>
+      <w:r>
+        <w:rPr>
+          <w:rFonts w:hint="cs"/>
+          <w:sz w:val="24"/>
+          <w:szCs w:val="24"/>
+          <w:rtl/>
+        </w:rPr>
+        <w:t xml:space="preserve">ולכן בפרויקט שלנו נשתמש בריאקט כדי לבנות את כל צד הלקוח. </w:t>
+      </w:r>
+      <w:r>
+        <w:rPr>
           <w:sz w:val="24"/>
           <w:szCs w:val="24"/>
         </w:rPr>
         <w:t>[1]</w:t>
       </w:r>
-      <w:r>
-        <w:rPr>
-          <w:rFonts w:asciiTheme="minorBidi" w:hAnsiTheme="minorBidi"/>
-          <w:sz w:val="24"/>
-          <w:szCs w:val="24"/>
-        </w:rPr>
-        <w:t xml:space="preserve"> </w:t>
-      </w:r>
-      <w:r>
-        <w:rPr>
-          <w:rFonts w:asciiTheme="minorBidi" w:hAnsiTheme="minorBidi"/>
-          <w:sz w:val="24"/>
-          <w:szCs w:val="24"/>
-          <w:rtl/>
-        </w:rPr>
-        <w:t>[4]</w:t>
-      </w:r>
-      <w:r>
-        <w:rPr>
-          <w:rFonts w:asciiTheme="minorBidi" w:hAnsiTheme="minorBidi"/>
-          <w:sz w:val="24"/>
-          <w:szCs w:val="24"/>
-        </w:rPr>
-        <w:t xml:space="preserve"> </w:t>
-      </w:r>
-      <w:r>
-        <w:rPr>
-          <w:sz w:val="24"/>
-          <w:szCs w:val="24"/>
-        </w:rPr>
-        <w:t xml:space="preserve">  </w:t>
-      </w:r>
-    </w:p>
-    <w:p>
-      <w:pPr>
-        <w:pStyle w:val="a3"/>
+    </w:p>
+    <w:p>
+      <w:pPr>
+        <w:pStyle w:val="ListParagraph"/>
         <w:bidi/>
         <w:ind w:left="1500"/>
         <w:rPr>
           <w:sz w:val="24"/>
           <w:szCs w:val="24"/>
-          <w:rtl/>
-        </w:rPr>
-      </w:pPr>
-    </w:p>
-    <w:p>
-      <w:pPr>
-        <w:pStyle w:val="a3"/>
+        </w:rPr>
+      </w:pPr>
+    </w:p>
+    <w:p>
+      <w:pPr>
+        <w:pStyle w:val="ListParagraph"/>
         <w:bidi/>
         <w:ind w:left="1500"/>
         <w:rPr>
           <w:sz w:val="24"/>
           <w:szCs w:val="24"/>
+        </w:rPr>
+      </w:pPr>
+      <w:r>
+        <w:rPr>
+          <w:rFonts w:hint="cs"/>
+          <w:sz w:val="24"/>
+          <w:szCs w:val="24"/>
+          <w:rtl/>
+        </w:rPr>
+        <w:t xml:space="preserve">בנוסף נשתמש בצד הלקוח ב </w:t>
+      </w:r>
+      <w:r>
+        <w:rPr>
+          <w:sz w:val="24"/>
+          <w:szCs w:val="24"/>
+        </w:rPr>
+        <w:t>css ,react bootstrap</w:t>
+      </w:r>
+      <w:r>
+        <w:rPr>
+          <w:rFonts w:hint="cs"/>
+          <w:sz w:val="24"/>
+          <w:szCs w:val="24"/>
+          <w:rtl/>
+        </w:rPr>
+        <w:t xml:space="preserve"> לצורך עיצוב המערכת.</w:t>
+      </w:r>
+    </w:p>
+    <w:p>
+      <w:pPr>
+        <w:pStyle w:val="ListParagraph"/>
+        <w:bidi/>
+        <w:ind w:left="1500"/>
+        <w:rPr>
+          <w:sz w:val="24"/>
+          <w:szCs w:val="24"/>
+          <w:rtl/>
+        </w:rPr>
+      </w:pPr>
+    </w:p>
+    <w:p>
+      <w:pPr>
+        <w:pStyle w:val="ListParagraph"/>
+        <w:bidi/>
+        <w:ind w:left="1500"/>
+        <w:rPr>
+          <w:sz w:val="24"/>
+          <w:szCs w:val="24"/>
           <w:u w:val="single"/>
           <w:rtl/>
         </w:rPr>
@@ -2492,7 +3020,7 @@
           <w:szCs w:val="24"/>
           <w:u w:val="single"/>
         </w:rPr>
-        <w:t>Express</w:t>
+        <w:t xml:space="preserve"> react bootstrap</w:t>
       </w:r>
       <w:r>
         <w:rPr>
@@ -2507,7 +3035,7 @@
     </w:p>
     <w:p>
       <w:pPr>
-        <w:pStyle w:val="a3"/>
+        <w:pStyle w:val="ListParagraph"/>
         <w:bidi/>
         <w:ind w:left="1500"/>
         <w:rPr>
@@ -2523,56 +3051,61 @@
           <w:szCs w:val="24"/>
           <w:rtl/>
         </w:rPr>
-        <w:t xml:space="preserve">אקספרס היא </w:t>
-      </w:r>
-      <w:r>
-        <w:rPr>
-          <w:sz w:val="24"/>
-          <w:szCs w:val="24"/>
-        </w:rPr>
-        <w:t>Framework</w:t>
-      </w:r>
-      <w:r>
-        <w:rPr>
-          <w:rFonts w:hint="cs"/>
-          <w:sz w:val="24"/>
-          <w:szCs w:val="24"/>
-          <w:rtl/>
-        </w:rPr>
-        <w:t xml:space="preserve"> קוד פתוח המיועד לעבודה עם </w:t>
-      </w:r>
-      <w:r>
-        <w:rPr>
-          <w:sz w:val="24"/>
-          <w:szCs w:val="24"/>
-        </w:rPr>
-        <w:t>NodeJS</w:t>
-      </w:r>
-      <w:r>
-        <w:rPr>
-          <w:rFonts w:hint="cs"/>
-          <w:sz w:val="24"/>
-          <w:szCs w:val="24"/>
-          <w:rtl/>
-        </w:rPr>
-        <w:t xml:space="preserve"> המאפשרת פיתוח בצד שרת אשר חוסכת ומפשטת הרבה "עבודה שחורה", הופכת את הקוד להרבה יותר קריא ומובן וכתוצאה מכך משפרת את יכולת התחזוקה של האפליקציה.</w:t>
-      </w:r>
-      <w:r>
-        <w:rPr>
-          <w:sz w:val="24"/>
-          <w:szCs w:val="24"/>
-        </w:rPr>
-        <w:t xml:space="preserve"> [1]</w:t>
-      </w:r>
-    </w:p>
-    <w:p>
-      <w:pPr>
-        <w:pStyle w:val="a3"/>
+        <w:t xml:space="preserve">זוהי ספריה שמאגדת בתוכה קומפוננטות </w:t>
+      </w:r>
+      <w:r>
+        <w:rPr>
+          <w:sz w:val="24"/>
+          <w:szCs w:val="24"/>
+        </w:rPr>
+        <w:t>React</w:t>
+      </w:r>
+      <w:r>
+        <w:rPr>
+          <w:rFonts w:hint="cs"/>
+          <w:sz w:val="24"/>
+          <w:szCs w:val="24"/>
+          <w:rtl/>
+        </w:rPr>
+        <w:t xml:space="preserve"> על מנת לחסוך זמן הכרוך בעיצוב ותכנון של </w:t>
+      </w:r>
+      <w:r>
+        <w:rPr>
+          <w:sz w:val="24"/>
+          <w:szCs w:val="24"/>
+        </w:rPr>
+        <w:t>React Components</w:t>
+      </w:r>
+      <w:r>
+        <w:rPr>
+          <w:rFonts w:hint="cs"/>
+          <w:sz w:val="24"/>
+          <w:szCs w:val="24"/>
+          <w:rtl/>
+        </w:rPr>
+        <w:t>.</w:t>
+      </w:r>
+    </w:p>
+    <w:p>
+      <w:pPr>
+        <w:pStyle w:val="ListParagraph"/>
         <w:bidi/>
         <w:ind w:left="1500"/>
         <w:rPr>
           <w:sz w:val="24"/>
           <w:szCs w:val="24"/>
+          <w:rtl/>
+        </w:rPr>
+      </w:pPr>
+    </w:p>
+    <w:p>
+      <w:pPr>
+        <w:pStyle w:val="ListParagraph"/>
+        <w:bidi/>
+        <w:ind w:left="1500"/>
+        <w:rPr>
+          <w:sz w:val="24"/>
+          <w:szCs w:val="24"/>
           <w:u w:val="single"/>
           <w:rtl/>
         </w:rPr>
@@ -2583,7 +3116,7 @@
           <w:szCs w:val="24"/>
           <w:u w:val="single"/>
         </w:rPr>
-        <w:t>NodeJS</w:t>
+        <w:t>CSS</w:t>
       </w:r>
       <w:r>
         <w:rPr>
@@ -2598,7 +3131,7 @@
     </w:p>
     <w:p>
       <w:pPr>
-        <w:pStyle w:val="a3"/>
+        <w:pStyle w:val="ListParagraph"/>
         <w:bidi/>
         <w:ind w:left="1500"/>
         <w:rPr>
@@ -2609,56 +3142,42 @@
       </w:pPr>
       <w:r>
         <w:rPr>
-          <w:sz w:val="24"/>
-          <w:szCs w:val="24"/>
-        </w:rPr>
-        <w:t>NodeJS</w:t>
-      </w:r>
-      <w:r>
-        <w:rPr>
-          <w:rFonts w:hint="cs"/>
-          <w:sz w:val="24"/>
-          <w:szCs w:val="24"/>
-          <w:rtl/>
-        </w:rPr>
-        <w:t xml:space="preserve"> היא </w:t>
-      </w:r>
-      <w:r>
-        <w:rPr>
-          <w:sz w:val="24"/>
-          <w:szCs w:val="24"/>
-        </w:rPr>
-        <w:t>framework</w:t>
-      </w:r>
-      <w:r>
-        <w:rPr>
-          <w:rFonts w:hint="cs"/>
-          <w:sz w:val="24"/>
-          <w:szCs w:val="24"/>
-          <w:rtl/>
-        </w:rPr>
-        <w:t xml:space="preserve"> לפיתוח צד שרת בשפת </w:t>
-      </w:r>
-      <w:r>
-        <w:rPr>
-          <w:sz w:val="24"/>
-          <w:szCs w:val="24"/>
-        </w:rPr>
-        <w:t>JavaScript</w:t>
-      </w:r>
-      <w:r>
-        <w:rPr>
-          <w:rFonts w:hint="cs"/>
-          <w:sz w:val="24"/>
-          <w:szCs w:val="24"/>
-          <w:rtl/>
-        </w:rPr>
-        <w:t xml:space="preserve">. </w:t>
-      </w:r>
-    </w:p>
-    <w:p>
-      <w:pPr>
-        <w:pStyle w:val="a3"/>
+          <w:rFonts w:hint="cs"/>
+          <w:sz w:val="24"/>
+          <w:szCs w:val="24"/>
+        </w:rPr>
+        <w:t>CSS</w:t>
+      </w:r>
+      <w:r>
+        <w:rPr>
+          <w:rFonts w:hint="cs"/>
+          <w:sz w:val="24"/>
+          <w:szCs w:val="24"/>
+          <w:rtl/>
+        </w:rPr>
+        <w:t xml:space="preserve"> הוא אוסף כללים שמגדיר מראה של אלמנטים ב-</w:t>
+      </w:r>
+      <w:r>
+        <w:rPr>
+          <w:rFonts w:hint="cs"/>
+          <w:sz w:val="24"/>
+          <w:szCs w:val="24"/>
+        </w:rPr>
+        <w:t>HTML</w:t>
+      </w:r>
+      <w:r>
+        <w:rPr>
+          <w:rFonts w:hint="cs"/>
+          <w:sz w:val="24"/>
+          <w:szCs w:val="24"/>
+          <w:rtl/>
+        </w:rPr>
+        <w:t>. שימוש בכללים אלה עוזר לנראות קונסיסטנטית של האלמנטים המוצגים בדף.</w:t>
+      </w:r>
+    </w:p>
+    <w:p>
+      <w:pPr>
+        <w:pStyle w:val="ListParagraph"/>
         <w:bidi/>
         <w:ind w:left="1500"/>
         <w:rPr>
@@ -2667,568 +3186,13 @@
           <w:rtl/>
         </w:rPr>
       </w:pPr>
-      <w:r>
-        <w:rPr>
-          <w:rFonts w:hint="cs"/>
-          <w:sz w:val="24"/>
-          <w:szCs w:val="24"/>
-          <w:rtl/>
-        </w:rPr>
-        <w:t>היא פופולרית מאד בשוק, יש לה מגוון גדול של ספריות עשירות עם דוקומנטציה טובה ולכן מאד נוחה למפתחים. בנוסף, יש לה קהילת משתמשים גדולה ופעילה שעוזרת אחד לשני, דבר המקל הפיתוח.</w:t>
-      </w:r>
-    </w:p>
-    <w:p>
-      <w:pPr>
-        <w:pStyle w:val="a3"/>
-        <w:bidi/>
-        <w:ind w:left="1500"/>
-        <w:rPr>
-          <w:sz w:val="24"/>
-          <w:szCs w:val="24"/>
-          <w:rtl/>
-        </w:rPr>
-      </w:pPr>
-      <w:r>
-        <w:rPr>
-          <w:rFonts w:hint="cs"/>
-          <w:sz w:val="24"/>
-          <w:szCs w:val="24"/>
-          <w:rtl/>
-        </w:rPr>
-        <w:lastRenderedPageBreak/>
-        <w:t>בפרויקט שלנו נשתמש בכלי זה כדי שניצור שרת משלנו ועל ידי כך נוכל לשלוט בבסיס הנתונים אליו יהיה מחובר, במידע שנמצא אצלו ובהודעות שמקבל מהלקוח ושולח ואליו.</w:t>
-      </w:r>
-      <w:r>
-        <w:rPr>
-          <w:sz w:val="24"/>
-          <w:szCs w:val="24"/>
-        </w:rPr>
-        <w:t xml:space="preserve"> </w:t>
-      </w:r>
-      <w:r>
-        <w:rPr>
-          <w:sz w:val="24"/>
-          <w:szCs w:val="24"/>
-        </w:rPr>
-        <w:t>[1]</w:t>
-      </w:r>
-    </w:p>
-    <w:p>
-      <w:pPr>
-        <w:pStyle w:val="a3"/>
-        <w:bidi/>
-        <w:ind w:left="1500"/>
-        <w:rPr>
-          <w:sz w:val="24"/>
-          <w:szCs w:val="24"/>
-          <w:rtl/>
-        </w:rPr>
-      </w:pPr>
-    </w:p>
-    <w:p>
-      <w:pPr>
-        <w:pStyle w:val="a3"/>
-        <w:bidi/>
-        <w:ind w:left="1500"/>
-        <w:rPr>
-          <w:sz w:val="24"/>
-          <w:szCs w:val="24"/>
-          <w:u w:val="single"/>
-        </w:rPr>
-      </w:pPr>
-      <w:r>
-        <w:rPr>
-          <w:sz w:val="24"/>
-          <w:szCs w:val="24"/>
-          <w:u w:val="single"/>
-          <w:rtl/>
-        </w:rPr>
-        <w:br/>
-      </w:r>
-      <w:r>
-        <w:rPr>
-          <w:sz w:val="24"/>
-          <w:szCs w:val="24"/>
-          <w:u w:val="single"/>
-        </w:rPr>
-        <w:t>React</w:t>
-      </w:r>
-      <w:r>
-        <w:rPr>
-          <w:rFonts w:hint="cs"/>
-          <w:sz w:val="24"/>
-          <w:szCs w:val="24"/>
-          <w:u w:val="single"/>
-          <w:rtl/>
-        </w:rPr>
-        <w:t>:</w:t>
-      </w:r>
-    </w:p>
-    <w:p>
-      <w:pPr>
-        <w:pStyle w:val="a3"/>
-        <w:bidi/>
-        <w:ind w:left="1500"/>
-        <w:rPr>
-          <w:sz w:val="24"/>
-          <w:szCs w:val="24"/>
-          <w:rtl/>
-        </w:rPr>
-      </w:pPr>
-      <w:r>
-        <w:rPr>
-          <w:rFonts w:hint="cs"/>
-          <w:sz w:val="24"/>
-          <w:szCs w:val="24"/>
-          <w:rtl/>
-        </w:rPr>
-        <w:t xml:space="preserve">ספריית קוד פתוח </w:t>
-      </w:r>
-      <w:r>
-        <w:rPr>
-          <w:sz w:val="24"/>
-          <w:szCs w:val="24"/>
-        </w:rPr>
-        <w:t>JavaScript</w:t>
-      </w:r>
-      <w:r>
-        <w:rPr>
-          <w:rFonts w:hint="cs"/>
-          <w:sz w:val="24"/>
-          <w:szCs w:val="24"/>
-          <w:rtl/>
-        </w:rPr>
-        <w:t xml:space="preserve"> שפותחה על ידי </w:t>
-      </w:r>
-      <w:proofErr w:type="spellStart"/>
-      <w:r>
-        <w:rPr>
-          <w:rFonts w:hint="cs"/>
-          <w:sz w:val="24"/>
-          <w:szCs w:val="24"/>
-          <w:rtl/>
-        </w:rPr>
-        <w:t>פייסבוק</w:t>
-      </w:r>
-      <w:proofErr w:type="spellEnd"/>
-      <w:r>
-        <w:rPr>
-          <w:rFonts w:hint="cs"/>
-          <w:sz w:val="24"/>
-          <w:szCs w:val="24"/>
-          <w:rtl/>
-        </w:rPr>
-        <w:t xml:space="preserve"> ונועדה לספק ממשקי משתמש</w:t>
-      </w:r>
-      <w:r>
-        <w:rPr>
-          <w:rFonts w:hint="cs"/>
-          <w:sz w:val="24"/>
-          <w:szCs w:val="24"/>
-          <w:rtl/>
-        </w:rPr>
-        <w:t>.</w:t>
-      </w:r>
-    </w:p>
-    <w:p>
-      <w:pPr>
-        <w:pStyle w:val="a3"/>
-        <w:bidi/>
-        <w:ind w:left="1500"/>
-        <w:rPr>
-          <w:sz w:val="24"/>
-          <w:szCs w:val="24"/>
-          <w:rtl/>
-        </w:rPr>
-      </w:pPr>
-      <w:r>
-        <w:rPr>
-          <w:rFonts w:hint="cs"/>
-          <w:sz w:val="24"/>
-          <w:szCs w:val="24"/>
-          <w:rtl/>
-        </w:rPr>
-        <w:t xml:space="preserve">מכיוון שאנו רוצים אפליקציה אינטראקטיבית, </w:t>
-      </w:r>
-      <w:proofErr w:type="spellStart"/>
-      <w:r>
-        <w:rPr>
-          <w:rFonts w:hint="cs"/>
-          <w:sz w:val="24"/>
-          <w:szCs w:val="24"/>
-          <w:rtl/>
-        </w:rPr>
-        <w:t>ריאקט</w:t>
-      </w:r>
-      <w:proofErr w:type="spellEnd"/>
-      <w:r>
-        <w:rPr>
-          <w:rFonts w:hint="cs"/>
-          <w:sz w:val="24"/>
-          <w:szCs w:val="24"/>
-          <w:rtl/>
-        </w:rPr>
-        <w:t xml:space="preserve"> היא המועמדת האולטימטיבית לפיתוח בצד לקוח. בזכות העובדה שניתן לעדכן </w:t>
-      </w:r>
-      <w:proofErr w:type="spellStart"/>
-      <w:r>
-        <w:rPr>
-          <w:rFonts w:hint="cs"/>
-          <w:sz w:val="24"/>
-          <w:szCs w:val="24"/>
-          <w:rtl/>
-        </w:rPr>
-        <w:t>קומפוננטות</w:t>
-      </w:r>
-      <w:proofErr w:type="spellEnd"/>
-      <w:r>
-        <w:rPr>
-          <w:rFonts w:hint="cs"/>
-          <w:sz w:val="24"/>
-          <w:szCs w:val="24"/>
-          <w:rtl/>
-        </w:rPr>
-        <w:t xml:space="preserve"> בודדות בניגוד </w:t>
-      </w:r>
-      <w:proofErr w:type="spellStart"/>
-      <w:r>
-        <w:rPr>
-          <w:rFonts w:hint="cs"/>
-          <w:sz w:val="24"/>
-          <w:szCs w:val="24"/>
-          <w:rtl/>
-        </w:rPr>
-        <w:t>לרינדור</w:t>
-      </w:r>
-      <w:proofErr w:type="spellEnd"/>
-      <w:r>
-        <w:rPr>
-          <w:rFonts w:hint="cs"/>
-          <w:sz w:val="24"/>
-          <w:szCs w:val="24"/>
-          <w:rtl/>
-        </w:rPr>
-        <w:t xml:space="preserve"> כל העמוד וספריות צד לקוח עשירות, </w:t>
-      </w:r>
-      <w:proofErr w:type="spellStart"/>
-      <w:r>
-        <w:rPr>
-          <w:rFonts w:hint="cs"/>
-          <w:sz w:val="24"/>
-          <w:szCs w:val="24"/>
-          <w:rtl/>
-        </w:rPr>
-        <w:t>ריאקט</w:t>
-      </w:r>
-      <w:proofErr w:type="spellEnd"/>
-      <w:r>
-        <w:rPr>
-          <w:rFonts w:hint="cs"/>
-          <w:sz w:val="24"/>
-          <w:szCs w:val="24"/>
-          <w:rtl/>
-        </w:rPr>
-        <w:t xml:space="preserve"> נותנת חוויה מעולה גם למשתמש וגם למפתח.</w:t>
-      </w:r>
-    </w:p>
-    <w:p>
-      <w:pPr>
-        <w:pStyle w:val="a3"/>
-        <w:bidi/>
-        <w:ind w:left="1500"/>
-        <w:rPr>
-          <w:sz w:val="24"/>
-          <w:szCs w:val="24"/>
-          <w:rtl/>
-        </w:rPr>
-      </w:pPr>
-      <w:r>
-        <w:rPr>
-          <w:rFonts w:hint="cs"/>
-          <w:sz w:val="24"/>
-          <w:szCs w:val="24"/>
-          <w:rtl/>
-        </w:rPr>
-        <w:t xml:space="preserve">ולכן בפרויקט שלנו נשתמש בריאקט כדי לבנות את כל צד הלקוח. </w:t>
-      </w:r>
-      <w:r>
-        <w:rPr>
-          <w:sz w:val="24"/>
-          <w:szCs w:val="24"/>
-        </w:rPr>
-        <w:t>[1]</w:t>
-      </w:r>
-    </w:p>
-    <w:p>
-      <w:pPr>
-        <w:pStyle w:val="a3"/>
-        <w:bidi/>
-        <w:ind w:left="1500"/>
-        <w:rPr>
-          <w:sz w:val="24"/>
-          <w:szCs w:val="24"/>
-        </w:rPr>
-      </w:pPr>
-    </w:p>
-    <w:p>
-      <w:pPr>
-        <w:pStyle w:val="a3"/>
-        <w:bidi/>
-        <w:ind w:left="1500"/>
-        <w:rPr>
-          <w:sz w:val="24"/>
-          <w:szCs w:val="24"/>
-        </w:rPr>
-      </w:pPr>
-      <w:r>
-        <w:rPr>
-          <w:rFonts w:hint="cs"/>
-          <w:sz w:val="24"/>
-          <w:szCs w:val="24"/>
-          <w:rtl/>
-        </w:rPr>
-        <w:t xml:space="preserve">בנוסף נשתמש בצד הלקוח ב </w:t>
-      </w:r>
-      <w:r>
-        <w:rPr>
-          <w:sz w:val="24"/>
-          <w:szCs w:val="24"/>
-        </w:rPr>
-        <w:t>css ,react bootstrap</w:t>
-      </w:r>
-      <w:r>
-        <w:rPr>
-          <w:rFonts w:hint="cs"/>
-          <w:sz w:val="24"/>
-          <w:szCs w:val="24"/>
-          <w:rtl/>
-        </w:rPr>
-        <w:t xml:space="preserve"> לצורך עיצוב המערכת.</w:t>
-      </w:r>
-    </w:p>
-    <w:p>
-      <w:pPr>
-        <w:pStyle w:val="a3"/>
-        <w:bidi/>
-        <w:ind w:left="1500"/>
-        <w:rPr>
-          <w:sz w:val="24"/>
-          <w:szCs w:val="24"/>
-          <w:rtl/>
-        </w:rPr>
-      </w:pPr>
-    </w:p>
-    <w:p>
-      <w:pPr>
-        <w:pStyle w:val="a3"/>
-        <w:bidi/>
-        <w:ind w:left="1500"/>
-        <w:rPr>
-          <w:sz w:val="24"/>
-          <w:szCs w:val="24"/>
-          <w:u w:val="single"/>
-          <w:rtl/>
-        </w:rPr>
-      </w:pPr>
-      <w:r>
-        <w:rPr>
-          <w:sz w:val="24"/>
-          <w:szCs w:val="24"/>
-          <w:u w:val="single"/>
-        </w:rPr>
-        <w:t xml:space="preserve"> react bootstrap</w:t>
-      </w:r>
-      <w:r>
-        <w:rPr>
-          <w:rFonts w:hint="cs"/>
-          <w:sz w:val="24"/>
-          <w:szCs w:val="24"/>
-          <w:u w:val="single"/>
-          <w:rtl/>
-        </w:rPr>
-        <w:t>:</w:t>
-      </w:r>
-    </w:p>
-    <w:p>
-      <w:pPr>
-        <w:pStyle w:val="a3"/>
-        <w:bidi/>
-        <w:ind w:left="1500"/>
-        <w:rPr>
-          <w:sz w:val="24"/>
-          <w:szCs w:val="24"/>
-          <w:rtl/>
-        </w:rPr>
-      </w:pPr>
-      <w:r>
-        <w:rPr>
-          <w:rFonts w:hint="cs"/>
-          <w:sz w:val="24"/>
-          <w:szCs w:val="24"/>
-          <w:rtl/>
-        </w:rPr>
-        <w:t xml:space="preserve">זוהי ספריה שמאגדת בתוכה </w:t>
-      </w:r>
-      <w:proofErr w:type="spellStart"/>
-      <w:r>
-        <w:rPr>
-          <w:rFonts w:hint="cs"/>
-          <w:sz w:val="24"/>
-          <w:szCs w:val="24"/>
-          <w:rtl/>
-        </w:rPr>
-        <w:t>קומפוננטות</w:t>
-      </w:r>
-      <w:proofErr w:type="spellEnd"/>
-      <w:r>
-        <w:rPr>
-          <w:rFonts w:hint="cs"/>
-          <w:sz w:val="24"/>
-          <w:szCs w:val="24"/>
-          <w:rtl/>
-        </w:rPr>
-        <w:t xml:space="preserve"> </w:t>
-      </w:r>
-      <w:r>
-        <w:rPr>
-          <w:sz w:val="24"/>
-          <w:szCs w:val="24"/>
-        </w:rPr>
-        <w:t>React</w:t>
-      </w:r>
-      <w:r>
-        <w:rPr>
-          <w:rFonts w:hint="cs"/>
-          <w:sz w:val="24"/>
-          <w:szCs w:val="24"/>
-          <w:rtl/>
-        </w:rPr>
-        <w:t xml:space="preserve"> על מנת לחסוך זמן הכרוך בעיצוב ותכנון של </w:t>
-      </w:r>
-      <w:r>
-        <w:rPr>
-          <w:sz w:val="24"/>
-          <w:szCs w:val="24"/>
-        </w:rPr>
-        <w:t>React Components</w:t>
-      </w:r>
-      <w:r>
-        <w:rPr>
-          <w:rFonts w:hint="cs"/>
-          <w:sz w:val="24"/>
-          <w:szCs w:val="24"/>
-          <w:rtl/>
-        </w:rPr>
-        <w:t>.</w:t>
-      </w:r>
-    </w:p>
-    <w:p>
-      <w:pPr>
-        <w:pStyle w:val="a3"/>
-        <w:bidi/>
-        <w:ind w:left="1500"/>
-        <w:rPr>
-          <w:sz w:val="24"/>
-          <w:szCs w:val="24"/>
-          <w:rtl/>
-        </w:rPr>
-      </w:pPr>
-    </w:p>
-    <w:p>
-      <w:pPr>
-        <w:pStyle w:val="a3"/>
-        <w:bidi/>
-        <w:ind w:left="1500"/>
-        <w:rPr>
-          <w:sz w:val="24"/>
-          <w:szCs w:val="24"/>
-          <w:u w:val="single"/>
-          <w:rtl/>
-        </w:rPr>
-      </w:pPr>
-      <w:r>
-        <w:rPr>
-          <w:sz w:val="24"/>
-          <w:szCs w:val="24"/>
-          <w:u w:val="single"/>
-        </w:rPr>
-        <w:t>CSS</w:t>
-      </w:r>
-      <w:r>
-        <w:rPr>
-          <w:rFonts w:hint="cs"/>
-          <w:sz w:val="24"/>
-          <w:szCs w:val="24"/>
-          <w:u w:val="single"/>
-          <w:rtl/>
-        </w:rPr>
-        <w:t>:</w:t>
-      </w:r>
-    </w:p>
-    <w:p>
-      <w:pPr>
-        <w:pStyle w:val="a3"/>
-        <w:bidi/>
-        <w:ind w:left="1500"/>
-        <w:rPr>
-          <w:sz w:val="24"/>
-          <w:szCs w:val="24"/>
-          <w:rtl/>
-        </w:rPr>
-      </w:pPr>
-      <w:r>
-        <w:rPr>
-          <w:rFonts w:hint="cs"/>
-          <w:sz w:val="24"/>
-          <w:szCs w:val="24"/>
-        </w:rPr>
-        <w:t>CSS</w:t>
-      </w:r>
-      <w:r>
-        <w:rPr>
-          <w:rFonts w:hint="cs"/>
-          <w:sz w:val="24"/>
-          <w:szCs w:val="24"/>
-          <w:rtl/>
-        </w:rPr>
-        <w:t xml:space="preserve"> הוא אוסף כללים שמגדיר מראה של אלמנטים ב-</w:t>
-      </w:r>
-      <w:r>
-        <w:rPr>
-          <w:rFonts w:hint="cs"/>
-          <w:sz w:val="24"/>
-          <w:szCs w:val="24"/>
-        </w:rPr>
-        <w:t>HTML</w:t>
-      </w:r>
-      <w:r>
-        <w:rPr>
-          <w:rFonts w:hint="cs"/>
-          <w:sz w:val="24"/>
-          <w:szCs w:val="24"/>
-          <w:rtl/>
-        </w:rPr>
-        <w:t>. שימוש בכללים אלה עוזר לנראות קונסיסטנטית של האלמנטים המוצגים בדף.</w:t>
-      </w:r>
-    </w:p>
-    <w:p>
-      <w:pPr>
-        <w:pStyle w:val="a3"/>
-        <w:bidi/>
-        <w:ind w:left="1500"/>
-        <w:rPr>
-          <w:sz w:val="24"/>
-          <w:szCs w:val="24"/>
-          <w:rtl/>
-        </w:rPr>
-      </w:pPr>
-    </w:p>
-    <w:p>
-      <w:pPr>
-        <w:pStyle w:val="2"/>
-        <w:bidi/>
-        <w:rPr>
-          <w:rStyle w:val="a7"/>
+    </w:p>
+    <w:p>
+      <w:pPr>
+        <w:pStyle w:val="Heading2"/>
+        <w:bidi/>
+        <w:rPr>
+          <w:rStyle w:val="Emphasis"/>
           <w:i w:val="0"/>
           <w:iCs w:val="0"/>
           <w:color w:val="auto"/>
@@ -3240,7 +3204,7 @@
       <w:bookmarkStart w:id="10" w:name="_Toc60659624"/>
       <w:r>
         <w:rPr>
-          <w:rStyle w:val="a7"/>
+          <w:rStyle w:val="Emphasis"/>
           <w:rFonts w:hint="cs"/>
           <w:color w:val="auto"/>
           <w:sz w:val="32"/>
@@ -3254,7 +3218,7 @@
     </w:p>
     <w:p>
       <w:pPr>
-        <w:pStyle w:val="a3"/>
+        <w:pStyle w:val="ListParagraph"/>
         <w:bidi/>
         <w:spacing w:line="257" w:lineRule="auto"/>
         <w:ind w:left="1503"/>
@@ -3356,7 +3320,7 @@
     </w:p>
     <w:p>
       <w:pPr>
-        <w:pStyle w:val="a3"/>
+        <w:pStyle w:val="ListParagraph"/>
         <w:bidi/>
         <w:spacing w:line="257" w:lineRule="auto"/>
         <w:ind w:left="1503"/>
@@ -3417,24 +3381,46 @@
     </w:p>
     <w:p>
       <w:pPr>
-        <w:pStyle w:val="a3"/>
+        <w:pStyle w:val="ListParagraph"/>
         <w:bidi/>
         <w:ind w:left="1500"/>
         <w:rPr>
           <w:sz w:val="24"/>
           <w:szCs w:val="24"/>
-          <w:rtl/>
-        </w:rPr>
-      </w:pPr>
-    </w:p>
-    <w:p>
-      <w:pPr>
-        <w:pStyle w:val="a3"/>
+        </w:rPr>
+      </w:pPr>
+    </w:p>
+    <w:p>
+      <w:pPr>
+        <w:pStyle w:val="ListParagraph"/>
         <w:bidi/>
         <w:ind w:left="1500"/>
         <w:rPr>
           <w:sz w:val="24"/>
           <w:szCs w:val="24"/>
+        </w:rPr>
+      </w:pPr>
+    </w:p>
+    <w:p>
+      <w:pPr>
+        <w:pStyle w:val="ListParagraph"/>
+        <w:bidi/>
+        <w:ind w:left="1500"/>
+        <w:rPr>
+          <w:sz w:val="24"/>
+          <w:szCs w:val="24"/>
+          <w:rtl/>
+        </w:rPr>
+      </w:pPr>
+    </w:p>
+    <w:p>
+      <w:pPr>
+        <w:pStyle w:val="ListParagraph"/>
+        <w:bidi/>
+        <w:ind w:left="1500"/>
+        <w:rPr>
+          <w:sz w:val="24"/>
+          <w:szCs w:val="24"/>
           <w:u w:val="single"/>
           <w:rtl/>
         </w:rPr>
@@ -3460,7 +3446,7 @@
     </w:p>
     <w:p>
       <w:pPr>
-        <w:pStyle w:val="a3"/>
+        <w:pStyle w:val="ListParagraph"/>
         <w:bidi/>
         <w:ind w:left="1500"/>
         <w:rPr>
@@ -3481,7 +3467,7 @@
     </w:p>
     <w:p>
       <w:pPr>
-        <w:pStyle w:val="a3"/>
+        <w:pStyle w:val="ListParagraph"/>
         <w:bidi/>
         <w:ind w:left="1500"/>
         <w:rPr>
@@ -3502,7 +3488,7 @@
     </w:p>
     <w:p>
       <w:pPr>
-        <w:pStyle w:val="a3"/>
+        <w:pStyle w:val="ListParagraph"/>
         <w:bidi/>
         <w:ind w:left="1500"/>
         <w:rPr>
@@ -3550,7 +3536,7 @@
     </w:p>
     <w:p>
       <w:pPr>
-        <w:pStyle w:val="a3"/>
+        <w:pStyle w:val="ListParagraph"/>
         <w:bidi/>
         <w:ind w:left="1500"/>
         <w:rPr>
@@ -3571,7 +3557,7 @@
     </w:p>
     <w:p>
       <w:pPr>
-        <w:pStyle w:val="a3"/>
+        <w:pStyle w:val="ListParagraph"/>
         <w:bidi/>
         <w:ind w:left="1500"/>
         <w:rPr>
@@ -3644,200 +3630,699 @@
           <w:szCs w:val="24"/>
           <w:rtl/>
         </w:rPr>
+        <w:t xml:space="preserve">מלבד </w:t>
+      </w:r>
+      <w:r>
+        <w:rPr>
+          <w:sz w:val="24"/>
+          <w:szCs w:val="24"/>
+          <w:lang w:val="en-US"/>
+        </w:rPr>
+        <w:t>Google Drive</w:t>
+      </w:r>
+      <w:r>
+        <w:rPr>
+          <w:rFonts w:hint="cs"/>
+          <w:sz w:val="24"/>
+          <w:szCs w:val="24"/>
+          <w:rtl/>
+          <w:lang w:val="en-US"/>
+        </w:rPr>
+        <w:t xml:space="preserve">, קיימים בשוק עשרות שירותי </w:t>
+      </w:r>
+      <w:r>
+        <w:rPr>
+          <w:sz w:val="24"/>
+          <w:szCs w:val="24"/>
+          <w:lang w:val="en-US"/>
+        </w:rPr>
+        <w:t>Cloud</w:t>
+      </w:r>
+      <w:r>
+        <w:rPr>
+          <w:rFonts w:hint="cs"/>
+          <w:sz w:val="24"/>
+          <w:szCs w:val="24"/>
+          <w:rtl/>
+          <w:lang w:val="en-US"/>
+        </w:rPr>
+        <w:t xml:space="preserve"> נוספים.</w:t>
+      </w:r>
+    </w:p>
+    <w:p>
+      <w:pPr>
+        <w:bidi/>
+        <w:ind w:left="1440"/>
+        <w:rPr>
+          <w:sz w:val="24"/>
+          <w:szCs w:val="24"/>
+          <w:rtl/>
+          <w:lang w:val="en-US"/>
+        </w:rPr>
+      </w:pPr>
+      <w:r>
+        <w:rPr>
+          <w:rFonts w:hint="cs"/>
+          <w:sz w:val="24"/>
+          <w:szCs w:val="24"/>
+          <w:rtl/>
+          <w:lang w:val="en-US"/>
+        </w:rPr>
+        <w:t xml:space="preserve">שמבחינת פונקציונליות זהים מאוד ל </w:t>
+      </w:r>
+      <w:r>
+        <w:rPr>
+          <w:sz w:val="24"/>
+          <w:szCs w:val="24"/>
+          <w:lang w:val="en-US"/>
+        </w:rPr>
+        <w:t xml:space="preserve">Google drive </w:t>
+      </w:r>
+      <w:r>
+        <w:rPr>
+          <w:rFonts w:hint="cs"/>
+          <w:sz w:val="24"/>
+          <w:szCs w:val="24"/>
+          <w:rtl/>
+          <w:lang w:val="en-US"/>
+        </w:rPr>
+        <w:t xml:space="preserve"> אבל קיימים כמה הבדלים ביניה</w:t>
+      </w:r>
+      <w:r>
+        <w:rPr>
+          <w:rFonts w:hint="eastAsia"/>
+          <w:sz w:val="24"/>
+          <w:szCs w:val="24"/>
+          <w:rtl/>
+          <w:lang w:val="en-US"/>
+        </w:rPr>
+        <w:t>ם</w:t>
+      </w:r>
+      <w:r>
+        <w:rPr>
+          <w:rFonts w:hint="cs"/>
+          <w:sz w:val="24"/>
+          <w:szCs w:val="24"/>
+          <w:rtl/>
+          <w:lang w:val="en-US"/>
+        </w:rPr>
+        <w:t>.</w:t>
+      </w:r>
+    </w:p>
+    <w:p>
+      <w:pPr>
+        <w:bidi/>
+        <w:ind w:left="1440"/>
+        <w:rPr>
+          <w:sz w:val="24"/>
+          <w:szCs w:val="24"/>
+          <w:rtl/>
+          <w:lang w:val="en-US"/>
+        </w:rPr>
+      </w:pPr>
+      <w:r>
+        <w:rPr>
+          <w:rFonts w:hint="cs"/>
+          <w:sz w:val="24"/>
+          <w:szCs w:val="24"/>
+          <w:rtl/>
+          <w:lang w:val="en-US"/>
+        </w:rPr>
+        <w:t xml:space="preserve">נציג כאן כמה שירותים מובילים </w:t>
+      </w:r>
+      <w:r>
+        <w:rPr>
+          <w:rFonts w:hint="cs"/>
+          <w:sz w:val="24"/>
+          <w:szCs w:val="24"/>
+          <w:rtl/>
+          <w:lang w:val="en-US"/>
+        </w:rPr>
+        <w:t xml:space="preserve">ואת </w:t>
+      </w:r>
+      <w:r>
+        <w:rPr>
+          <w:rFonts w:hint="cs"/>
+          <w:sz w:val="24"/>
+          <w:szCs w:val="24"/>
+          <w:rtl/>
+          <w:lang w:val="en-US"/>
+        </w:rPr>
+        <w:t>ה</w:t>
+      </w:r>
+      <w:r>
+        <w:rPr>
+          <w:rFonts w:hint="cs"/>
+          <w:sz w:val="24"/>
+          <w:szCs w:val="24"/>
+          <w:rtl/>
+          <w:lang w:val="en-US"/>
+        </w:rPr>
+        <w:t>ה</w:t>
+      </w:r>
+      <w:r>
+        <w:rPr>
+          <w:rFonts w:hint="cs"/>
+          <w:sz w:val="24"/>
+          <w:szCs w:val="24"/>
+          <w:rtl/>
+          <w:lang w:val="en-US"/>
+        </w:rPr>
+        <w:t>בדלים הבולטים ביניהם:</w:t>
+      </w:r>
+    </w:p>
+    <w:p>
+      <w:pPr>
+        <w:bidi/>
+        <w:ind w:left="1440"/>
+        <w:rPr>
+          <w:sz w:val="24"/>
+          <w:szCs w:val="24"/>
+          <w:rtl/>
+          <w:lang w:val="en-US"/>
+        </w:rPr>
+      </w:pPr>
+      <w:r>
+        <w:rPr>
+          <w:rFonts w:hint="cs"/>
+          <w:sz w:val="24"/>
+          <w:szCs w:val="24"/>
+          <w:u w:val="single"/>
+          <w:lang w:val="en-US"/>
+        </w:rPr>
+        <w:t>D</w:t>
+      </w:r>
+      <w:r>
+        <w:rPr>
+          <w:sz w:val="24"/>
+          <w:szCs w:val="24"/>
+          <w:u w:val="single"/>
+          <w:lang w:val="en-US"/>
+        </w:rPr>
+        <w:t>ropBox</w:t>
+      </w:r>
+      <w:r>
+        <w:rPr>
+          <w:rFonts w:hint="cs"/>
+          <w:sz w:val="24"/>
+          <w:szCs w:val="24"/>
+          <w:rtl/>
+          <w:lang w:val="en-US"/>
+        </w:rPr>
+        <w:t xml:space="preserve"> </w:t>
+      </w:r>
+      <w:r>
+        <w:rPr>
+          <w:sz w:val="24"/>
+          <w:szCs w:val="24"/>
+          <w:rtl/>
+          <w:lang w:val="en-US"/>
+        </w:rPr>
+        <w:t>–</w:t>
+      </w:r>
+      <w:r>
+        <w:rPr>
+          <w:rFonts w:hint="cs"/>
+          <w:sz w:val="24"/>
+          <w:szCs w:val="24"/>
+          <w:rtl/>
+          <w:lang w:val="en-US"/>
+        </w:rPr>
+        <w:t xml:space="preserve"> בהשוואה לגוגל דרייב, מציעים נפח אחסון נמוך יחסית (</w:t>
+      </w:r>
+      <w:r>
+        <w:rPr>
+          <w:sz w:val="24"/>
+          <w:szCs w:val="24"/>
+          <w:lang w:val="en-US"/>
+        </w:rPr>
+        <w:t>2 GB</w:t>
+      </w:r>
+      <w:r>
+        <w:rPr>
+          <w:rFonts w:hint="cs"/>
+          <w:sz w:val="24"/>
+          <w:szCs w:val="24"/>
+          <w:rtl/>
+          <w:lang w:val="en-US"/>
+        </w:rPr>
+        <w:t xml:space="preserve">). בנוסף, </w:t>
+      </w:r>
+      <w:r>
+        <w:rPr>
+          <w:rFonts w:hint="cs"/>
+          <w:sz w:val="24"/>
+          <w:szCs w:val="24"/>
+          <w:lang w:val="en-US"/>
+        </w:rPr>
+        <w:t>D</w:t>
+      </w:r>
+      <w:r>
+        <w:rPr>
+          <w:sz w:val="24"/>
+          <w:szCs w:val="24"/>
+          <w:lang w:val="en-US"/>
+        </w:rPr>
+        <w:t>ropBox</w:t>
+      </w:r>
+      <w:r>
+        <w:rPr>
+          <w:rFonts w:hint="cs"/>
+          <w:sz w:val="24"/>
+          <w:szCs w:val="24"/>
+          <w:rtl/>
+          <w:lang w:val="en-US"/>
+        </w:rPr>
+        <w:t xml:space="preserve"> סובלת מבעיית אבטחה כי אינה מיישמת הצפנת </w:t>
+      </w:r>
+      <w:r>
+        <w:rPr>
+          <w:rFonts w:hint="cs"/>
+          <w:sz w:val="24"/>
+          <w:szCs w:val="24"/>
+          <w:lang w:val="en-US"/>
+        </w:rPr>
+        <w:t>E</w:t>
+      </w:r>
+      <w:r>
+        <w:rPr>
+          <w:rFonts w:hint="cs"/>
+          <w:sz w:val="24"/>
+          <w:szCs w:val="24"/>
+          <w:rtl/>
+          <w:lang w:val="en-US"/>
+        </w:rPr>
+        <w:t>2</w:t>
+      </w:r>
+      <w:r>
+        <w:rPr>
+          <w:rFonts w:hint="cs"/>
+          <w:sz w:val="24"/>
+          <w:szCs w:val="24"/>
+          <w:lang w:val="en-US"/>
+        </w:rPr>
+        <w:t>E</w:t>
+      </w:r>
+      <w:r>
+        <w:rPr>
+          <w:rFonts w:hint="cs"/>
+          <w:sz w:val="24"/>
+          <w:szCs w:val="24"/>
+          <w:rtl/>
+          <w:lang w:val="en-US"/>
+        </w:rPr>
+        <w:t>.</w:t>
+      </w:r>
+    </w:p>
+    <w:p>
+      <w:pPr>
+        <w:bidi/>
+        <w:ind w:left="1440"/>
+        <w:rPr>
+          <w:sz w:val="24"/>
+          <w:szCs w:val="24"/>
+          <w:lang w:val="en-US"/>
+        </w:rPr>
+      </w:pPr>
+      <w:r>
+        <w:rPr>
+          <w:rFonts w:hint="cs"/>
+          <w:sz w:val="24"/>
+          <w:szCs w:val="24"/>
+          <w:u w:val="single"/>
+          <w:lang w:val="en-US"/>
+        </w:rPr>
+        <w:t>MEGA</w:t>
+      </w:r>
+      <w:r>
+        <w:rPr>
+          <w:rFonts w:hint="cs"/>
+          <w:sz w:val="24"/>
+          <w:szCs w:val="24"/>
+          <w:rtl/>
+          <w:lang w:val="en-US"/>
+        </w:rPr>
+        <w:t xml:space="preserve"> </w:t>
+      </w:r>
+      <w:r>
+        <w:rPr>
+          <w:sz w:val="24"/>
+          <w:szCs w:val="24"/>
+          <w:rtl/>
+          <w:lang w:val="en-US"/>
+        </w:rPr>
+        <w:t>–</w:t>
+      </w:r>
+      <w:r>
+        <w:rPr>
+          <w:rFonts w:hint="cs"/>
+          <w:sz w:val="24"/>
+          <w:szCs w:val="24"/>
+          <w:rtl/>
+          <w:lang w:val="en-US"/>
+        </w:rPr>
+        <w:t xml:space="preserve"> שירות </w:t>
+      </w:r>
+      <w:r>
+        <w:rPr>
+          <w:sz w:val="24"/>
+          <w:szCs w:val="24"/>
+          <w:lang w:val="en-US"/>
+        </w:rPr>
+        <w:t xml:space="preserve">CLOUD </w:t>
+      </w:r>
+      <w:r>
+        <w:rPr>
+          <w:rFonts w:hint="cs"/>
+          <w:sz w:val="24"/>
+          <w:szCs w:val="24"/>
+          <w:rtl/>
+          <w:lang w:val="en-US"/>
+        </w:rPr>
+        <w:t xml:space="preserve"> שנותן נפח אחסון גדול </w:t>
+      </w:r>
+      <w:r>
+        <w:rPr>
+          <w:sz w:val="24"/>
+          <w:szCs w:val="24"/>
+          <w:lang w:val="en-US"/>
+        </w:rPr>
+        <w:t>(50 GB)</w:t>
+      </w:r>
+      <w:r>
+        <w:rPr>
+          <w:rFonts w:hint="cs"/>
+          <w:sz w:val="24"/>
+          <w:szCs w:val="24"/>
+          <w:rtl/>
+          <w:lang w:val="en-US"/>
+        </w:rPr>
+        <w:t xml:space="preserve">, הצפנת </w:t>
+      </w:r>
+      <w:r>
+        <w:rPr>
+          <w:sz w:val="24"/>
+          <w:szCs w:val="24"/>
+          <w:lang w:val="en-US"/>
+        </w:rPr>
+        <w:t>E2E</w:t>
+      </w:r>
+      <w:r>
+        <w:rPr>
+          <w:rFonts w:hint="cs"/>
+          <w:sz w:val="24"/>
+          <w:szCs w:val="24"/>
+          <w:rtl/>
+          <w:lang w:val="en-US"/>
+        </w:rPr>
+        <w:t xml:space="preserve">, וגם </w:t>
+      </w:r>
+      <w:r>
+        <w:rPr>
+          <w:sz w:val="24"/>
+          <w:szCs w:val="24"/>
+          <w:lang w:val="en-US"/>
+        </w:rPr>
+        <w:t>Cross Platform</w:t>
+      </w:r>
+      <w:r>
+        <w:rPr>
+          <w:rFonts w:hint="cs"/>
+          <w:sz w:val="24"/>
+          <w:szCs w:val="24"/>
+          <w:rtl/>
+          <w:lang w:val="en-US"/>
+        </w:rPr>
+        <w:t xml:space="preserve"> (</w:t>
+      </w:r>
+      <w:r>
+        <w:rPr>
+          <w:sz w:val="24"/>
+          <w:szCs w:val="24"/>
+          <w:lang w:val="en-US"/>
+        </w:rPr>
+        <w:t>Windows, Linux and MAC</w:t>
+      </w:r>
+      <w:r>
+        <w:rPr>
+          <w:rFonts w:hint="cs"/>
+          <w:sz w:val="24"/>
+          <w:szCs w:val="24"/>
+          <w:rtl/>
+          <w:lang w:val="en-US"/>
+        </w:rPr>
+        <w:t>). למרות היתרונות, השירות איטי, סובל מבאגים ועדיין לא עונה על הדרישה לשיפור תוכן ע"י יצירת דיון סביב התוכן והגדרת הרשאות שונות למשתמשים.</w:t>
+      </w:r>
+    </w:p>
+    <w:p>
+      <w:pPr>
+        <w:bidi/>
+        <w:ind w:left="1440"/>
+        <w:rPr>
+          <w:sz w:val="24"/>
+          <w:szCs w:val="24"/>
+          <w:rtl/>
+          <w:lang w:val="en-US"/>
+        </w:rPr>
+      </w:pPr>
+      <w:r>
+        <w:rPr>
+          <w:sz w:val="24"/>
+          <w:szCs w:val="24"/>
+          <w:u w:val="single"/>
+          <w:lang w:val="en-US"/>
+        </w:rPr>
+        <w:t>Microsoft OneDrive</w:t>
+      </w:r>
+      <w:r>
+        <w:rPr>
+          <w:rFonts w:hint="cs"/>
+          <w:sz w:val="24"/>
+          <w:szCs w:val="24"/>
+          <w:u w:val="single"/>
+          <w:rtl/>
+          <w:lang w:val="en-US"/>
+        </w:rPr>
+        <w:t xml:space="preserve"> </w:t>
+      </w:r>
+      <w:r>
+        <w:rPr>
+          <w:sz w:val="24"/>
+          <w:szCs w:val="24"/>
+          <w:rtl/>
+          <w:lang w:val="en-US"/>
+        </w:rPr>
+        <w:t>–</w:t>
+      </w:r>
+      <w:r>
+        <w:rPr>
+          <w:rFonts w:hint="cs"/>
+          <w:sz w:val="24"/>
+          <w:szCs w:val="24"/>
+          <w:rtl/>
+          <w:lang w:val="en-US"/>
+        </w:rPr>
+        <w:t xml:space="preserve"> השירות של מיקרוסופט דומה מאד לשירות של גוגל, אבל סובל מאותם בעיות כמו </w:t>
+      </w:r>
+      <w:r>
+        <w:rPr>
+          <w:rFonts w:hint="cs"/>
+          <w:sz w:val="24"/>
+          <w:szCs w:val="24"/>
+          <w:lang w:val="en-US"/>
+        </w:rPr>
+        <w:t>MEGA</w:t>
+      </w:r>
+      <w:r>
+        <w:rPr>
+          <w:rFonts w:hint="cs"/>
+          <w:sz w:val="24"/>
+          <w:szCs w:val="24"/>
+          <w:rtl/>
+          <w:lang w:val="en-US"/>
+        </w:rPr>
+        <w:t>.</w:t>
+      </w:r>
+    </w:p>
+    <w:p>
+      <w:pPr>
+        <w:pStyle w:val="ListParagraph"/>
+        <w:bidi/>
+        <w:ind w:left="1500"/>
+        <w:rPr>
+          <w:sz w:val="24"/>
+          <w:szCs w:val="24"/>
+          <w:u w:val="single"/>
+        </w:rPr>
+      </w:pPr>
+      <w:r>
+        <w:rPr>
+          <w:sz w:val="24"/>
+          <w:szCs w:val="24"/>
+          <w:u w:val="single"/>
+        </w:rPr>
+        <w:t>Moodle</w:t>
+      </w:r>
+      <w:r>
+        <w:rPr>
+          <w:rFonts w:hint="cs"/>
+          <w:sz w:val="24"/>
+          <w:szCs w:val="24"/>
+          <w:u w:val="single"/>
+          <w:rtl/>
+        </w:rPr>
+        <w:t>:</w:t>
+      </w:r>
+    </w:p>
+    <w:p>
+      <w:pPr>
+        <w:pStyle w:val="ListParagraph"/>
+        <w:bidi/>
+        <w:ind w:left="1500"/>
+        <w:rPr>
+          <w:sz w:val="24"/>
+          <w:szCs w:val="24"/>
+        </w:rPr>
+      </w:pPr>
+      <w:r>
+        <w:rPr>
+          <w:rFonts w:hint="cs"/>
+          <w:sz w:val="24"/>
+          <w:szCs w:val="24"/>
+          <w:rtl/>
+        </w:rPr>
+        <w:t xml:space="preserve">המודל מאפשר שיתוף קבצים ויצירת 'פורום' לדיון, אבל הכוח הזה לא נמצא אצל הסטודנטים מכיוון שרק סגל ההוראה מחליט על התוכן באתר. </w:t>
+      </w:r>
+    </w:p>
+    <w:p>
+      <w:pPr>
+        <w:pStyle w:val="ListParagraph"/>
+        <w:bidi/>
+        <w:ind w:left="1500"/>
+        <w:rPr>
+          <w:sz w:val="24"/>
+          <w:szCs w:val="24"/>
+          <w:rtl/>
+        </w:rPr>
+      </w:pPr>
+    </w:p>
+    <w:p>
+      <w:pPr>
+        <w:pStyle w:val="ListParagraph"/>
+        <w:bidi/>
+        <w:ind w:left="1500"/>
+        <w:rPr>
+          <w:sz w:val="24"/>
+          <w:szCs w:val="24"/>
+          <w:u w:val="single"/>
+          <w:rtl/>
+        </w:rPr>
+      </w:pPr>
+      <w:r>
+        <w:rPr>
+          <w:sz w:val="24"/>
+          <w:szCs w:val="24"/>
+          <w:u w:val="single"/>
+        </w:rPr>
+        <w:t>WhatsApp</w:t>
+      </w:r>
+      <w:r>
+        <w:rPr>
+          <w:rFonts w:hint="cs"/>
+          <w:sz w:val="24"/>
+          <w:szCs w:val="24"/>
+          <w:u w:val="single"/>
+          <w:rtl/>
+        </w:rPr>
+        <w:t>:</w:t>
+      </w:r>
+    </w:p>
+    <w:p>
+      <w:pPr>
+        <w:pStyle w:val="ListParagraph"/>
+        <w:bidi/>
+        <w:ind w:left="1500"/>
+        <w:rPr>
+          <w:sz w:val="24"/>
+          <w:szCs w:val="24"/>
+        </w:rPr>
+      </w:pPr>
+      <w:r>
+        <w:rPr>
+          <w:rFonts w:hint="cs"/>
+          <w:sz w:val="24"/>
+          <w:szCs w:val="24"/>
+          <w:rtl/>
+        </w:rPr>
+        <w:t xml:space="preserve">אפליקציית </w:t>
+      </w:r>
+      <w:r>
+        <w:rPr>
+          <w:sz w:val="24"/>
+          <w:szCs w:val="24"/>
+        </w:rPr>
+        <w:t>WhatsApp</w:t>
+      </w:r>
+      <w:r>
+        <w:rPr>
+          <w:rFonts w:hint="cs"/>
+          <w:sz w:val="24"/>
+          <w:szCs w:val="24"/>
+          <w:rtl/>
+        </w:rPr>
+        <w:t xml:space="preserve"> </w:t>
+      </w:r>
+      <w:r>
+        <w:rPr>
+          <w:rFonts w:hint="cs"/>
+          <w:sz w:val="24"/>
+          <w:szCs w:val="24"/>
+          <w:rtl/>
+        </w:rPr>
+        <w:t>מאפשרת לסטודנטים לתקשר אחד עם השני באופן מידי ולחלוק רעיונות וידע בכתב ובנוסף לשתף קבצים. אולם זה עוד כלי נפרד וניהול הקבצים בו מאוד לא נוח לסטודנטים.</w:t>
+      </w:r>
+    </w:p>
+    <w:p>
+      <w:pPr>
+        <w:pStyle w:val="ListParagraph"/>
+        <w:bidi/>
+        <w:ind w:left="1500"/>
+        <w:rPr>
+          <w:sz w:val="24"/>
+          <w:szCs w:val="24"/>
+          <w:rtl/>
+        </w:rPr>
+      </w:pPr>
+    </w:p>
+    <w:p>
+      <w:pPr>
+        <w:bidi/>
+        <w:ind w:left="1440"/>
+        <w:rPr>
+          <w:sz w:val="24"/>
+          <w:szCs w:val="24"/>
+          <w:rtl/>
+          <w:lang w:val="en-US"/>
+        </w:rPr>
+      </w:pPr>
+      <w:r>
+        <w:rPr>
+          <w:rFonts w:hint="cs"/>
+          <w:sz w:val="24"/>
+          <w:szCs w:val="24"/>
+          <w:rtl/>
+          <w:lang w:val="en-US"/>
+        </w:rPr>
         <w:lastRenderedPageBreak/>
-        <w:t xml:space="preserve">מלבד </w:t>
-      </w:r>
-      <w:r>
-        <w:rPr>
-          <w:sz w:val="24"/>
-          <w:szCs w:val="24"/>
-          <w:lang w:val="en-US"/>
-        </w:rPr>
-        <w:t>Google Drive</w:t>
-      </w:r>
-      <w:r>
-        <w:rPr>
-          <w:rFonts w:hint="cs"/>
-          <w:sz w:val="24"/>
-          <w:szCs w:val="24"/>
-          <w:rtl/>
-          <w:lang w:val="en-US"/>
-        </w:rPr>
-        <w:t xml:space="preserve">, קיימים בשוק עשרות שירותי </w:t>
-      </w:r>
-      <w:r>
-        <w:rPr>
-          <w:sz w:val="24"/>
-          <w:szCs w:val="24"/>
-          <w:lang w:val="en-US"/>
-        </w:rPr>
-        <w:t>Cloud</w:t>
-      </w:r>
-      <w:r>
-        <w:rPr>
-          <w:rFonts w:hint="cs"/>
-          <w:sz w:val="24"/>
-          <w:szCs w:val="24"/>
-          <w:rtl/>
-          <w:lang w:val="en-US"/>
-        </w:rPr>
-        <w:t xml:space="preserve"> נוספים.</w:t>
-      </w:r>
-    </w:p>
-    <w:p>
-      <w:pPr>
-        <w:bidi/>
-        <w:ind w:left="1440"/>
-        <w:rPr>
-          <w:sz w:val="24"/>
-          <w:szCs w:val="24"/>
-          <w:rtl/>
-          <w:lang w:val="en-US"/>
-        </w:rPr>
-      </w:pPr>
-      <w:r>
-        <w:rPr>
-          <w:rFonts w:hint="cs"/>
-          <w:sz w:val="24"/>
-          <w:szCs w:val="24"/>
-          <w:rtl/>
-          <w:lang w:val="en-US"/>
-        </w:rPr>
-        <w:t xml:space="preserve">שמבחינת פונקציונליות זהים מאוד ל </w:t>
-      </w:r>
-      <w:r>
-        <w:rPr>
-          <w:sz w:val="24"/>
-          <w:szCs w:val="24"/>
-          <w:lang w:val="en-US"/>
-        </w:rPr>
-        <w:t xml:space="preserve">Google drive </w:t>
-      </w:r>
-      <w:r>
-        <w:rPr>
-          <w:rFonts w:hint="cs"/>
-          <w:sz w:val="24"/>
-          <w:szCs w:val="24"/>
-          <w:rtl/>
-          <w:lang w:val="en-US"/>
-        </w:rPr>
-        <w:t xml:space="preserve"> אבל קיימים כמה הבדלים ביניה</w:t>
-      </w:r>
-      <w:r>
-        <w:rPr>
-          <w:rFonts w:hint="eastAsia"/>
-          <w:sz w:val="24"/>
-          <w:szCs w:val="24"/>
-          <w:rtl/>
-          <w:lang w:val="en-US"/>
-        </w:rPr>
-        <w:t>ם</w:t>
-      </w:r>
-      <w:r>
-        <w:rPr>
-          <w:rFonts w:hint="cs"/>
-          <w:sz w:val="24"/>
-          <w:szCs w:val="24"/>
-          <w:rtl/>
-          <w:lang w:val="en-US"/>
-        </w:rPr>
-        <w:t>.</w:t>
-      </w:r>
-    </w:p>
-    <w:p>
-      <w:pPr>
-        <w:bidi/>
-        <w:ind w:left="1440"/>
-        <w:rPr>
-          <w:sz w:val="24"/>
-          <w:szCs w:val="24"/>
-          <w:rtl/>
-          <w:lang w:val="en-US"/>
-        </w:rPr>
-      </w:pPr>
-      <w:r>
-        <w:rPr>
-          <w:rFonts w:hint="cs"/>
-          <w:sz w:val="24"/>
-          <w:szCs w:val="24"/>
-          <w:rtl/>
-          <w:lang w:val="en-US"/>
-        </w:rPr>
-        <w:t xml:space="preserve">נציג כאן כמה שירותים מובילים </w:t>
-      </w:r>
-      <w:r>
-        <w:rPr>
-          <w:rFonts w:hint="cs"/>
-          <w:sz w:val="24"/>
-          <w:szCs w:val="24"/>
-          <w:rtl/>
-          <w:lang w:val="en-US"/>
-        </w:rPr>
-        <w:t xml:space="preserve">ואת </w:t>
-      </w:r>
-      <w:r>
-        <w:rPr>
-          <w:rFonts w:hint="cs"/>
-          <w:sz w:val="24"/>
-          <w:szCs w:val="24"/>
-          <w:rtl/>
-          <w:lang w:val="en-US"/>
-        </w:rPr>
-        <w:t>ה</w:t>
-      </w:r>
-      <w:r>
-        <w:rPr>
-          <w:rFonts w:hint="cs"/>
-          <w:sz w:val="24"/>
-          <w:szCs w:val="24"/>
-          <w:rtl/>
-          <w:lang w:val="en-US"/>
-        </w:rPr>
-        <w:t>ה</w:t>
-      </w:r>
-      <w:r>
-        <w:rPr>
-          <w:rFonts w:hint="cs"/>
-          <w:sz w:val="24"/>
-          <w:szCs w:val="24"/>
-          <w:rtl/>
-          <w:lang w:val="en-US"/>
-        </w:rPr>
-        <w:t>בדלים הבולטים ביניהם:</w:t>
-      </w:r>
-    </w:p>
-    <w:p>
-      <w:pPr>
-        <w:bidi/>
-        <w:ind w:left="1440"/>
-        <w:rPr>
-          <w:sz w:val="24"/>
-          <w:szCs w:val="24"/>
-          <w:rtl/>
-          <w:lang w:val="en-US"/>
-        </w:rPr>
-      </w:pPr>
-      <w:proofErr w:type="spellStart"/>
-      <w:r>
-        <w:rPr>
-          <w:rFonts w:hint="cs"/>
-          <w:sz w:val="24"/>
-          <w:szCs w:val="24"/>
-          <w:u w:val="single"/>
-          <w:lang w:val="en-US"/>
-        </w:rPr>
-        <w:t>D</w:t>
-      </w:r>
-      <w:r>
-        <w:rPr>
-          <w:sz w:val="24"/>
-          <w:szCs w:val="24"/>
-          <w:u w:val="single"/>
-          <w:lang w:val="en-US"/>
-        </w:rPr>
-        <w:t>ropBox</w:t>
-      </w:r>
-      <w:proofErr w:type="spellEnd"/>
+        <w:t xml:space="preserve">הפתרון שלנו </w:t>
+      </w:r>
+      <w:r>
+        <w:rPr>
+          <w:sz w:val="24"/>
+          <w:szCs w:val="24"/>
+        </w:rPr>
+        <w:t>StudyBuddy</w:t>
+      </w:r>
       <w:r>
         <w:rPr>
           <w:rFonts w:hint="cs"/>
@@ -3850,441 +4335,215 @@
       </w:r>
       <w:r>
         <w:rPr>
-          <w:sz w:val="24"/>
-          <w:szCs w:val="24"/>
-          <w:rtl/>
-          <w:lang w:val="en-US"/>
-        </w:rPr>
-        <w:t>–</w:t>
-      </w:r>
-      <w:r>
-        <w:rPr>
-          <w:rFonts w:hint="cs"/>
-          <w:sz w:val="24"/>
-          <w:szCs w:val="24"/>
-          <w:rtl/>
-          <w:lang w:val="en-US"/>
-        </w:rPr>
-        <w:t xml:space="preserve"> בהשוואה לגוגל דרייב, מציעים נפח אחסון נמוך יחסית (</w:t>
-      </w:r>
-      <w:r>
-        <w:rPr>
-          <w:sz w:val="24"/>
-          <w:szCs w:val="24"/>
-          <w:lang w:val="en-US"/>
-        </w:rPr>
-        <w:t>2 GB</w:t>
-      </w:r>
-      <w:r>
-        <w:rPr>
-          <w:rFonts w:hint="cs"/>
-          <w:sz w:val="24"/>
-          <w:szCs w:val="24"/>
-          <w:rtl/>
-          <w:lang w:val="en-US"/>
-        </w:rPr>
-        <w:t xml:space="preserve">). בנוסף, </w:t>
-      </w:r>
-      <w:proofErr w:type="spellStart"/>
-      <w:r>
-        <w:rPr>
-          <w:rFonts w:hint="cs"/>
-          <w:sz w:val="24"/>
-          <w:szCs w:val="24"/>
-          <w:lang w:val="en-US"/>
-        </w:rPr>
-        <w:t>D</w:t>
-      </w:r>
-      <w:r>
-        <w:rPr>
-          <w:sz w:val="24"/>
-          <w:szCs w:val="24"/>
-          <w:lang w:val="en-US"/>
-        </w:rPr>
-        <w:t>ropBox</w:t>
-      </w:r>
-      <w:proofErr w:type="spellEnd"/>
-      <w:r>
-        <w:rPr>
-          <w:rFonts w:hint="cs"/>
-          <w:sz w:val="24"/>
-          <w:szCs w:val="24"/>
-          <w:rtl/>
-          <w:lang w:val="en-US"/>
-        </w:rPr>
-        <w:t xml:space="preserve"> סובלת מבעיית אבטחה כי אינה מיישמת הצפנת </w:t>
-      </w:r>
-      <w:r>
-        <w:rPr>
-          <w:rFonts w:hint="cs"/>
-          <w:sz w:val="24"/>
-          <w:szCs w:val="24"/>
-          <w:lang w:val="en-US"/>
-        </w:rPr>
-        <w:t>E</w:t>
-      </w:r>
-      <w:r>
-        <w:rPr>
-          <w:rFonts w:hint="cs"/>
-          <w:sz w:val="24"/>
-          <w:szCs w:val="24"/>
-          <w:rtl/>
-          <w:lang w:val="en-US"/>
-        </w:rPr>
-        <w:t>2</w:t>
-      </w:r>
-      <w:r>
-        <w:rPr>
-          <w:rFonts w:hint="cs"/>
-          <w:sz w:val="24"/>
-          <w:szCs w:val="24"/>
-          <w:lang w:val="en-US"/>
-        </w:rPr>
-        <w:t>E</w:t>
-      </w:r>
-      <w:r>
-        <w:rPr>
-          <w:rFonts w:hint="cs"/>
-          <w:sz w:val="24"/>
-          <w:szCs w:val="24"/>
-          <w:rtl/>
-          <w:lang w:val="en-US"/>
-        </w:rPr>
-        <w:t>.</w:t>
-      </w:r>
-    </w:p>
-    <w:p>
-      <w:pPr>
-        <w:bidi/>
-        <w:ind w:left="1440"/>
-        <w:rPr>
-          <w:sz w:val="24"/>
-          <w:szCs w:val="24"/>
-          <w:lang w:val="en-US"/>
-        </w:rPr>
-      </w:pPr>
-      <w:r>
-        <w:rPr>
-          <w:rFonts w:hint="cs"/>
-          <w:sz w:val="24"/>
-          <w:szCs w:val="24"/>
-          <w:u w:val="single"/>
-          <w:lang w:val="en-US"/>
-        </w:rPr>
-        <w:t>MEGA</w:t>
-      </w:r>
-      <w:r>
-        <w:rPr>
-          <w:rFonts w:hint="cs"/>
-          <w:sz w:val="24"/>
-          <w:szCs w:val="24"/>
-          <w:rtl/>
-          <w:lang w:val="en-US"/>
+          <w:rFonts w:hint="cs"/>
+          <w:sz w:val="24"/>
+          <w:szCs w:val="24"/>
+          <w:rtl/>
+        </w:rPr>
+        <w:t>יעניק לסטודנטים את הכוח לשלוט בתוכן בעצמם בניגוד ל</w:t>
+      </w:r>
+      <w:r>
+        <w:rPr>
+          <w:sz w:val="24"/>
+          <w:szCs w:val="24"/>
+        </w:rPr>
+        <w:t xml:space="preserve"> Moodle </w:t>
+      </w:r>
+      <w:r>
+        <w:rPr>
+          <w:rFonts w:hint="cs"/>
+          <w:sz w:val="24"/>
+          <w:szCs w:val="24"/>
+          <w:rtl/>
+        </w:rPr>
+        <w:t xml:space="preserve"> ,ובכך לספוג גם את הידע שצברו סטודנטים משנים קודמות ולבנות עליו על מנת לשפר את איכות המידע ממנו הם לומדים.</w:t>
+      </w:r>
+    </w:p>
+    <w:p>
+      <w:pPr>
+        <w:pStyle w:val="ListParagraph"/>
+        <w:bidi/>
+        <w:ind w:left="1500"/>
+        <w:rPr>
+          <w:sz w:val="24"/>
+          <w:szCs w:val="24"/>
+          <w:rtl/>
+        </w:rPr>
+      </w:pPr>
+      <w:r>
+        <w:rPr>
+          <w:rFonts w:hint="cs"/>
+          <w:sz w:val="24"/>
+          <w:szCs w:val="24"/>
+          <w:rtl/>
+        </w:rPr>
+        <w:t>ל</w:t>
+      </w:r>
+      <w:r>
+        <w:rPr>
+          <w:rFonts w:hint="cs"/>
+          <w:sz w:val="24"/>
+          <w:szCs w:val="24"/>
+          <w:rtl/>
+        </w:rPr>
+        <w:t xml:space="preserve">גבי </w:t>
+      </w:r>
+      <w:r>
+        <w:rPr>
+          <w:rFonts w:hint="cs"/>
+          <w:sz w:val="24"/>
+          <w:szCs w:val="24"/>
+          <w:rtl/>
+        </w:rPr>
+        <w:t xml:space="preserve"> שירותי ה </w:t>
+      </w:r>
+      <w:r>
+        <w:rPr>
+          <w:sz w:val="24"/>
+          <w:szCs w:val="24"/>
+        </w:rPr>
+        <w:t xml:space="preserve"> cloud </w:t>
+      </w:r>
+      <w:r>
+        <w:rPr>
+          <w:rFonts w:hint="cs"/>
+          <w:sz w:val="24"/>
+          <w:szCs w:val="24"/>
+          <w:rtl/>
+        </w:rPr>
+        <w:t xml:space="preserve"> שפורטו מעל ואלו שלא, </w:t>
+      </w:r>
+      <w:r>
+        <w:rPr>
+          <w:rFonts w:hint="cs"/>
+          <w:sz w:val="24"/>
+          <w:szCs w:val="24"/>
+          <w:rtl/>
+        </w:rPr>
+        <w:t>לכולם יש</w:t>
+      </w:r>
+      <w:r>
+        <w:rPr>
+          <w:rFonts w:hint="cs"/>
+          <w:sz w:val="24"/>
+          <w:szCs w:val="24"/>
+          <w:rtl/>
+        </w:rPr>
+        <w:t xml:space="preserve"> יתרונות וחסרונות משלהם שבעיקר מתרכזים בנפח אחסון,</w:t>
+      </w:r>
+      <w:r>
+        <w:rPr>
+          <w:rFonts w:hint="cs"/>
+          <w:sz w:val="24"/>
+          <w:szCs w:val="24"/>
+          <w:rtl/>
         </w:rPr>
         <w:t xml:space="preserve"> </w:t>
       </w:r>
       <w:r>
         <w:rPr>
-          <w:sz w:val="24"/>
-          <w:szCs w:val="24"/>
-          <w:rtl/>
-          <w:lang w:val="en-US"/>
-        </w:rPr>
-        <w:t>–</w:t>
-      </w:r>
-      <w:r>
-        <w:rPr>
-          <w:rFonts w:hint="cs"/>
-          <w:sz w:val="24"/>
-          <w:szCs w:val="24"/>
-          <w:rtl/>
-          <w:lang w:val="en-US"/>
-        </w:rPr>
-        <w:t xml:space="preserve"> שירות </w:t>
-      </w:r>
-      <w:r>
-        <w:rPr>
-          <w:sz w:val="24"/>
-          <w:szCs w:val="24"/>
-          <w:lang w:val="en-US"/>
-        </w:rPr>
-        <w:t xml:space="preserve">CLOUD </w:t>
-      </w:r>
-      <w:r>
-        <w:rPr>
-          <w:rFonts w:hint="cs"/>
-          <w:sz w:val="24"/>
-          <w:szCs w:val="24"/>
-          <w:rtl/>
-          <w:lang w:val="en-US"/>
-        </w:rPr>
-        <w:t xml:space="preserve"> שנותן נפח אחסון גדול </w:t>
-      </w:r>
-      <w:r>
-        <w:rPr>
-          <w:sz w:val="24"/>
-          <w:szCs w:val="24"/>
-          <w:lang w:val="en-US"/>
-        </w:rPr>
-        <w:t>(50 GB)</w:t>
-      </w:r>
-      <w:r>
-        <w:rPr>
-          <w:rFonts w:hint="cs"/>
-          <w:sz w:val="24"/>
-          <w:szCs w:val="24"/>
-          <w:rtl/>
-          <w:lang w:val="en-US"/>
-        </w:rPr>
-        <w:t xml:space="preserve">, הצפנת </w:t>
-      </w:r>
-      <w:r>
-        <w:rPr>
-          <w:sz w:val="24"/>
-          <w:szCs w:val="24"/>
-          <w:lang w:val="en-US"/>
-        </w:rPr>
-        <w:t>E2E</w:t>
-      </w:r>
-      <w:r>
-        <w:rPr>
-          <w:rFonts w:hint="cs"/>
-          <w:sz w:val="24"/>
-          <w:szCs w:val="24"/>
-          <w:rtl/>
-          <w:lang w:val="en-US"/>
-        </w:rPr>
-        <w:t xml:space="preserve">, וגם </w:t>
-      </w:r>
-      <w:r>
-        <w:rPr>
-          <w:sz w:val="24"/>
-          <w:szCs w:val="24"/>
-          <w:lang w:val="en-US"/>
-        </w:rPr>
-        <w:t>Cross Platform</w:t>
-      </w:r>
-      <w:r>
-        <w:rPr>
-          <w:rFonts w:hint="cs"/>
-          <w:sz w:val="24"/>
-          <w:szCs w:val="24"/>
-          <w:rtl/>
-          <w:lang w:val="en-US"/>
-        </w:rPr>
-        <w:t xml:space="preserve"> (</w:t>
-      </w:r>
-      <w:r>
-        <w:rPr>
-          <w:sz w:val="24"/>
-          <w:szCs w:val="24"/>
-          <w:lang w:val="en-US"/>
-        </w:rPr>
-        <w:t xml:space="preserve">Windows, </w:t>
-      </w:r>
-      <w:proofErr w:type="gramStart"/>
-      <w:r>
-        <w:rPr>
-          <w:sz w:val="24"/>
-          <w:szCs w:val="24"/>
-          <w:lang w:val="en-US"/>
-        </w:rPr>
-        <w:t>Linux</w:t>
-      </w:r>
-      <w:proofErr w:type="gramEnd"/>
-      <w:r>
-        <w:rPr>
-          <w:sz w:val="24"/>
-          <w:szCs w:val="24"/>
-          <w:lang w:val="en-US"/>
-        </w:rPr>
-        <w:t xml:space="preserve"> and MAC</w:t>
-      </w:r>
-      <w:r>
-        <w:rPr>
-          <w:rFonts w:hint="cs"/>
-          <w:sz w:val="24"/>
-          <w:szCs w:val="24"/>
-          <w:rtl/>
-          <w:lang w:val="en-US"/>
-        </w:rPr>
-        <w:t>). למרות היתרונות, השירות איטי, סובל מבאגים ועדיין לא עונה על הדרישה לשיפור תוכן ע"י יצירת דיון סביב התוכן והגדרת הרשאות שונות למשתמשים.</w:t>
-      </w:r>
-    </w:p>
-    <w:p>
-      <w:pPr>
-        <w:bidi/>
-        <w:ind w:left="1440"/>
-        <w:rPr>
-          <w:sz w:val="24"/>
-          <w:szCs w:val="24"/>
-          <w:rtl/>
-          <w:lang w:val="en-US"/>
-        </w:rPr>
-      </w:pPr>
-      <w:r>
-        <w:rPr>
-          <w:sz w:val="24"/>
-          <w:szCs w:val="24"/>
-          <w:u w:val="single"/>
-          <w:lang w:val="en-US"/>
-        </w:rPr>
-        <w:t>Microsoft OneDrive</w:t>
-      </w:r>
-      <w:r>
-        <w:rPr>
-          <w:rFonts w:hint="cs"/>
-          <w:sz w:val="24"/>
-          <w:szCs w:val="24"/>
-          <w:u w:val="single"/>
-          <w:rtl/>
-          <w:lang w:val="en-US"/>
+          <w:rFonts w:hint="cs"/>
+          <w:sz w:val="24"/>
+          <w:szCs w:val="24"/>
+          <w:rtl/>
+        </w:rPr>
+        <w:t>אבטחה,</w:t>
+      </w:r>
+      <w:r>
+        <w:rPr>
+          <w:rFonts w:hint="cs"/>
+          <w:sz w:val="24"/>
+          <w:szCs w:val="24"/>
+          <w:rtl/>
         </w:rPr>
         <w:t xml:space="preserve"> </w:t>
       </w:r>
       <w:r>
         <w:rPr>
-          <w:sz w:val="24"/>
-          <w:szCs w:val="24"/>
-          <w:rtl/>
-          <w:lang w:val="en-US"/>
-        </w:rPr>
-        <w:t>–</w:t>
-      </w:r>
-      <w:r>
-        <w:rPr>
-          <w:rFonts w:hint="cs"/>
-          <w:sz w:val="24"/>
-          <w:szCs w:val="24"/>
-          <w:rtl/>
-          <w:lang w:val="en-US"/>
-        </w:rPr>
-        <w:t xml:space="preserve"> השירות של מיקרוסופט דומה מאד לשירות של גוגל, אבל סובל מאותם בעיות כמו </w:t>
-      </w:r>
-      <w:r>
-        <w:rPr>
-          <w:rFonts w:hint="cs"/>
-          <w:sz w:val="24"/>
-          <w:szCs w:val="24"/>
-          <w:lang w:val="en-US"/>
-        </w:rPr>
-        <w:t>MEGA</w:t>
-      </w:r>
-      <w:r>
-        <w:rPr>
-          <w:rFonts w:hint="cs"/>
-          <w:sz w:val="24"/>
-          <w:szCs w:val="24"/>
-          <w:rtl/>
-          <w:lang w:val="en-US"/>
-        </w:rPr>
-        <w:t>.</w:t>
-      </w:r>
-    </w:p>
-    <w:p>
-      <w:pPr>
-        <w:bidi/>
-        <w:ind w:left="1440"/>
-        <w:rPr>
-          <w:sz w:val="24"/>
-          <w:szCs w:val="24"/>
-          <w:rtl/>
-          <w:lang w:val="en-US"/>
-        </w:rPr>
-      </w:pPr>
-    </w:p>
-    <w:p>
-      <w:pPr>
-        <w:pStyle w:val="a3"/>
+          <w:rFonts w:hint="cs"/>
+          <w:sz w:val="24"/>
+          <w:szCs w:val="24"/>
+          <w:rtl/>
+        </w:rPr>
+        <w:t xml:space="preserve">שירות וביצועים. אבל מהסקר שערכנו לא מצאנו אף אחד שנותן את האפשרות לתת הרשאות מותאמות </w:t>
+      </w:r>
+      <w:r>
+        <w:rPr>
+          <w:rFonts w:hint="cs"/>
+          <w:sz w:val="24"/>
+          <w:szCs w:val="24"/>
+          <w:rtl/>
+        </w:rPr>
+        <w:t>ו</w:t>
+      </w:r>
+      <w:r>
+        <w:rPr>
+          <w:rFonts w:hint="cs"/>
+          <w:sz w:val="24"/>
+          <w:szCs w:val="24"/>
+          <w:rtl/>
+        </w:rPr>
+        <w:t>לפתוח דיון בין משתמשי הענן על התוכן הקיים</w:t>
+      </w:r>
+      <w:r>
+        <w:rPr>
+          <w:rFonts w:hint="cs"/>
+          <w:sz w:val="24"/>
+          <w:szCs w:val="24"/>
+          <w:rtl/>
+        </w:rPr>
+        <w:t xml:space="preserve">. ולכן ב </w:t>
+      </w:r>
+      <w:r>
+        <w:rPr>
+          <w:sz w:val="24"/>
+          <w:szCs w:val="24"/>
+        </w:rPr>
+        <w:t>StudyBuddy</w:t>
+      </w:r>
+      <w:r>
+        <w:rPr>
+          <w:rFonts w:hint="cs"/>
+          <w:sz w:val="24"/>
+          <w:szCs w:val="24"/>
+          <w:rtl/>
+        </w:rPr>
+        <w:t xml:space="preserve"> </w:t>
+      </w:r>
+      <w:r>
+        <w:rPr>
+          <w:rFonts w:hint="cs"/>
+          <w:sz w:val="24"/>
+          <w:szCs w:val="24"/>
+          <w:rtl/>
+        </w:rPr>
+        <w:t>אנחנו נותנים את המענה לכך.</w:t>
+      </w:r>
+    </w:p>
+    <w:p>
+      <w:pPr>
+        <w:pStyle w:val="ListParagraph"/>
         <w:bidi/>
         <w:ind w:left="1500"/>
         <w:rPr>
           <w:sz w:val="24"/>
           <w:szCs w:val="24"/>
-          <w:u w:val="single"/>
-        </w:rPr>
-      </w:pPr>
-      <w:r>
-        <w:rPr>
-          <w:sz w:val="24"/>
-          <w:szCs w:val="24"/>
-          <w:u w:val="single"/>
-        </w:rPr>
-        <w:t>Moodle</w:t>
-      </w:r>
-      <w:r>
-        <w:rPr>
-          <w:rFonts w:hint="cs"/>
-          <w:sz w:val="24"/>
-          <w:szCs w:val="24"/>
-          <w:u w:val="single"/>
-          <w:rtl/>
-        </w:rPr>
-        <w:t>:</w:t>
-      </w:r>
-    </w:p>
-    <w:p>
-      <w:pPr>
-        <w:pStyle w:val="a3"/>
-        <w:bidi/>
-        <w:ind w:left="1500"/>
-        <w:rPr>
-          <w:sz w:val="24"/>
-          <w:szCs w:val="24"/>
-          <w:rtl/>
-        </w:rPr>
-      </w:pPr>
-      <w:r>
-        <w:rPr>
-          <w:rFonts w:hint="cs"/>
-          <w:sz w:val="24"/>
-          <w:szCs w:val="24"/>
-          <w:rtl/>
-        </w:rPr>
-        <w:t xml:space="preserve">המודל מאפשר שיתוף קבצים ויצירת 'פורום' לדיון, אבל הכוח הזה לא נמצא אצל הסטודנטים מכיוון שרק סגל ההוראה מחליט על התוכן באתר. </w:t>
-      </w:r>
-    </w:p>
-    <w:p>
-      <w:pPr>
-        <w:pStyle w:val="a3"/>
-        <w:bidi/>
-        <w:ind w:left="1500"/>
-        <w:rPr>
-          <w:sz w:val="24"/>
-          <w:szCs w:val="24"/>
-          <w:rtl/>
-        </w:rPr>
-      </w:pPr>
-    </w:p>
-    <w:p>
-      <w:pPr>
-        <w:pStyle w:val="a3"/>
-        <w:bidi/>
-        <w:ind w:left="1500"/>
-        <w:rPr>
-          <w:sz w:val="24"/>
-          <w:szCs w:val="24"/>
-          <w:rtl/>
-        </w:rPr>
-      </w:pPr>
-    </w:p>
-    <w:p>
-      <w:pPr>
-        <w:pStyle w:val="a3"/>
-        <w:bidi/>
-        <w:ind w:left="1500"/>
-        <w:rPr>
-          <w:sz w:val="24"/>
-          <w:szCs w:val="24"/>
-          <w:u w:val="single"/>
-          <w:rtl/>
-        </w:rPr>
-      </w:pPr>
-      <w:r>
-        <w:rPr>
-          <w:sz w:val="24"/>
-          <w:szCs w:val="24"/>
-          <w:u w:val="single"/>
+          <w:rtl/>
+        </w:rPr>
+      </w:pPr>
+      <w:r>
+        <w:rPr>
+          <w:rFonts w:hint="cs"/>
+          <w:sz w:val="24"/>
+          <w:szCs w:val="24"/>
+          <w:rtl/>
+        </w:rPr>
+        <w:t xml:space="preserve">לגבי הבעייתיות עם </w:t>
+      </w:r>
+      <w:r>
+        <w:rPr>
+          <w:sz w:val="24"/>
+          <w:szCs w:val="24"/>
         </w:rPr>
         <w:t>WhatsApp</w:t>
       </w:r>
@@ -4293,337 +4552,6 @@
           <w:rFonts w:hint="cs"/>
           <w:sz w:val="24"/>
           <w:szCs w:val="24"/>
-          <w:u w:val="single"/>
-          <w:rtl/>
-        </w:rPr>
-        <w:t>:</w:t>
-      </w:r>
-    </w:p>
-    <w:p>
-      <w:pPr>
-        <w:pStyle w:val="a3"/>
-        <w:bidi/>
-        <w:ind w:left="1500"/>
-        <w:rPr>
-          <w:sz w:val="24"/>
-          <w:szCs w:val="24"/>
-          <w:rtl/>
-        </w:rPr>
-      </w:pPr>
-      <w:r>
-        <w:rPr>
-          <w:rFonts w:hint="cs"/>
-          <w:sz w:val="24"/>
-          <w:szCs w:val="24"/>
-          <w:rtl/>
-        </w:rPr>
-        <w:t xml:space="preserve">אפליקציית </w:t>
-      </w:r>
-      <w:r>
-        <w:rPr>
-          <w:sz w:val="24"/>
-          <w:szCs w:val="24"/>
-        </w:rPr>
-        <w:t>WhatsApp</w:t>
-      </w:r>
-      <w:r>
-        <w:rPr>
-          <w:rFonts w:hint="cs"/>
-          <w:sz w:val="24"/>
-          <w:szCs w:val="24"/>
-          <w:rtl/>
-        </w:rPr>
-        <w:t xml:space="preserve"> </w:t>
-      </w:r>
-      <w:r>
-        <w:rPr>
-          <w:rFonts w:hint="cs"/>
-          <w:sz w:val="24"/>
-          <w:szCs w:val="24"/>
-          <w:rtl/>
-        </w:rPr>
-        <w:t>מאפשרת לסטודנטים לתקשר אחד עם השני באופן מידי ולחלוק רעיונות וידע בכתב ובנוסף לשתף קבצים. אולם זה עוד כלי נפרד וניהול הקבצים בו מאוד לא נוח לסטודנטים.</w:t>
-      </w:r>
-    </w:p>
-    <w:p>
-      <w:pPr>
-        <w:pStyle w:val="a3"/>
-        <w:bidi/>
-        <w:ind w:left="1500"/>
-        <w:rPr>
-          <w:sz w:val="24"/>
-          <w:szCs w:val="24"/>
-          <w:rtl/>
-        </w:rPr>
-      </w:pPr>
-    </w:p>
-    <w:p>
-      <w:pPr>
-        <w:bidi/>
-        <w:rPr>
-          <w:sz w:val="24"/>
-          <w:szCs w:val="24"/>
-          <w:rtl/>
-        </w:rPr>
-      </w:pPr>
-    </w:p>
-    <w:p>
-      <w:pPr>
-        <w:bidi/>
-        <w:ind w:left="1440"/>
-        <w:rPr>
-          <w:sz w:val="24"/>
-          <w:szCs w:val="24"/>
-          <w:rtl/>
-          <w:lang w:val="en-US"/>
-        </w:rPr>
-      </w:pPr>
-      <w:r>
-        <w:rPr>
-          <w:rFonts w:hint="cs"/>
-          <w:sz w:val="24"/>
-          <w:szCs w:val="24"/>
-          <w:rtl/>
-          <w:lang w:val="en-US"/>
-        </w:rPr>
-        <w:t xml:space="preserve">הפתרון שלנו </w:t>
-      </w:r>
-      <w:r>
-        <w:rPr>
-          <w:sz w:val="24"/>
-          <w:szCs w:val="24"/>
-        </w:rPr>
-        <w:t>StudyBuddy</w:t>
-      </w:r>
-      <w:r>
-        <w:rPr>
-          <w:rFonts w:hint="cs"/>
-          <w:sz w:val="24"/>
-          <w:szCs w:val="24"/>
-          <w:rtl/>
-          <w:lang w:val="en-US"/>
-        </w:rPr>
-        <w:t xml:space="preserve"> </w:t>
-      </w:r>
-      <w:r>
-        <w:rPr>
-          <w:rFonts w:hint="cs"/>
-          <w:sz w:val="24"/>
-          <w:szCs w:val="24"/>
-          <w:rtl/>
-        </w:rPr>
-        <w:t>יעניק לסטודנטים את הכוח לשלוט בתוכן בעצמם בניגוד ל</w:t>
-      </w:r>
-      <w:r>
-        <w:rPr>
-          <w:sz w:val="24"/>
-          <w:szCs w:val="24"/>
-        </w:rPr>
-        <w:t xml:space="preserve"> Moodle </w:t>
-      </w:r>
-      <w:r>
-        <w:rPr>
-          <w:rFonts w:hint="cs"/>
-          <w:sz w:val="24"/>
-          <w:szCs w:val="24"/>
-          <w:rtl/>
-        </w:rPr>
-        <w:t xml:space="preserve"> ,ובכך לספוג גם את הידע שצברו סטודנטים משנים קודמות ולבנות עליו על מנת לשפר את איכות המידע ממנו הם לומדים.</w:t>
-      </w:r>
-    </w:p>
-    <w:p>
-      <w:pPr>
-        <w:pStyle w:val="a3"/>
-        <w:bidi/>
-        <w:ind w:left="1500"/>
-        <w:rPr>
-          <w:sz w:val="24"/>
-          <w:szCs w:val="24"/>
-          <w:rtl/>
-        </w:rPr>
-      </w:pPr>
-      <w:r>
-        <w:rPr>
-          <w:rFonts w:hint="cs"/>
-          <w:sz w:val="24"/>
-          <w:szCs w:val="24"/>
-          <w:rtl/>
-        </w:rPr>
-        <w:t>ל</w:t>
-      </w:r>
-      <w:r>
-        <w:rPr>
-          <w:rFonts w:hint="cs"/>
-          <w:sz w:val="24"/>
-          <w:szCs w:val="24"/>
-          <w:rtl/>
-        </w:rPr>
-        <w:t xml:space="preserve">גבי </w:t>
-      </w:r>
-      <w:r>
-        <w:rPr>
-          <w:rFonts w:hint="cs"/>
-          <w:sz w:val="24"/>
-          <w:szCs w:val="24"/>
-          <w:rtl/>
-        </w:rPr>
-        <w:t xml:space="preserve"> שירותי ה </w:t>
-      </w:r>
-      <w:r>
-        <w:rPr>
-          <w:sz w:val="24"/>
-          <w:szCs w:val="24"/>
-        </w:rPr>
-        <w:t xml:space="preserve"> cloud </w:t>
-      </w:r>
-      <w:r>
-        <w:rPr>
-          <w:rFonts w:hint="cs"/>
-          <w:sz w:val="24"/>
-          <w:szCs w:val="24"/>
-          <w:rtl/>
-        </w:rPr>
-        <w:t xml:space="preserve"> שפורטו מעל ואלו שלא, </w:t>
-      </w:r>
-      <w:r>
-        <w:rPr>
-          <w:rFonts w:hint="cs"/>
-          <w:sz w:val="24"/>
-          <w:szCs w:val="24"/>
-          <w:rtl/>
-        </w:rPr>
-        <w:t>לכולם יש</w:t>
-      </w:r>
-      <w:r>
-        <w:rPr>
-          <w:rFonts w:hint="cs"/>
-          <w:sz w:val="24"/>
-          <w:szCs w:val="24"/>
-          <w:rtl/>
-        </w:rPr>
-        <w:t xml:space="preserve"> יתרונות וחסרונות משלהם שבעיקר מתרכזים בנפח אחסון,</w:t>
-      </w:r>
-      <w:r>
-        <w:rPr>
-          <w:rFonts w:hint="cs"/>
-          <w:sz w:val="24"/>
-          <w:szCs w:val="24"/>
-          <w:rtl/>
-        </w:rPr>
-        <w:t xml:space="preserve"> </w:t>
-      </w:r>
-      <w:r>
-        <w:rPr>
-          <w:rFonts w:hint="cs"/>
-          <w:sz w:val="24"/>
-          <w:szCs w:val="24"/>
-          <w:rtl/>
-        </w:rPr>
-        <w:t>אבטחה,</w:t>
-      </w:r>
-      <w:r>
-        <w:rPr>
-          <w:rFonts w:hint="cs"/>
-          <w:sz w:val="24"/>
-          <w:szCs w:val="24"/>
-          <w:rtl/>
-        </w:rPr>
-        <w:t xml:space="preserve"> </w:t>
-      </w:r>
-      <w:r>
-        <w:rPr>
-          <w:rFonts w:hint="cs"/>
-          <w:sz w:val="24"/>
-          <w:szCs w:val="24"/>
-          <w:rtl/>
-        </w:rPr>
-        <w:t xml:space="preserve">שירות וביצועים. אבל מהסקר שערכנו לא מצאנו אף אחד שנותן את האפשרות לתת הרשאות מותאמות </w:t>
-      </w:r>
-      <w:r>
-        <w:rPr>
-          <w:rFonts w:hint="cs"/>
-          <w:sz w:val="24"/>
-          <w:szCs w:val="24"/>
-          <w:rtl/>
-        </w:rPr>
-        <w:t>ו</w:t>
-      </w:r>
-      <w:r>
-        <w:rPr>
-          <w:rFonts w:hint="cs"/>
-          <w:sz w:val="24"/>
-          <w:szCs w:val="24"/>
-          <w:rtl/>
-        </w:rPr>
-        <w:t>לפתוח דיון בין משתמשי הענן על התוכן הקיים</w:t>
-      </w:r>
-      <w:r>
-        <w:rPr>
-          <w:rFonts w:hint="cs"/>
-          <w:sz w:val="24"/>
-          <w:szCs w:val="24"/>
-          <w:rtl/>
-        </w:rPr>
-        <w:t xml:space="preserve">. ולכן ב </w:t>
-      </w:r>
-      <w:r>
-        <w:rPr>
-          <w:sz w:val="24"/>
-          <w:szCs w:val="24"/>
-        </w:rPr>
-        <w:t>StudyBuddy</w:t>
-      </w:r>
-      <w:r>
-        <w:rPr>
-          <w:rFonts w:hint="cs"/>
-          <w:sz w:val="24"/>
-          <w:szCs w:val="24"/>
-          <w:rtl/>
-        </w:rPr>
-        <w:t xml:space="preserve"> </w:t>
-      </w:r>
-      <w:r>
-        <w:rPr>
-          <w:rFonts w:hint="cs"/>
-          <w:sz w:val="24"/>
-          <w:szCs w:val="24"/>
-          <w:rtl/>
-        </w:rPr>
-        <w:t>אנחנו נותנים את המענה לכך.</w:t>
-      </w:r>
-    </w:p>
-    <w:p>
-      <w:pPr>
-        <w:pStyle w:val="a3"/>
-        <w:bidi/>
-        <w:ind w:left="1500"/>
-        <w:rPr>
-          <w:sz w:val="24"/>
-          <w:szCs w:val="24"/>
-          <w:rtl/>
-        </w:rPr>
-      </w:pPr>
-      <w:r>
-        <w:rPr>
-          <w:rFonts w:hint="cs"/>
-          <w:sz w:val="24"/>
-          <w:szCs w:val="24"/>
-          <w:rtl/>
-        </w:rPr>
-        <w:t xml:space="preserve">לגבי הבעייתיות עם </w:t>
-      </w:r>
-      <w:r>
-        <w:rPr>
-          <w:sz w:val="24"/>
-          <w:szCs w:val="24"/>
-        </w:rPr>
-        <w:t>WhatsApp</w:t>
-      </w:r>
-      <w:r>
-        <w:rPr>
-          <w:rFonts w:hint="cs"/>
-          <w:sz w:val="24"/>
-          <w:szCs w:val="24"/>
           <w:rtl/>
         </w:rPr>
         <w:t xml:space="preserve"> אנו נותנים שירות בעל פונקציונליות זהה ועל ידי כך שמיושם במערכת שלנו עם עוד שירתים שונים שהכנסנו אנו מייצרים מערכת אחת ויחידה שעונה על צרכיהם של הסטודנטים. </w:t>
@@ -4673,10 +4601,10 @@
     </w:p>
     <w:p>
       <w:pPr>
-        <w:pStyle w:val="2"/>
-        <w:bidi/>
-        <w:rPr>
-          <w:rStyle w:val="a7"/>
+        <w:pStyle w:val="Heading2"/>
+        <w:bidi/>
+        <w:rPr>
+          <w:rStyle w:val="Emphasis"/>
           <w:i w:val="0"/>
           <w:iCs w:val="0"/>
           <w:color w:val="auto"/>
@@ -4689,14 +4617,13 @@
       <w:bookmarkStart w:id="12" w:name="_Toc60659625"/>
       <w:r>
         <w:rPr>
-          <w:rStyle w:val="a7"/>
+          <w:rStyle w:val="Emphasis"/>
           <w:rFonts w:hint="cs"/>
           <w:color w:val="auto"/>
           <w:sz w:val="32"/>
           <w:szCs w:val="32"/>
           <w:rtl/>
         </w:rPr>
-        <w:lastRenderedPageBreak/>
         <w:t>1.4 אבטחת היישום</w:t>
       </w:r>
       <w:bookmarkEnd w:id="11"/>
@@ -4719,14 +4646,12 @@
           <w:lang w:val="en-US"/>
         </w:rPr>
       </w:pPr>
-      <w:proofErr w:type="spellStart"/>
       <w:r>
         <w:rPr>
           <w:lang w:val="en-US"/>
         </w:rPr>
         <w:t>bcrypt</w:t>
       </w:r>
-      <w:proofErr w:type="spellEnd"/>
       <w:r>
         <w:rPr>
           <w:rFonts w:hint="cs"/>
@@ -5070,10 +4995,10 @@
     </w:p>
     <w:p>
       <w:pPr>
-        <w:pStyle w:val="2"/>
-        <w:bidi/>
-        <w:rPr>
-          <w:rStyle w:val="a7"/>
+        <w:pStyle w:val="Heading2"/>
+        <w:bidi/>
+        <w:rPr>
+          <w:rStyle w:val="Emphasis"/>
           <w:i w:val="0"/>
           <w:iCs w:val="0"/>
           <w:color w:val="auto"/>
@@ -5086,7 +5011,7 @@
       <w:bookmarkStart w:id="14" w:name="_Toc60659626"/>
       <w:r>
         <w:rPr>
-          <w:rStyle w:val="a7"/>
+          <w:rStyle w:val="Emphasis"/>
           <w:rFonts w:hint="cs"/>
           <w:color w:val="auto"/>
           <w:sz w:val="32"/>
@@ -5109,7 +5034,7 @@
     </w:p>
     <w:tbl>
       <w:tblPr>
-        <w:tblStyle w:val="4"/>
+        <w:tblStyle w:val="GridTable4"/>
         <w:tblpPr w:leftFromText="180" w:rightFromText="180" w:vertAnchor="text" w:horzAnchor="margin" w:tblpXSpec="center" w:tblpY="51"/>
         <w:bidiVisual/>
         <w:tblW w:w="10872" w:type="dxa"/>
@@ -5470,6 +5395,7 @@
                 <w:szCs w:val="24"/>
                 <w:rtl/>
               </w:rPr>
+              <w:lastRenderedPageBreak/>
               <w:t>שימוש ב-</w:t>
             </w:r>
             <w:r>
@@ -5521,6 +5447,7 @@
                 <w:rtl/>
                 <w:lang w:val="en-US"/>
               </w:rPr>
+              <w:lastRenderedPageBreak/>
               <w:t>4</w:t>
             </w:r>
           </w:p>
@@ -5570,7 +5497,7 @@
           </w:p>
           <w:p>
             <w:pPr>
-              <w:pStyle w:val="a3"/>
+              <w:pStyle w:val="ListParagraph"/>
               <w:spacing w:line="259" w:lineRule="auto"/>
               <w:ind w:left="644"/>
               <w:cnfStyle w:val="000000000000" w:firstRow="0" w:lastRow="0" w:firstColumn="0" w:lastColumn="0" w:oddVBand="0" w:evenVBand="0" w:oddHBand="0" w:evenHBand="0" w:firstRowFirstColumn="0" w:firstRowLastColumn="0" w:lastRowFirstColumn="0" w:lastRowLastColumn="0"/>
@@ -5623,7 +5550,6 @@
                 <w:szCs w:val="24"/>
               </w:rPr>
             </w:pPr>
-            <w:proofErr w:type="spellStart"/>
             <w:r>
               <w:rPr>
                 <w:rFonts w:hint="cs"/>
@@ -5631,7 +5557,6 @@
               </w:rPr>
               <w:t>קומפוננטות</w:t>
             </w:r>
-            <w:proofErr w:type="spellEnd"/>
           </w:p>
         </w:tc>
         <w:tc>
@@ -5649,21 +5574,12 @@
                 <w:rtl/>
               </w:rPr>
             </w:pPr>
-            <w:proofErr w:type="spellStart"/>
             <w:r>
               <w:rPr>
                 <w:rFonts w:hint="cs"/>
                 <w:rtl/>
               </w:rPr>
-              <w:t>קומפוננטה</w:t>
-            </w:r>
-            <w:proofErr w:type="spellEnd"/>
-            <w:r>
-              <w:rPr>
-                <w:rFonts w:hint="cs"/>
-                <w:rtl/>
-              </w:rPr>
-              <w:t xml:space="preserve"> הוא רכיב, פיסת קוד ב</w:t>
+              <w:t>קומפוננטה הוא רכיב, פיסת קוד ב</w:t>
             </w:r>
             <w:r>
               <w:t>JavaScript</w:t>
@@ -5715,7 +5631,6 @@
                 <w:szCs w:val="24"/>
               </w:rPr>
             </w:pPr>
-            <w:proofErr w:type="spellStart"/>
             <w:r>
               <w:rPr>
                 <w:rFonts w:hint="cs"/>
@@ -5723,7 +5638,6 @@
               </w:rPr>
               <w:t>רינדור</w:t>
             </w:r>
-            <w:proofErr w:type="spellEnd"/>
           </w:p>
         </w:tc>
         <w:tc>
@@ -5763,10 +5677,10 @@
     </w:p>
     <w:p>
       <w:pPr>
-        <w:pStyle w:val="2"/>
-        <w:bidi/>
-        <w:rPr>
-          <w:rStyle w:val="a7"/>
+        <w:pStyle w:val="Heading2"/>
+        <w:bidi/>
+        <w:rPr>
+          <w:rStyle w:val="Emphasis"/>
           <w:i w:val="0"/>
           <w:iCs w:val="0"/>
           <w:color w:val="auto"/>
@@ -5779,7 +5693,7 @@
       <w:bookmarkStart w:id="16" w:name="_Toc60659627"/>
       <w:r>
         <w:rPr>
-          <w:rStyle w:val="a7"/>
+          <w:rStyle w:val="Emphasis"/>
           <w:rFonts w:hint="cs"/>
           <w:color w:val="auto"/>
           <w:sz w:val="32"/>
@@ -5802,7 +5716,7 @@
     </w:p>
     <w:p>
       <w:pPr>
-        <w:pStyle w:val="a3"/>
+        <w:pStyle w:val="ListParagraph"/>
         <w:numPr>
           <w:ilvl w:val="0"/>
           <w:numId w:val="3"/>
@@ -5825,7 +5739,7 @@
     </w:p>
     <w:p>
       <w:pPr>
-        <w:pStyle w:val="a3"/>
+        <w:pStyle w:val="ListParagraph"/>
         <w:numPr>
           <w:ilvl w:val="0"/>
           <w:numId w:val="3"/>
@@ -5843,7 +5757,7 @@
     </w:p>
     <w:p>
       <w:pPr>
-        <w:pStyle w:val="a3"/>
+        <w:pStyle w:val="ListParagraph"/>
         <w:numPr>
           <w:ilvl w:val="0"/>
           <w:numId w:val="3"/>
@@ -5888,7 +5802,7 @@
     </w:p>
     <w:p>
       <w:pPr>
-        <w:pStyle w:val="a3"/>
+        <w:pStyle w:val="ListParagraph"/>
         <w:numPr>
           <w:ilvl w:val="0"/>
           <w:numId w:val="3"/>
@@ -6297,7 +6211,7 @@
         <w:rFonts w:asciiTheme="minorHAnsi" w:eastAsiaTheme="minorHAnsi" w:hAnsiTheme="minorHAnsi" w:cstheme="minorBidi"/>
         <w:sz w:val="22"/>
         <w:szCs w:val="22"/>
-        <w:lang w:eastAsia="en-US" w:bidi="he-IL"/>
+        <w:lang w:val="en-IL" w:eastAsia="en-US" w:bidi="he-IL"/>
       </w:rPr>
     </w:rPrDefault>
     <w:pPrDefault>
@@ -6684,15 +6598,15 @@
     <w:lsdException w:name="Unresolved Mention" w:semiHidden="1" w:unhideWhenUsed="1"/>
     <w:lsdException w:name="Smart Link" w:semiHidden="1" w:unhideWhenUsed="1"/>
   </w:latentStyles>
-  <w:style w:type="paragraph" w:default="1" w:styleId="a">
+  <w:style w:type="paragraph" w:default="1" w:styleId="Normal">
     <w:name w:val="Normal"/>
     <w:qFormat/>
   </w:style>
-  <w:style w:type="paragraph" w:styleId="1">
+  <w:style w:type="paragraph" w:styleId="Heading1">
     <w:name w:val="heading 1"/>
-    <w:basedOn w:val="a"/>
-    <w:next w:val="a"/>
-    <w:link w:val="10"/>
+    <w:basedOn w:val="Normal"/>
+    <w:next w:val="Normal"/>
+    <w:link w:val="Heading1Char"/>
     <w:uiPriority w:val="9"/>
     <w:qFormat/>
     <w:rsid w:val="00CB2033"/>
@@ -6709,11 +6623,11 @@
       <w:szCs w:val="32"/>
     </w:rPr>
   </w:style>
-  <w:style w:type="paragraph" w:styleId="2">
+  <w:style w:type="paragraph" w:styleId="Heading2">
     <w:name w:val="heading 2"/>
-    <w:basedOn w:val="a"/>
-    <w:next w:val="a"/>
-    <w:link w:val="20"/>
+    <w:basedOn w:val="Normal"/>
+    <w:next w:val="Normal"/>
+    <w:link w:val="Heading2Char"/>
     <w:uiPriority w:val="9"/>
     <w:unhideWhenUsed/>
     <w:qFormat/>
@@ -6731,11 +6645,11 @@
       <w:szCs w:val="26"/>
     </w:rPr>
   </w:style>
-  <w:style w:type="paragraph" w:styleId="3">
+  <w:style w:type="paragraph" w:styleId="Heading3">
     <w:name w:val="heading 3"/>
-    <w:basedOn w:val="a"/>
-    <w:next w:val="a"/>
-    <w:link w:val="30"/>
+    <w:basedOn w:val="Normal"/>
+    <w:next w:val="Normal"/>
+    <w:link w:val="Heading3Char"/>
     <w:uiPriority w:val="9"/>
     <w:unhideWhenUsed/>
     <w:qFormat/>
@@ -6755,13 +6669,13 @@
       <w:szCs w:val="24"/>
     </w:rPr>
   </w:style>
-  <w:style w:type="character" w:default="1" w:styleId="a0">
+  <w:style w:type="character" w:default="1" w:styleId="DefaultParagraphFont">
     <w:name w:val="Default Paragraph Font"/>
     <w:uiPriority w:val="1"/>
     <w:semiHidden/>
     <w:unhideWhenUsed/>
   </w:style>
-  <w:style w:type="table" w:default="1" w:styleId="a1">
+  <w:style w:type="table" w:default="1" w:styleId="TableNormal">
     <w:name w:val="Normal Table"/>
     <w:uiPriority w:val="99"/>
     <w:semiHidden/>
@@ -6776,15 +6690,15 @@
       </w:tblCellMar>
     </w:tblPr>
   </w:style>
-  <w:style w:type="numbering" w:default="1" w:styleId="a2">
+  <w:style w:type="numbering" w:default="1" w:styleId="NoList">
     <w:name w:val="No List"/>
     <w:uiPriority w:val="99"/>
     <w:semiHidden/>
     <w:unhideWhenUsed/>
   </w:style>
-  <w:style w:type="paragraph" w:styleId="a3">
+  <w:style w:type="paragraph" w:styleId="ListParagraph">
     <w:name w:val="List Paragraph"/>
-    <w:basedOn w:val="a"/>
+    <w:basedOn w:val="Normal"/>
     <w:uiPriority w:val="34"/>
     <w:qFormat/>
     <w:rsid w:val="006F3B1A"/>
@@ -6793,10 +6707,10 @@
       <w:contextualSpacing/>
     </w:pPr>
   </w:style>
-  <w:style w:type="character" w:customStyle="1" w:styleId="10">
-    <w:name w:val="כותרת 1 תו"/>
-    <w:basedOn w:val="a0"/>
-    <w:link w:val="1"/>
+  <w:style w:type="character" w:customStyle="1" w:styleId="Heading1Char">
+    <w:name w:val="Heading 1 Char"/>
+    <w:basedOn w:val="DefaultParagraphFont"/>
+    <w:link w:val="Heading1"/>
     <w:uiPriority w:val="9"/>
     <w:rsid w:val="00CB2033"/>
     <w:rPr>
@@ -6806,10 +6720,10 @@
       <w:szCs w:val="32"/>
     </w:rPr>
   </w:style>
-  <w:style w:type="paragraph" w:styleId="a4">
+  <w:style w:type="paragraph" w:styleId="TOCHeading">
     <w:name w:val="TOC Heading"/>
-    <w:basedOn w:val="1"/>
-    <w:next w:val="a"/>
+    <w:basedOn w:val="Heading1"/>
+    <w:next w:val="Normal"/>
     <w:uiPriority w:val="39"/>
     <w:unhideWhenUsed/>
     <w:qFormat/>
@@ -6823,11 +6737,11 @@
       <w:cs/>
     </w:rPr>
   </w:style>
-  <w:style w:type="paragraph" w:styleId="a5">
+  <w:style w:type="paragraph" w:styleId="Title">
     <w:name w:val="Title"/>
-    <w:basedOn w:val="a"/>
-    <w:next w:val="a"/>
-    <w:link w:val="a6"/>
+    <w:basedOn w:val="Normal"/>
+    <w:next w:val="Normal"/>
+    <w:link w:val="TitleChar"/>
     <w:uiPriority w:val="10"/>
     <w:qFormat/>
     <w:rsid w:val="00CB2033"/>
@@ -6843,10 +6757,10 @@
       <w:szCs w:val="56"/>
     </w:rPr>
   </w:style>
-  <w:style w:type="character" w:customStyle="1" w:styleId="a6">
-    <w:name w:val="כותרת טקסט תו"/>
-    <w:basedOn w:val="a0"/>
-    <w:link w:val="a5"/>
+  <w:style w:type="character" w:customStyle="1" w:styleId="TitleChar">
+    <w:name w:val="Title Char"/>
+    <w:basedOn w:val="DefaultParagraphFont"/>
+    <w:link w:val="Title"/>
     <w:uiPriority w:val="10"/>
     <w:rsid w:val="00CB2033"/>
     <w:rPr>
@@ -6857,9 +6771,9 @@
       <w:szCs w:val="56"/>
     </w:rPr>
   </w:style>
-  <w:style w:type="character" w:styleId="a7">
+  <w:style w:type="character" w:styleId="Emphasis">
     <w:name w:val="Emphasis"/>
-    <w:basedOn w:val="a0"/>
+    <w:basedOn w:val="DefaultParagraphFont"/>
     <w:uiPriority w:val="20"/>
     <w:qFormat/>
     <w:rsid w:val="00CB2033"/>
@@ -6868,9 +6782,9 @@
       <w:iCs/>
     </w:rPr>
   </w:style>
-  <w:style w:type="character" w:styleId="a8">
+  <w:style w:type="character" w:styleId="Strong">
     <w:name w:val="Strong"/>
-    <w:basedOn w:val="a0"/>
+    <w:basedOn w:val="DefaultParagraphFont"/>
     <w:uiPriority w:val="22"/>
     <w:qFormat/>
     <w:rsid w:val="00CB2033"/>
@@ -6879,11 +6793,11 @@
       <w:bCs/>
     </w:rPr>
   </w:style>
-  <w:style w:type="paragraph" w:styleId="a9">
+  <w:style w:type="paragraph" w:styleId="Quote">
     <w:name w:val="Quote"/>
-    <w:basedOn w:val="a"/>
-    <w:next w:val="a"/>
-    <w:link w:val="aa"/>
+    <w:basedOn w:val="Normal"/>
+    <w:next w:val="Normal"/>
+    <w:link w:val="QuoteChar"/>
     <w:uiPriority w:val="29"/>
     <w:qFormat/>
     <w:rsid w:val="00CB2033"/>
@@ -6898,10 +6812,10 @@
       <w:color w:val="404040" w:themeColor="text1" w:themeTint="BF"/>
     </w:rPr>
   </w:style>
-  <w:style w:type="character" w:customStyle="1" w:styleId="aa">
-    <w:name w:val="ציטוט תו"/>
-    <w:basedOn w:val="a0"/>
-    <w:link w:val="a9"/>
+  <w:style w:type="character" w:customStyle="1" w:styleId="QuoteChar">
+    <w:name w:val="Quote Char"/>
+    <w:basedOn w:val="DefaultParagraphFont"/>
+    <w:link w:val="Quote"/>
     <w:uiPriority w:val="29"/>
     <w:rsid w:val="00CB2033"/>
     <w:rPr>
@@ -6910,11 +6824,11 @@
       <w:color w:val="404040" w:themeColor="text1" w:themeTint="BF"/>
     </w:rPr>
   </w:style>
-  <w:style w:type="paragraph" w:styleId="ab">
+  <w:style w:type="paragraph" w:styleId="IntenseQuote">
     <w:name w:val="Intense Quote"/>
-    <w:basedOn w:val="a"/>
-    <w:next w:val="a"/>
-    <w:link w:val="ac"/>
+    <w:basedOn w:val="Normal"/>
+    <w:next w:val="Normal"/>
+    <w:link w:val="IntenseQuoteChar"/>
     <w:uiPriority w:val="30"/>
     <w:qFormat/>
     <w:rsid w:val="00CB2033"/>
@@ -6933,10 +6847,10 @@
       <w:color w:val="4472C4" w:themeColor="accent1"/>
     </w:rPr>
   </w:style>
-  <w:style w:type="character" w:customStyle="1" w:styleId="ac">
-    <w:name w:val="ציטוט חזק תו"/>
-    <w:basedOn w:val="a0"/>
-    <w:link w:val="ab"/>
+  <w:style w:type="character" w:customStyle="1" w:styleId="IntenseQuoteChar">
+    <w:name w:val="Intense Quote Char"/>
+    <w:basedOn w:val="DefaultParagraphFont"/>
+    <w:link w:val="IntenseQuote"/>
     <w:uiPriority w:val="30"/>
     <w:rsid w:val="00CB2033"/>
     <w:rPr>
@@ -6945,9 +6859,9 @@
       <w:color w:val="4472C4" w:themeColor="accent1"/>
     </w:rPr>
   </w:style>
-  <w:style w:type="character" w:styleId="ad">
+  <w:style w:type="character" w:styleId="IntenseEmphasis">
     <w:name w:val="Intense Emphasis"/>
-    <w:basedOn w:val="a0"/>
+    <w:basedOn w:val="DefaultParagraphFont"/>
     <w:uiPriority w:val="21"/>
     <w:qFormat/>
     <w:rsid w:val="00CB2033"/>
@@ -6957,9 +6871,9 @@
       <w:color w:val="4472C4" w:themeColor="accent1"/>
     </w:rPr>
   </w:style>
-  <w:style w:type="character" w:styleId="ae">
+  <w:style w:type="character" w:styleId="BookTitle">
     <w:name w:val="Book Title"/>
-    <w:basedOn w:val="a0"/>
+    <w:basedOn w:val="DefaultParagraphFont"/>
     <w:uiPriority w:val="33"/>
     <w:qFormat/>
     <w:rsid w:val="00CB2033"/>
@@ -6971,9 +6885,9 @@
       <w:spacing w:val="5"/>
     </w:rPr>
   </w:style>
-  <w:style w:type="character" w:styleId="af">
+  <w:style w:type="character" w:styleId="IntenseReference">
     <w:name w:val="Intense Reference"/>
-    <w:basedOn w:val="a0"/>
+    <w:basedOn w:val="DefaultParagraphFont"/>
     <w:uiPriority w:val="32"/>
     <w:qFormat/>
     <w:rsid w:val="00CB2033"/>
@@ -6985,9 +6899,9 @@
       <w:spacing w:val="5"/>
     </w:rPr>
   </w:style>
-  <w:style w:type="character" w:styleId="af0">
+  <w:style w:type="character" w:styleId="SubtleReference">
     <w:name w:val="Subtle Reference"/>
-    <w:basedOn w:val="a0"/>
+    <w:basedOn w:val="DefaultParagraphFont"/>
     <w:uiPriority w:val="31"/>
     <w:qFormat/>
     <w:rsid w:val="00CB2033"/>
@@ -6996,7 +6910,7 @@
       <w:color w:val="5A5A5A" w:themeColor="text1" w:themeTint="A5"/>
     </w:rPr>
   </w:style>
-  <w:style w:type="paragraph" w:styleId="af1">
+  <w:style w:type="paragraph" w:styleId="NoSpacing">
     <w:name w:val="No Spacing"/>
     <w:uiPriority w:val="1"/>
     <w:qFormat/>
@@ -7005,10 +6919,10 @@
       <w:spacing w:after="0" w:line="240" w:lineRule="auto"/>
     </w:pPr>
   </w:style>
-  <w:style w:type="character" w:customStyle="1" w:styleId="20">
-    <w:name w:val="כותרת 2 תו"/>
-    <w:basedOn w:val="a0"/>
-    <w:link w:val="2"/>
+  <w:style w:type="character" w:customStyle="1" w:styleId="Heading2Char">
+    <w:name w:val="Heading 2 Char"/>
+    <w:basedOn w:val="DefaultParagraphFont"/>
+    <w:link w:val="Heading2"/>
     <w:uiPriority w:val="9"/>
     <w:rsid w:val="00CB2033"/>
     <w:rPr>
@@ -7020,8 +6934,8 @@
   </w:style>
   <w:style w:type="paragraph" w:styleId="TOC1">
     <w:name w:val="toc 1"/>
-    <w:basedOn w:val="a"/>
-    <w:next w:val="a"/>
+    <w:basedOn w:val="Normal"/>
+    <w:next w:val="Normal"/>
     <w:autoRedefine/>
     <w:uiPriority w:val="39"/>
     <w:unhideWhenUsed/>
@@ -7032,7 +6946,7 @@
   </w:style>
   <w:style w:type="character" w:styleId="Hyperlink">
     <w:name w:val="Hyperlink"/>
-    <w:basedOn w:val="a0"/>
+    <w:basedOn w:val="DefaultParagraphFont"/>
     <w:uiPriority w:val="99"/>
     <w:unhideWhenUsed/>
     <w:rsid w:val="007D5FF9"/>
@@ -7041,11 +6955,11 @@
       <w:u w:val="single"/>
     </w:rPr>
   </w:style>
-  <w:style w:type="paragraph" w:styleId="af2">
+  <w:style w:type="paragraph" w:styleId="Subtitle">
     <w:name w:val="Subtitle"/>
-    <w:basedOn w:val="a"/>
-    <w:next w:val="a"/>
-    <w:link w:val="af3"/>
+    <w:basedOn w:val="Normal"/>
+    <w:next w:val="Normal"/>
+    <w:link w:val="SubtitleChar"/>
     <w:uiPriority w:val="11"/>
     <w:qFormat/>
     <w:rsid w:val="007D5FF9"/>
@@ -7060,10 +6974,10 @@
       <w:spacing w:val="15"/>
     </w:rPr>
   </w:style>
-  <w:style w:type="character" w:customStyle="1" w:styleId="af3">
-    <w:name w:val="כותרת משנה תו"/>
-    <w:basedOn w:val="a0"/>
-    <w:link w:val="af2"/>
+  <w:style w:type="character" w:customStyle="1" w:styleId="SubtitleChar">
+    <w:name w:val="Subtitle Char"/>
+    <w:basedOn w:val="DefaultParagraphFont"/>
+    <w:link w:val="Subtitle"/>
     <w:uiPriority w:val="11"/>
     <w:rsid w:val="007D5FF9"/>
     <w:rPr>
@@ -7074,7 +6988,7 @@
   </w:style>
   <w:style w:type="character" w:customStyle="1" w:styleId="fontstyle01">
     <w:name w:val="fontstyle01"/>
-    <w:basedOn w:val="a0"/>
+    <w:basedOn w:val="DefaultParagraphFont"/>
     <w:rsid w:val="00933812"/>
     <w:rPr>
       <w:rFonts w:ascii="LMRoman12-Regular" w:hAnsi="LMRoman12-Regular" w:hint="default"/>
@@ -7089,7 +7003,7 @@
   </w:style>
   <w:style w:type="character" w:customStyle="1" w:styleId="fontstyle21">
     <w:name w:val="fontstyle21"/>
-    <w:basedOn w:val="a0"/>
+    <w:basedOn w:val="DefaultParagraphFont"/>
     <w:rsid w:val="00933812"/>
     <w:rPr>
       <w:rFonts w:ascii="LMRoman10-Regular" w:hAnsi="LMRoman10-Regular" w:hint="default"/>
@@ -7102,10 +7016,10 @@
       <w:szCs w:val="20"/>
     </w:rPr>
   </w:style>
-  <w:style w:type="character" w:customStyle="1" w:styleId="30">
-    <w:name w:val="כותרת 3 תו"/>
-    <w:basedOn w:val="a0"/>
-    <w:link w:val="3"/>
+  <w:style w:type="character" w:customStyle="1" w:styleId="Heading3Char">
+    <w:name w:val="Heading 3 Char"/>
+    <w:basedOn w:val="DefaultParagraphFont"/>
+    <w:link w:val="Heading3"/>
     <w:uiPriority w:val="9"/>
     <w:rsid w:val="00921566"/>
     <w:rPr>
@@ -7115,9 +7029,9 @@
       <w:szCs w:val="24"/>
     </w:rPr>
   </w:style>
-  <w:style w:type="table" w:styleId="4">
+  <w:style w:type="table" w:styleId="GridTable4">
     <w:name w:val="Grid Table 4"/>
-    <w:basedOn w:val="a1"/>
+    <w:basedOn w:val="TableNormal"/>
     <w:uiPriority w:val="49"/>
     <w:rsid w:val="00921566"/>
     <w:pPr>
@@ -7195,8 +7109,8 @@
   </w:style>
   <w:style w:type="paragraph" w:styleId="TOC2">
     <w:name w:val="toc 2"/>
-    <w:basedOn w:val="a"/>
-    <w:next w:val="a"/>
+    <w:basedOn w:val="Normal"/>
+    <w:next w:val="Normal"/>
     <w:autoRedefine/>
     <w:uiPriority w:val="39"/>
     <w:unhideWhenUsed/>
@@ -7208,8 +7122,8 @@
   </w:style>
   <w:style w:type="paragraph" w:styleId="TOC3">
     <w:name w:val="toc 3"/>
-    <w:basedOn w:val="a"/>
-    <w:next w:val="a"/>
+    <w:basedOn w:val="Normal"/>
+    <w:next w:val="Normal"/>
     <w:autoRedefine/>
     <w:uiPriority w:val="39"/>
     <w:unhideWhenUsed/>

</xml_diff>